<commit_message>
! Modified SRS file
</commit_message>
<xml_diff>
--- a/Documents/01. Requirement/04. Software Requirements Specification (SRS).docx
+++ b/Documents/01. Requirement/04. Software Requirements Specification (SRS).docx
@@ -133,6 +133,7 @@
           <w:szCs w:val="40"/>
         </w:rPr>
       </w:pPr>
+      <w:proofErr w:type="gramStart"/>
       <w:r>
         <w:rPr>
           <w:rFonts w:ascii="Arial" w:hAnsi="Arial" w:cs="Arial"/>
@@ -144,6 +145,7 @@
         </w:rPr>
         <w:t>for</w:t>
       </w:r>
+      <w:proofErr w:type="gramEnd"/>
     </w:p>
     <w:p>
       <w:pPr>
@@ -382,8 +384,21 @@
           <w:sz w:val="28"/>
           <w:szCs w:val="28"/>
         </w:rPr>
-        <w:t>Đinh Hồng Ân</w:t>
-      </w:r>
+        <w:t xml:space="preserve">Đinh Hồng </w:t>
+      </w:r>
+      <w:proofErr w:type="gramStart"/>
+      <w:r>
+        <w:rPr>
+          <w:rFonts w:ascii="Arial" w:hAnsi="Arial" w:cs="Arial"/>
+          <w:b/>
+          <w:bCs/>
+          <w:color w:val="000000"/>
+          <w:sz w:val="28"/>
+          <w:szCs w:val="28"/>
+        </w:rPr>
+        <w:t>Ân</w:t>
+      </w:r>
+      <w:proofErr w:type="gramEnd"/>
       <w:r>
         <w:rPr>
           <w:rFonts w:ascii="Arial" w:hAnsi="Arial" w:cs="Arial"/>
@@ -2710,13 +2725,8 @@
     <w:p>
       <w:pPr>
         <w:pStyle w:val="MyStylecontent"/>
-        <w:spacing w:after="0"/>
-      </w:pPr>
-      <w:r>
-        <w:rPr>
-          <w:sz w:val="24"/>
-          <w:szCs w:val="24"/>
-        </w:rPr>
+      </w:pPr>
+      <w:r>
         <w:fldChar w:fldCharType="end"/>
       </w:r>
     </w:p>
@@ -2755,9 +2765,6 @@
     <w:p>
       <w:pPr>
         <w:pStyle w:val="MyStyleTable"/>
-        <w:tabs>
-          <w:tab w:val="left" w:pos="1080"/>
-        </w:tabs>
       </w:pPr>
       <w:bookmarkStart w:id="3" w:name="_Toc319791062"/>
       <w:r>
@@ -2786,14 +2793,8 @@
           <w:p>
             <w:pPr>
               <w:pStyle w:val="MyStylecontent"/>
-              <w:rPr>
-                <w:b/>
-              </w:rPr>
-            </w:pPr>
-            <w:r>
-              <w:rPr>
-                <w:b/>
-              </w:rPr>
+            </w:pPr>
+            <w:r>
               <w:t>Tên</w:t>
             </w:r>
           </w:p>
@@ -2806,14 +2807,8 @@
           <w:p>
             <w:pPr>
               <w:pStyle w:val="MyStylecontent"/>
-              <w:rPr>
-                <w:b/>
-              </w:rPr>
-            </w:pPr>
-            <w:r>
-              <w:rPr>
-                <w:b/>
-              </w:rPr>
+            </w:pPr>
+            <w:r>
               <w:t>Ngày thực hiện</w:t>
             </w:r>
           </w:p>
@@ -2826,14 +2821,8 @@
           <w:p>
             <w:pPr>
               <w:pStyle w:val="MyStylecontent"/>
-              <w:rPr>
-                <w:b/>
-              </w:rPr>
-            </w:pPr>
-            <w:r>
-              <w:rPr>
-                <w:b/>
-              </w:rPr>
+            </w:pPr>
+            <w:r>
               <w:t>Nội dung</w:t>
             </w:r>
           </w:p>
@@ -2846,14 +2835,8 @@
           <w:p>
             <w:pPr>
               <w:pStyle w:val="MyStylecontent"/>
-              <w:rPr>
-                <w:b/>
-              </w:rPr>
-            </w:pPr>
-            <w:r>
-              <w:rPr>
-                <w:b/>
-              </w:rPr>
+            </w:pPr>
+            <w:r>
               <w:t>Phiên bản</w:t>
             </w:r>
           </w:p>
@@ -2970,8 +2953,6 @@
             <w:r>
               <w:t>1.0</w:t>
             </w:r>
-            <w:bookmarkStart w:id="4" w:name="_GoBack"/>
-            <w:bookmarkEnd w:id="4"/>
           </w:p>
         </w:tc>
       </w:tr>
@@ -2999,89 +2980,165 @@
       <w:pPr>
         <w:pStyle w:val="MyStyleI"/>
       </w:pPr>
-      <w:bookmarkStart w:id="5" w:name="_Toc319790437"/>
+      <w:bookmarkStart w:id="4" w:name="_Toc319790437"/>
       <w:r>
         <w:t>Giới thiệu</w:t>
       </w:r>
+      <w:bookmarkEnd w:id="4"/>
+    </w:p>
+    <w:p>
+      <w:pPr>
+        <w:pStyle w:val="MyStyle1"/>
+      </w:pPr>
+      <w:bookmarkStart w:id="5" w:name="_Toc319790438"/>
+      <w:r>
+        <w:t>Mục đích dự án</w:t>
+      </w:r>
       <w:bookmarkEnd w:id="5"/>
     </w:p>
     <w:p>
       <w:pPr>
+        <w:pStyle w:val="MyStylecontent"/>
+      </w:pPr>
+      <w:proofErr w:type="gramStart"/>
+      <w:r>
+        <w:t>Hiện nay, việc học tập của học sinh và sinh viên ngày càng đòi hỏi nhiều thông, tài liệu cũng như người hướng dẫn, đặc biệt là kiểm tra kiến thức của mình.</w:t>
+      </w:r>
+      <w:proofErr w:type="gramEnd"/>
+      <w:r>
+        <w:t xml:space="preserve"> Nhiều hình thức kiểm tra đã được đưa ra như: làm bài tự luận, bài kiểm tra trắc </w:t>
+      </w:r>
+      <w:proofErr w:type="gramStart"/>
+      <w:r>
+        <w:t>nghiệm, …</w:t>
+      </w:r>
+      <w:proofErr w:type="gramEnd"/>
+      <w:r>
+        <w:t xml:space="preserve"> nhưng vẫn là làm bài trên giấy, rất bất tiện khi ra bài, làm bài cũng như chấm bài. </w:t>
+      </w:r>
+      <w:proofErr w:type="gramStart"/>
+      <w:r>
+        <w:t>Ngoài ra, còn đòi hỏi nhiều thời gian, công sức cho các giáo viên, giảng viên khi ra đề, chấm bài.</w:t>
+      </w:r>
+      <w:proofErr w:type="gramEnd"/>
+      <w:r>
+        <w:t xml:space="preserve"> Khi làm bài với hình thức tự luận hay trắc nghiệm truyền thống, yêu cầu người làm bài phải tập trung và làm trong một thời gian định trước.</w:t>
+      </w:r>
+    </w:p>
+    <w:p>
+      <w:pPr>
+        <w:pStyle w:val="MyStylecontent"/>
+      </w:pPr>
+      <w:r>
+        <w:t xml:space="preserve">Để giải quyết các vấn đề bất cập nói trên của việc làm bài kiểm tra theo kiểu truyền thống, một Hệ thống trắc nghiệm trực tuyến sẽ giúp các giáo viên, giảng viên dể dàng hơn trong việc quản lý thư viện đề, nhanh chóng trong việc tạo bài thi trắc nghiệm và chấm bài trắc nghiệm. Thêm vào đó, nó giúp người làm bài dể dàng thao tác, </w:t>
+      </w:r>
+      <w:proofErr w:type="gramStart"/>
+      <w:r>
+        <w:t>an</w:t>
+      </w:r>
+      <w:proofErr w:type="gramEnd"/>
+      <w:r>
+        <w:t xml:space="preserve"> tâm làm bài thi của mình. </w:t>
+      </w:r>
+      <w:proofErr w:type="gramStart"/>
+      <w:r>
+        <w:t>Với hệ thống này, các trường, tổ chức đào tạo, khảo thí sẽ tiết kiệm nhiều chi phí khi tổ chức các bài kiểm tra, các bài thi.</w:t>
+      </w:r>
+      <w:proofErr w:type="gramEnd"/>
+    </w:p>
+    <w:p>
+      <w:pPr>
         <w:pStyle w:val="MyStyle1"/>
       </w:pPr>
-      <w:bookmarkStart w:id="6" w:name="_Toc319790438"/>
-      <w:r>
-        <w:t>Mục đích dự án</w:t>
+      <w:bookmarkStart w:id="6" w:name="_Toc319790439"/>
+      <w:r>
+        <w:t>Mục đích</w:t>
+      </w:r>
+      <w:r>
+        <w:t xml:space="preserve"> tài liệu</w:t>
       </w:r>
       <w:bookmarkEnd w:id="6"/>
     </w:p>
     <w:p>
       <w:pPr>
         <w:pStyle w:val="MyStylecontent"/>
-        <w:ind w:firstLine="720"/>
-      </w:pPr>
-      <w:r>
-        <w:t>Hiện nay, việc học tập của học sinh và sinh viên ngày càng đòi hỏi nhiều thông, tài liệu cũng như người hướng dẫn, đặc biệt là kiểm tra kiến thức của mình. Nhiều hình thức kiểm tra đã được đưa ra như: làm bài tự luận, bài kiểm tra trắc nghiệm, … nhưng vẫn là làm bài trên giấy, rất bất tiện khi ra bài, làm bài cũng như chấm bài. Ngoài ra, còn đòi hỏi nhiều thời gian, công sức cho các giáo viên, giảng viên khi ra đề, chấm bài. Khi làm bài với hình thức tự luận hay trắc nghiệm truyền thống, yêu cầu người làm bài phải tập trung và làm trong một thời gian định trước.</w:t>
-      </w:r>
+      </w:pPr>
+      <w:proofErr w:type="gramStart"/>
+      <w:r>
+        <w:t>Sau đây</w:t>
+      </w:r>
+      <w:r>
+        <w:t xml:space="preserve"> là tài tiệu SRS (Software Requirements Specification) mà sẽ giúp xác định yêu cầu và các đặc điểm kỹ thuật của Hệ thống trắc nghiệm trực tuyến sẽ được phát triển.</w:t>
+      </w:r>
+      <w:proofErr w:type="gramEnd"/>
     </w:p>
     <w:p>
       <w:pPr>
         <w:pStyle w:val="MyStylecontent"/>
-        <w:ind w:firstLine="720"/>
-      </w:pPr>
-      <w:r>
-        <w:t>Để giải quyết các vấn đề bất cập nói trên của việc làm bài kiểm tra theo kiểu truyền thống, một Hệ thống trắc nghiệm trực tuyến sẽ giúp các giáo viên, giảng viên dể dàng hơn trong việc quản lý thư viện đề, nhanh chóng trong việc tạo bài thi trắc nghiệm và chấm bài trắc nghiệm. Thêm vào đó, nó giúp người làm bài dể dàng thao tác, an tâm làm bài thi của mình. Với hệ thống này, các trường, tổ chức đào tạo, khảo thí sẽ tiết kiệm nhiều chi phí khi tổ chức các bài kiểm tra, các bài thi.</w:t>
+      </w:pPr>
+      <w:proofErr w:type="gramStart"/>
+      <w:r>
+        <w:t>Mục đích của tài liệu này là mô tả một cách đầy đủ nhất các hoạt động bên ngoài của ứng dụng.</w:t>
+      </w:r>
+      <w:proofErr w:type="gramEnd"/>
+      <w:r>
+        <w:t xml:space="preserve"> Thêm vào đó, tài liệu này sẽ mô tả các yêu cầu phi chức năng, các ràng buộc về thiết kế và các tác nhân cần thiết khác để cung cấp một cách đầy đủ nhất, mô tả một cách toàn diện về yêu cầu phần mềm.</w:t>
       </w:r>
     </w:p>
     <w:p>
       <w:pPr>
         <w:pStyle w:val="MyStyle1"/>
       </w:pPr>
-      <w:bookmarkStart w:id="7" w:name="_Toc319790439"/>
-      <w:r>
-        <w:t>Mục đích</w:t>
-      </w:r>
-      <w:r>
-        <w:t xml:space="preserve"> tài liệu</w:t>
+      <w:bookmarkStart w:id="7" w:name="_Toc319790440"/>
+      <w:r>
+        <w:t>Đối tượng và gợi ý đọc</w:t>
       </w:r>
       <w:bookmarkEnd w:id="7"/>
     </w:p>
     <w:p>
       <w:pPr>
         <w:pStyle w:val="MyStylecontent"/>
-        <w:ind w:firstLine="720"/>
-      </w:pPr>
-      <w:r>
-        <w:t>Sau đây</w:t>
-      </w:r>
-      <w:r>
-        <w:t xml:space="preserve"> là tài tiệu SRS (Software Requirements Specification) mà sẽ giúp xác định yêu cầu và các đặc điểm kỹ thuật của Hệ thống trắc nghiệm trực tuyến sẽ được phát triển.</w:t>
+      </w:pPr>
+      <w:proofErr w:type="gramStart"/>
+      <w:r>
+        <w:rPr>
+          <w:b/>
+        </w:rPr>
+        <w:t xml:space="preserve">Phần </w:t>
+      </w:r>
+      <w:r>
+        <w:rPr>
+          <w:b/>
+        </w:rPr>
+        <w:t>I</w:t>
+      </w:r>
+      <w:r>
+        <w:t xml:space="preserve"> của tài liệu này nên được đọc bởi tất cả mọi người.</w:t>
+      </w:r>
+      <w:proofErr w:type="gramEnd"/>
+      <w:r>
+        <w:t xml:space="preserve"> Phần này cung cấp cho người đọc tất cả các thông tin cần thiết để đọc phần còn lại của tài liệu cũng như tổng quan </w:t>
+      </w:r>
+      <w:proofErr w:type="gramStart"/>
+      <w:r>
+        <w:t>chung</w:t>
+      </w:r>
+      <w:proofErr w:type="gramEnd"/>
+      <w:r>
+        <w:t xml:space="preserve"> của vấn đề, giải pháp và mô tả làm thế nào các giải pháp sẽ mang lại lợi ích cho </w:t>
+      </w:r>
+      <w:r>
+        <w:t>hệ thống</w:t>
+      </w:r>
+      <w:r>
+        <w:t>.</w:t>
       </w:r>
     </w:p>
     <w:p>
       <w:pPr>
         <w:pStyle w:val="MyStylecontent"/>
-        <w:ind w:firstLine="720"/>
-      </w:pPr>
-      <w:r>
-        <w:t>Mục đích của tài liệu này là mô tả một cách đầy đủ nhất các hoạt động bên ngoài của ứng dụng. Thêm vào đó, tài liệu này sẽ mô tả các yêu cầu phi chức năng, các ràng buộc về thiết kế và các tác nhân cần thiết khác để cung cấp một cách đầy đủ nhất, mô tả một cách toàn diện về yêu cầu phần mềm.</w:t>
-      </w:r>
-    </w:p>
-    <w:p>
-      <w:pPr>
-        <w:pStyle w:val="MyStyle1"/>
-      </w:pPr>
-      <w:bookmarkStart w:id="8" w:name="_Toc319790440"/>
-      <w:r>
-        <w:t>Đối tượng và gợi ý đọc</w:t>
-      </w:r>
-      <w:bookmarkEnd w:id="8"/>
-    </w:p>
-    <w:p>
-      <w:pPr>
-        <w:pStyle w:val="MyStylecontent"/>
-        <w:ind w:firstLine="720"/>
-      </w:pPr>
+      </w:pPr>
+      <w:proofErr w:type="gramStart"/>
       <w:r>
         <w:rPr>
           <w:b/>
@@ -3092,50 +3149,12 @@
         <w:rPr>
           <w:b/>
         </w:rPr>
-        <w:t>I</w:t>
-      </w:r>
-      <w:r>
-        <w:t xml:space="preserve"> của tài liệu này nên được đọc bởi tất cả mọi người. Phần này cung cấp cho người đọc tất cả các</w:t>
-      </w:r>
-      <w:r>
-        <w:t xml:space="preserve"> </w:t>
-      </w:r>
-      <w:r>
-        <w:t>thông tin cần thiết để đọc phần còn lại của tài liệu cũng như tổng quan chung của</w:t>
-      </w:r>
-      <w:r>
-        <w:t xml:space="preserve"> </w:t>
-      </w:r>
-      <w:r>
-        <w:t xml:space="preserve">vấn đề, giải pháp và mô tả làm thế nào các giải pháp sẽ mang lại lợi ích cho </w:t>
-      </w:r>
-      <w:r>
-        <w:t>hệ thống</w:t>
-      </w:r>
-      <w:r>
-        <w:t>.</w:t>
-      </w:r>
-    </w:p>
-    <w:p>
-      <w:pPr>
-        <w:pStyle w:val="MyStylecontent"/>
-        <w:ind w:firstLine="720"/>
-      </w:pPr>
-      <w:r>
-        <w:rPr>
-          <w:b/>
-        </w:rPr>
-        <w:t xml:space="preserve">Phần </w:t>
-      </w:r>
-      <w:r>
-        <w:rPr>
-          <w:b/>
-        </w:rPr>
         <w:t>II</w:t>
       </w:r>
       <w:r>
         <w:t xml:space="preserve"> của tài liệu này nên được đọc bởi tất cả mọi người.</w:t>
       </w:r>
+      <w:proofErr w:type="gramEnd"/>
       <w:r>
         <w:t xml:space="preserve"> </w:t>
       </w:r>
@@ -3651,7 +3670,6 @@
     <w:p>
       <w:pPr>
         <w:pStyle w:val="MyStylecontent"/>
-        <w:ind w:firstLine="720"/>
       </w:pPr>
       <w:r>
         <w:rPr>
@@ -3678,40 +3696,39 @@
         <w:t xml:space="preserve">người </w:t>
       </w:r>
       <w:r>
-        <w:t>thực hiện và</w:t>
-      </w:r>
+        <w:t xml:space="preserve">thực hiện và </w:t>
+      </w:r>
+      <w:r>
+        <w:t xml:space="preserve">duy trì </w:t>
+      </w:r>
+      <w:r>
+        <w:t>toàn b</w:t>
+      </w:r>
+      <w:r>
+        <w:t>ộ hệ thống</w:t>
+      </w:r>
+      <w:r>
+        <w:t xml:space="preserve">. </w:t>
+      </w:r>
+      <w:proofErr w:type="gramStart"/>
+      <w:r>
+        <w:t>Đối với những người muốn biết thêm thông tin về một chức năng</w:t>
+      </w:r>
+      <w:r>
+        <w:t xml:space="preserve"> cụ thể,</w:t>
+      </w:r>
+      <w:r>
+        <w:t xml:space="preserve"> họ có thể tham khảo phần này để có được thông tin nhiều hơn về nó.</w:t>
+      </w:r>
+      <w:proofErr w:type="gramEnd"/>
       <w:r>
         <w:t xml:space="preserve"> </w:t>
       </w:r>
       <w:r>
-        <w:t xml:space="preserve">duy trì </w:t>
-      </w:r>
-      <w:r>
-        <w:t>toàn b</w:t>
-      </w:r>
-      <w:r>
-        <w:t>ộ hệ thống</w:t>
-      </w:r>
-      <w:r>
-        <w:t>. Đối với những người muốn biết thêm thông tin về một chức năng</w:t>
-      </w:r>
-      <w:r>
-        <w:t xml:space="preserve"> cụ thể,</w:t>
-      </w:r>
-      <w:r>
-        <w:t xml:space="preserve"> họ có thể tham khảo phần này để có được thông tin nhiều hơn về nó. </w:t>
-      </w:r>
-      <w:r>
         <w:t>P</w:t>
       </w:r>
       <w:r>
-        <w:t>hần này</w:t>
-      </w:r>
-      <w:r>
-        <w:t xml:space="preserve"> </w:t>
-      </w:r>
-      <w:r>
-        <w:t>chứ</w:t>
+        <w:t>hần này chứ</w:t>
       </w:r>
       <w:r>
         <w:t xml:space="preserve">a các </w:t>
@@ -3729,22 +3746,13 @@
         <w:t xml:space="preserve">c năng, </w:t>
       </w:r>
       <w:r>
-        <w:t>giao diện bên ngoài</w:t>
-      </w:r>
-      <w:r>
-        <w:t xml:space="preserve"> </w:t>
-      </w:r>
-      <w:r>
-        <w:t xml:space="preserve">hệ thống, yêu cầu thực hiện, hạn chế về thiết kế, các thuộc tính chất lượng và </w:t>
+        <w:t xml:space="preserve">giao diện bên ngoài hệ thống, yêu cầu thực hiện, hạn chế về thiết kế, các thuộc tính chất lượng và </w:t>
       </w:r>
       <w:r>
         <w:t>các</w:t>
       </w:r>
       <w:r>
-        <w:t xml:space="preserve"> </w:t>
-      </w:r>
-      <w:r>
-        <w:t>yêu cầu</w:t>
+        <w:t xml:space="preserve"> yêu cầu</w:t>
       </w:r>
       <w:r>
         <w:t xml:space="preserve"> khác</w:t>
@@ -3757,11 +3765,11 @@
       <w:pPr>
         <w:pStyle w:val="MyStyleTable"/>
       </w:pPr>
-      <w:bookmarkStart w:id="9" w:name="_Toc319791063"/>
+      <w:bookmarkStart w:id="8" w:name="_Toc319791063"/>
       <w:r>
         <w:t>Người đọc tài liệu và các đề nghị</w:t>
       </w:r>
-      <w:bookmarkEnd w:id="9"/>
+      <w:bookmarkEnd w:id="8"/>
     </w:p>
     <w:tbl>
       <w:tblPr>
@@ -3782,14 +3790,8 @@
           <w:p>
             <w:pPr>
               <w:pStyle w:val="MyStylecontent"/>
-              <w:rPr>
-                <w:b/>
-              </w:rPr>
-            </w:pPr>
-            <w:r>
-              <w:rPr>
-                <w:b/>
-              </w:rPr>
+            </w:pPr>
+            <w:r>
               <w:t>Người đọc</w:t>
             </w:r>
           </w:p>
@@ -3802,14 +3804,8 @@
           <w:p>
             <w:pPr>
               <w:pStyle w:val="MyStylecontent"/>
-              <w:rPr>
-                <w:b/>
-              </w:rPr>
-            </w:pPr>
-            <w:r>
-              <w:rPr>
-                <w:b/>
-              </w:rPr>
+            </w:pPr>
+            <w:r>
               <w:t>Phần đề nghị</w:t>
             </w:r>
           </w:p>
@@ -3897,10 +3893,7 @@
               <w:pStyle w:val="MyStylecontent"/>
             </w:pPr>
             <w:r>
-              <w:t>Phần I, II</w:t>
-            </w:r>
-            <w:r>
-              <w:t>, III, IV, V, VI</w:t>
+              <w:t>Phần I, II, III, IV, V, VI</w:t>
             </w:r>
           </w:p>
         </w:tc>
@@ -4041,31 +4034,30 @@
       <w:pPr>
         <w:pStyle w:val="MyStyleI"/>
       </w:pPr>
-      <w:bookmarkStart w:id="10" w:name="_Toc319790441"/>
+      <w:bookmarkStart w:id="9" w:name="_Toc319790441"/>
       <w:r>
         <w:t>Mô tả chung</w:t>
       </w:r>
+      <w:bookmarkEnd w:id="9"/>
+    </w:p>
+    <w:p>
+      <w:pPr>
+        <w:pStyle w:val="MyStyle1"/>
+      </w:pPr>
+      <w:bookmarkStart w:id="10" w:name="_Toc319790442"/>
+      <w:r>
+        <w:t>Sơ đồ bối cảnh hệ thống</w:t>
+      </w:r>
       <w:bookmarkEnd w:id="10"/>
     </w:p>
     <w:p>
       <w:pPr>
-        <w:pStyle w:val="MyStyle1"/>
-      </w:pPr>
-      <w:bookmarkStart w:id="11" w:name="_Toc319790442"/>
-      <w:r>
-        <w:t>Sơ đồ bối cảnh hệ thống</w:t>
-      </w:r>
-      <w:bookmarkEnd w:id="11"/>
-    </w:p>
-    <w:p>
-      <w:pPr>
         <w:pStyle w:val="MyStylecontent"/>
       </w:pPr>
     </w:p>
     <w:p>
       <w:pPr>
         <w:pStyle w:val="MyStylecontent"/>
-        <w:jc w:val="left"/>
       </w:pPr>
       <w:r>
         <w:object w:dxaOrig="7727" w:dyaOrig="3314">
@@ -4095,26 +4087,1739 @@
             <w10:borderbottom type="single" width="4"/>
             <w10:borderright type="single" width="4"/>
           </v:shape>
-          <o:OLEObject Type="Embed" ProgID="Visio.Drawing.11" ShapeID="_x0000_i1025" DrawAspect="Content" ObjectID="_1393598502" r:id="rId13"/>
+          <o:OLEObject Type="Embed" ProgID="Visio.Drawing.11" ShapeID="_x0000_i1025" DrawAspect="Content" ObjectID="_1393618990" r:id="rId13"/>
         </w:object>
       </w:r>
     </w:p>
     <w:p>
       <w:pPr>
         <w:pStyle w:val="MyStylecontent"/>
-        <w:jc w:val="left"/>
       </w:pPr>
     </w:p>
     <w:p>
       <w:pPr>
         <w:pStyle w:val="MyStyle1"/>
       </w:pPr>
-      <w:bookmarkStart w:id="12" w:name="_Toc319790443"/>
+      <w:bookmarkStart w:id="11" w:name="_Toc319790443"/>
       <w:r>
         <w:t>Chức năng sản phẩm</w:t>
       </w:r>
+      <w:bookmarkEnd w:id="11"/>
+    </w:p>
+    <w:p>
+      <w:pPr>
+        <w:pStyle w:val="MyStylecontent"/>
+      </w:pPr>
+      <w:r>
+        <w:t>Dưới đ</w:t>
+      </w:r>
+      <w:r>
+        <w:t>ây</w:t>
+      </w:r>
+      <w:r>
+        <w:t xml:space="preserve"> là tất cả các chức năng của hệ thống trắc nghiệm trực tuyến, kèm </w:t>
+      </w:r>
+      <w:proofErr w:type="gramStart"/>
+      <w:r>
+        <w:t>theo</w:t>
+      </w:r>
+      <w:proofErr w:type="gramEnd"/>
+      <w:r>
+        <w:t xml:space="preserve"> </w:t>
+      </w:r>
+      <w:r>
+        <w:t>mô tả</w:t>
+      </w:r>
+      <w:r>
+        <w:t xml:space="preserve"> và độ ưu tiên của nó.</w:t>
+      </w:r>
+      <w:r>
+        <w:t xml:space="preserve"> Độ ưu tiên được đánh giá từ 1 đến 3, với 1 là độ ưu tiên cao nhất và 3 là độ ưu tiên thấp nhất.</w:t>
+      </w:r>
+    </w:p>
+    <w:p>
+      <w:pPr>
+        <w:pStyle w:val="MyStylecontent"/>
+      </w:pPr>
+      <w:bookmarkStart w:id="12" w:name="_GoBack"/>
       <w:bookmarkEnd w:id="12"/>
     </w:p>
+    <w:p>
+      <w:pPr>
+        <w:pStyle w:val="MyStyleTable"/>
+      </w:pPr>
+      <w:r>
+        <w:t>Độ ưu tiên</w:t>
+      </w:r>
+    </w:p>
+    <w:tbl>
+      <w:tblPr>
+        <w:tblStyle w:val="TableGrid"/>
+        <w:tblW w:w="0" w:type="auto"/>
+        <w:tblLook w:val="04A0" w:firstRow="1" w:lastRow="0" w:firstColumn="1" w:lastColumn="0" w:noHBand="0" w:noVBand="1"/>
+      </w:tblPr>
+      <w:tblGrid>
+        <w:gridCol w:w="1638"/>
+        <w:gridCol w:w="2700"/>
+      </w:tblGrid>
+      <w:tr>
+        <w:tc>
+          <w:tcPr>
+            <w:tcW w:w="1638" w:type="dxa"/>
+            <w:shd w:val="clear" w:color="auto" w:fill="D9D9D9" w:themeFill="background1" w:themeFillShade="D9"/>
+          </w:tcPr>
+          <w:p>
+            <w:pPr>
+              <w:pStyle w:val="MyStylecontent"/>
+            </w:pPr>
+            <w:r>
+              <w:t>Độ ưu tiên</w:t>
+            </w:r>
+          </w:p>
+        </w:tc>
+        <w:tc>
+          <w:tcPr>
+            <w:tcW w:w="2700" w:type="dxa"/>
+            <w:shd w:val="clear" w:color="auto" w:fill="D9D9D9" w:themeFill="background1" w:themeFillShade="D9"/>
+          </w:tcPr>
+          <w:p>
+            <w:pPr>
+              <w:pStyle w:val="MyStylecontent"/>
+            </w:pPr>
+            <w:r>
+              <w:t>Chi tiết</w:t>
+            </w:r>
+          </w:p>
+        </w:tc>
+      </w:tr>
+      <w:tr>
+        <w:tc>
+          <w:tcPr>
+            <w:tcW w:w="1638" w:type="dxa"/>
+          </w:tcPr>
+          <w:p>
+            <w:pPr>
+              <w:pStyle w:val="MyStylecontent"/>
+            </w:pPr>
+            <w:r>
+              <w:t>1</w:t>
+            </w:r>
+          </w:p>
+        </w:tc>
+        <w:tc>
+          <w:tcPr>
+            <w:tcW w:w="2700" w:type="dxa"/>
+          </w:tcPr>
+          <w:p>
+            <w:pPr>
+              <w:pStyle w:val="MyStylecontent"/>
+            </w:pPr>
+            <w:r>
+              <w:t>Phải có</w:t>
+            </w:r>
+          </w:p>
+        </w:tc>
+      </w:tr>
+      <w:tr>
+        <w:tc>
+          <w:tcPr>
+            <w:tcW w:w="1638" w:type="dxa"/>
+          </w:tcPr>
+          <w:p>
+            <w:pPr>
+              <w:pStyle w:val="MyStylecontent"/>
+            </w:pPr>
+            <w:r>
+              <w:t>2</w:t>
+            </w:r>
+          </w:p>
+        </w:tc>
+        <w:tc>
+          <w:tcPr>
+            <w:tcW w:w="2700" w:type="dxa"/>
+          </w:tcPr>
+          <w:p>
+            <w:pPr>
+              <w:pStyle w:val="MyStylecontent"/>
+            </w:pPr>
+            <w:r>
+              <w:t>Nên có</w:t>
+            </w:r>
+          </w:p>
+        </w:tc>
+      </w:tr>
+      <w:tr>
+        <w:tc>
+          <w:tcPr>
+            <w:tcW w:w="1638" w:type="dxa"/>
+          </w:tcPr>
+          <w:p>
+            <w:pPr>
+              <w:pStyle w:val="MyStylecontent"/>
+            </w:pPr>
+            <w:r>
+              <w:t>3</w:t>
+            </w:r>
+          </w:p>
+        </w:tc>
+        <w:tc>
+          <w:tcPr>
+            <w:tcW w:w="2700" w:type="dxa"/>
+          </w:tcPr>
+          <w:p>
+            <w:pPr>
+              <w:pStyle w:val="MyStylecontent"/>
+            </w:pPr>
+            <w:r>
+              <w:t>Có càng tốt</w:t>
+            </w:r>
+          </w:p>
+        </w:tc>
+      </w:tr>
+    </w:tbl>
+    <w:p>
+      <w:pPr>
+        <w:pStyle w:val="MyStylecontent"/>
+      </w:pPr>
+    </w:p>
+    <w:p>
+      <w:pPr>
+        <w:pStyle w:val="MyStyleTable"/>
+      </w:pPr>
+      <w:r>
+        <w:t>Các chức năng</w:t>
+      </w:r>
+    </w:p>
+    <w:tbl>
+      <w:tblPr>
+        <w:tblStyle w:val="TableGrid"/>
+        <w:tblW w:w="9152" w:type="dxa"/>
+        <w:tblLook w:val="04A0" w:firstRow="1" w:lastRow="0" w:firstColumn="1" w:lastColumn="0" w:noHBand="0" w:noVBand="1"/>
+      </w:tblPr>
+      <w:tblGrid>
+        <w:gridCol w:w="1098"/>
+        <w:gridCol w:w="2126"/>
+        <w:gridCol w:w="4624"/>
+        <w:gridCol w:w="1304"/>
+      </w:tblGrid>
+      <w:tr>
+        <w:tc>
+          <w:tcPr>
+            <w:tcW w:w="1098" w:type="dxa"/>
+            <w:shd w:val="clear" w:color="auto" w:fill="D9D9D9" w:themeFill="background1" w:themeFillShade="D9"/>
+          </w:tcPr>
+          <w:p>
+            <w:pPr>
+              <w:pStyle w:val="ListParagraph"/>
+              <w:ind w:left="0"/>
+              <w:jc w:val="center"/>
+              <w:rPr>
+                <w:b/>
+              </w:rPr>
+            </w:pPr>
+            <w:r>
+              <w:rPr>
+                <w:b/>
+              </w:rPr>
+              <w:t>ID</w:t>
+            </w:r>
+          </w:p>
+        </w:tc>
+        <w:tc>
+          <w:tcPr>
+            <w:tcW w:w="2126" w:type="dxa"/>
+            <w:shd w:val="clear" w:color="auto" w:fill="D9D9D9" w:themeFill="background1" w:themeFillShade="D9"/>
+          </w:tcPr>
+          <w:p>
+            <w:pPr>
+              <w:pStyle w:val="ListParagraph"/>
+              <w:ind w:left="0"/>
+              <w:jc w:val="center"/>
+              <w:rPr>
+                <w:b/>
+              </w:rPr>
+            </w:pPr>
+            <w:r>
+              <w:rPr>
+                <w:b/>
+              </w:rPr>
+              <w:t>Chức</w:t>
+            </w:r>
+            <w:r>
+              <w:rPr>
+                <w:b/>
+              </w:rPr>
+              <w:t xml:space="preserve"> </w:t>
+            </w:r>
+            <w:r>
+              <w:rPr>
+                <w:b/>
+              </w:rPr>
+              <w:t>năng</w:t>
+            </w:r>
+          </w:p>
+        </w:tc>
+        <w:tc>
+          <w:tcPr>
+            <w:tcW w:w="4624" w:type="dxa"/>
+            <w:shd w:val="clear" w:color="auto" w:fill="D9D9D9" w:themeFill="background1" w:themeFillShade="D9"/>
+          </w:tcPr>
+          <w:p>
+            <w:pPr>
+              <w:pStyle w:val="ListParagraph"/>
+              <w:ind w:left="0"/>
+              <w:jc w:val="center"/>
+              <w:rPr>
+                <w:b/>
+              </w:rPr>
+            </w:pPr>
+            <w:r>
+              <w:rPr>
+                <w:b/>
+              </w:rPr>
+              <w:t>Mô</w:t>
+            </w:r>
+            <w:r>
+              <w:rPr>
+                <w:b/>
+              </w:rPr>
+              <w:t xml:space="preserve"> </w:t>
+            </w:r>
+            <w:r>
+              <w:rPr>
+                <w:b/>
+              </w:rPr>
+              <w:t>tả</w:t>
+            </w:r>
+          </w:p>
+        </w:tc>
+        <w:tc>
+          <w:tcPr>
+            <w:tcW w:w="1304" w:type="dxa"/>
+            <w:shd w:val="clear" w:color="auto" w:fill="D9D9D9" w:themeFill="background1" w:themeFillShade="D9"/>
+          </w:tcPr>
+          <w:p>
+            <w:pPr>
+              <w:pStyle w:val="ListParagraph"/>
+              <w:ind w:left="0"/>
+              <w:jc w:val="center"/>
+              <w:rPr>
+                <w:b/>
+              </w:rPr>
+            </w:pPr>
+            <w:r>
+              <w:rPr>
+                <w:b/>
+              </w:rPr>
+              <w:t>Độ ưu tiên</w:t>
+            </w:r>
+          </w:p>
+        </w:tc>
+      </w:tr>
+      <w:tr>
+        <w:tc>
+          <w:tcPr>
+            <w:tcW w:w="1098" w:type="dxa"/>
+          </w:tcPr>
+          <w:p>
+            <w:pPr>
+              <w:pStyle w:val="MyStylecontent"/>
+              <w:numPr>
+                <w:ilvl w:val="0"/>
+                <w:numId w:val="18"/>
+              </w:numPr>
+            </w:pPr>
+          </w:p>
+        </w:tc>
+        <w:tc>
+          <w:tcPr>
+            <w:tcW w:w="2126" w:type="dxa"/>
+          </w:tcPr>
+          <w:p>
+            <w:pPr>
+              <w:pStyle w:val="MyStylecontent"/>
+            </w:pPr>
+            <w:r>
+              <w:t>Đăng nhập</w:t>
+            </w:r>
+          </w:p>
+        </w:tc>
+        <w:tc>
+          <w:tcPr>
+            <w:tcW w:w="4624" w:type="dxa"/>
+          </w:tcPr>
+          <w:p>
+            <w:pPr>
+              <w:pStyle w:val="MyStylecontent"/>
+            </w:pPr>
+            <w:r>
+              <w:t>Chức năng này cho phép Người quản trị và người sử dụng đăng nhập vào hệ thống.</w:t>
+            </w:r>
+          </w:p>
+        </w:tc>
+        <w:tc>
+          <w:tcPr>
+            <w:tcW w:w="1304" w:type="dxa"/>
+          </w:tcPr>
+          <w:p>
+            <w:pPr>
+              <w:pStyle w:val="MyStylecontent"/>
+              <w:jc w:val="center"/>
+            </w:pPr>
+            <w:r>
+              <w:t>1</w:t>
+            </w:r>
+          </w:p>
+        </w:tc>
+      </w:tr>
+      <w:tr>
+        <w:tc>
+          <w:tcPr>
+            <w:tcW w:w="1098" w:type="dxa"/>
+          </w:tcPr>
+          <w:p>
+            <w:pPr>
+              <w:pStyle w:val="MyStylecontent"/>
+              <w:numPr>
+                <w:ilvl w:val="0"/>
+                <w:numId w:val="18"/>
+              </w:numPr>
+            </w:pPr>
+          </w:p>
+        </w:tc>
+        <w:tc>
+          <w:tcPr>
+            <w:tcW w:w="2126" w:type="dxa"/>
+          </w:tcPr>
+          <w:p>
+            <w:pPr>
+              <w:pStyle w:val="MyStylecontent"/>
+            </w:pPr>
+            <w:r>
+              <w:t>Đăng xuất</w:t>
+            </w:r>
+          </w:p>
+        </w:tc>
+        <w:tc>
+          <w:tcPr>
+            <w:tcW w:w="4624" w:type="dxa"/>
+          </w:tcPr>
+          <w:p>
+            <w:pPr>
+              <w:pStyle w:val="MyStylecontent"/>
+            </w:pPr>
+            <w:r>
+              <w:t>Chức năng này cho phép Người quản trị và người sử dụng đăng xuất khỏi hệ thống.</w:t>
+            </w:r>
+          </w:p>
+        </w:tc>
+        <w:tc>
+          <w:tcPr>
+            <w:tcW w:w="1304" w:type="dxa"/>
+          </w:tcPr>
+          <w:p>
+            <w:pPr>
+              <w:pStyle w:val="MyStylecontent"/>
+              <w:jc w:val="center"/>
+            </w:pPr>
+            <w:r>
+              <w:t>1</w:t>
+            </w:r>
+          </w:p>
+        </w:tc>
+      </w:tr>
+      <w:tr>
+        <w:tc>
+          <w:tcPr>
+            <w:tcW w:w="1098" w:type="dxa"/>
+          </w:tcPr>
+          <w:p>
+            <w:pPr>
+              <w:pStyle w:val="MyStylecontent"/>
+              <w:numPr>
+                <w:ilvl w:val="0"/>
+                <w:numId w:val="18"/>
+              </w:numPr>
+            </w:pPr>
+          </w:p>
+        </w:tc>
+        <w:tc>
+          <w:tcPr>
+            <w:tcW w:w="2126" w:type="dxa"/>
+          </w:tcPr>
+          <w:p>
+            <w:pPr>
+              <w:pStyle w:val="MyStylecontent"/>
+            </w:pPr>
+            <w:r>
+              <w:t>Xem danh sách đề thi</w:t>
+            </w:r>
+          </w:p>
+        </w:tc>
+        <w:tc>
+          <w:tcPr>
+            <w:tcW w:w="4624" w:type="dxa"/>
+          </w:tcPr>
+          <w:p>
+            <w:pPr>
+              <w:pStyle w:val="MyStylecontent"/>
+            </w:pPr>
+            <w:r>
+              <w:t xml:space="preserve">Chức năng này cho phép Người quản trị và Người sử dụng xem được danh sách các đề thi đã thi và những đề chưa thi </w:t>
+            </w:r>
+          </w:p>
+        </w:tc>
+        <w:tc>
+          <w:tcPr>
+            <w:tcW w:w="1304" w:type="dxa"/>
+          </w:tcPr>
+          <w:p>
+            <w:pPr>
+              <w:pStyle w:val="MyStylecontent"/>
+              <w:jc w:val="center"/>
+            </w:pPr>
+            <w:r>
+              <w:t>1</w:t>
+            </w:r>
+          </w:p>
+        </w:tc>
+      </w:tr>
+      <w:tr>
+        <w:tc>
+          <w:tcPr>
+            <w:tcW w:w="1098" w:type="dxa"/>
+          </w:tcPr>
+          <w:p>
+            <w:pPr>
+              <w:pStyle w:val="MyStylecontent"/>
+              <w:numPr>
+                <w:ilvl w:val="0"/>
+                <w:numId w:val="18"/>
+              </w:numPr>
+            </w:pPr>
+          </w:p>
+        </w:tc>
+        <w:tc>
+          <w:tcPr>
+            <w:tcW w:w="2126" w:type="dxa"/>
+          </w:tcPr>
+          <w:p>
+            <w:pPr>
+              <w:pStyle w:val="MyStylecontent"/>
+            </w:pPr>
+            <w:r>
+              <w:t>Bắt đầu là</w:t>
+            </w:r>
+            <w:r>
+              <w:t>m bài</w:t>
+            </w:r>
+          </w:p>
+        </w:tc>
+        <w:tc>
+          <w:tcPr>
+            <w:tcW w:w="4624" w:type="dxa"/>
+          </w:tcPr>
+          <w:p>
+            <w:pPr>
+              <w:pStyle w:val="MyStylecontent"/>
+            </w:pPr>
+            <w:r>
+              <w:t>Chức năng này cho phép Người sử dụng bắt đầu làm bài thi của mình đã chọn</w:t>
+            </w:r>
+          </w:p>
+        </w:tc>
+        <w:tc>
+          <w:tcPr>
+            <w:tcW w:w="1304" w:type="dxa"/>
+          </w:tcPr>
+          <w:p>
+            <w:pPr>
+              <w:pStyle w:val="MyStylecontent"/>
+              <w:jc w:val="center"/>
+            </w:pPr>
+            <w:r>
+              <w:t>1</w:t>
+            </w:r>
+          </w:p>
+        </w:tc>
+      </w:tr>
+      <w:tr>
+        <w:tc>
+          <w:tcPr>
+            <w:tcW w:w="1098" w:type="dxa"/>
+          </w:tcPr>
+          <w:p>
+            <w:pPr>
+              <w:pStyle w:val="MyStylecontent"/>
+              <w:numPr>
+                <w:ilvl w:val="0"/>
+                <w:numId w:val="18"/>
+              </w:numPr>
+            </w:pPr>
+          </w:p>
+        </w:tc>
+        <w:tc>
+          <w:tcPr>
+            <w:tcW w:w="2126" w:type="dxa"/>
+          </w:tcPr>
+          <w:p>
+            <w:pPr>
+              <w:pStyle w:val="MyStylecontent"/>
+            </w:pPr>
+            <w:r>
+              <w:t>Kết thúc</w:t>
+            </w:r>
+          </w:p>
+        </w:tc>
+        <w:tc>
+          <w:tcPr>
+            <w:tcW w:w="4624" w:type="dxa"/>
+          </w:tcPr>
+          <w:p>
+            <w:pPr>
+              <w:pStyle w:val="MyStylecontent"/>
+            </w:pPr>
+            <w:r>
+              <w:t>Chức năng này cho phép Người sử dụng kết thúc bài làm của mình trước thời gian quy định của hệ thống đồng thời xem điểm mình đã đạt được qua bài thi đó</w:t>
+            </w:r>
+          </w:p>
+        </w:tc>
+        <w:tc>
+          <w:tcPr>
+            <w:tcW w:w="1304" w:type="dxa"/>
+          </w:tcPr>
+          <w:p>
+            <w:pPr>
+              <w:pStyle w:val="MyStylecontent"/>
+              <w:jc w:val="center"/>
+            </w:pPr>
+            <w:r>
+              <w:t>1</w:t>
+            </w:r>
+          </w:p>
+        </w:tc>
+      </w:tr>
+      <w:tr>
+        <w:tc>
+          <w:tcPr>
+            <w:tcW w:w="1098" w:type="dxa"/>
+          </w:tcPr>
+          <w:p>
+            <w:pPr>
+              <w:pStyle w:val="MyStylecontent"/>
+              <w:numPr>
+                <w:ilvl w:val="0"/>
+                <w:numId w:val="18"/>
+              </w:numPr>
+            </w:pPr>
+          </w:p>
+        </w:tc>
+        <w:tc>
+          <w:tcPr>
+            <w:tcW w:w="2126" w:type="dxa"/>
+          </w:tcPr>
+          <w:p>
+            <w:pPr>
+              <w:pStyle w:val="MyStylecontent"/>
+            </w:pPr>
+            <w:r>
+              <w:t>Xem kết quả thi</w:t>
+            </w:r>
+          </w:p>
+        </w:tc>
+        <w:tc>
+          <w:tcPr>
+            <w:tcW w:w="4624" w:type="dxa"/>
+          </w:tcPr>
+          <w:p>
+            <w:pPr>
+              <w:pStyle w:val="MyStylecontent"/>
+            </w:pPr>
+            <w:r>
+              <w:t>Chức năng này cho phép Người quản trị xem danh sách điểm của tất cả các thí sinh dự thi</w:t>
+            </w:r>
+          </w:p>
+        </w:tc>
+        <w:tc>
+          <w:tcPr>
+            <w:tcW w:w="1304" w:type="dxa"/>
+          </w:tcPr>
+          <w:p>
+            <w:pPr>
+              <w:pStyle w:val="MyStylecontent"/>
+              <w:jc w:val="center"/>
+            </w:pPr>
+            <w:r>
+              <w:t>1</w:t>
+            </w:r>
+          </w:p>
+        </w:tc>
+      </w:tr>
+      <w:tr>
+        <w:tc>
+          <w:tcPr>
+            <w:tcW w:w="1098" w:type="dxa"/>
+          </w:tcPr>
+          <w:p>
+            <w:pPr>
+              <w:pStyle w:val="MyStylecontent"/>
+              <w:numPr>
+                <w:ilvl w:val="0"/>
+                <w:numId w:val="18"/>
+              </w:numPr>
+            </w:pPr>
+          </w:p>
+        </w:tc>
+        <w:tc>
+          <w:tcPr>
+            <w:tcW w:w="2126" w:type="dxa"/>
+          </w:tcPr>
+          <w:p>
+            <w:pPr>
+              <w:pStyle w:val="MyStylecontent"/>
+            </w:pPr>
+            <w:r>
+              <w:t>Tạo mới môn học</w:t>
+            </w:r>
+          </w:p>
+        </w:tc>
+        <w:tc>
+          <w:tcPr>
+            <w:tcW w:w="4624" w:type="dxa"/>
+          </w:tcPr>
+          <w:p>
+            <w:pPr>
+              <w:pStyle w:val="MyStylecontent"/>
+            </w:pPr>
+            <w:r>
+              <w:t>Tạo mới một môn học trong CSDL</w:t>
+            </w:r>
+          </w:p>
+        </w:tc>
+        <w:tc>
+          <w:tcPr>
+            <w:tcW w:w="1304" w:type="dxa"/>
+          </w:tcPr>
+          <w:p>
+            <w:pPr>
+              <w:pStyle w:val="MyStylecontent"/>
+              <w:jc w:val="center"/>
+            </w:pPr>
+            <w:r>
+              <w:t>1</w:t>
+            </w:r>
+          </w:p>
+        </w:tc>
+      </w:tr>
+      <w:tr>
+        <w:tc>
+          <w:tcPr>
+            <w:tcW w:w="1098" w:type="dxa"/>
+          </w:tcPr>
+          <w:p>
+            <w:pPr>
+              <w:pStyle w:val="MyStylecontent"/>
+              <w:numPr>
+                <w:ilvl w:val="0"/>
+                <w:numId w:val="18"/>
+              </w:numPr>
+            </w:pPr>
+          </w:p>
+        </w:tc>
+        <w:tc>
+          <w:tcPr>
+            <w:tcW w:w="2126" w:type="dxa"/>
+          </w:tcPr>
+          <w:p>
+            <w:pPr>
+              <w:pStyle w:val="MyStylecontent"/>
+            </w:pPr>
+            <w:r>
+              <w:t>Sửa tên môn học</w:t>
+            </w:r>
+          </w:p>
+        </w:tc>
+        <w:tc>
+          <w:tcPr>
+            <w:tcW w:w="4624" w:type="dxa"/>
+          </w:tcPr>
+          <w:p>
+            <w:pPr>
+              <w:pStyle w:val="MyStylecontent"/>
+            </w:pPr>
+            <w:r>
+              <w:t>Thay đổi tên môn học đã có trong CSDL</w:t>
+            </w:r>
+          </w:p>
+        </w:tc>
+        <w:tc>
+          <w:tcPr>
+            <w:tcW w:w="1304" w:type="dxa"/>
+          </w:tcPr>
+          <w:p>
+            <w:pPr>
+              <w:pStyle w:val="MyStylecontent"/>
+              <w:jc w:val="center"/>
+            </w:pPr>
+            <w:r>
+              <w:t>2</w:t>
+            </w:r>
+          </w:p>
+        </w:tc>
+      </w:tr>
+      <w:tr>
+        <w:tc>
+          <w:tcPr>
+            <w:tcW w:w="1098" w:type="dxa"/>
+          </w:tcPr>
+          <w:p>
+            <w:pPr>
+              <w:pStyle w:val="MyStylecontent"/>
+              <w:numPr>
+                <w:ilvl w:val="0"/>
+                <w:numId w:val="18"/>
+              </w:numPr>
+            </w:pPr>
+          </w:p>
+        </w:tc>
+        <w:tc>
+          <w:tcPr>
+            <w:tcW w:w="2126" w:type="dxa"/>
+          </w:tcPr>
+          <w:p>
+            <w:pPr>
+              <w:pStyle w:val="MyStylecontent"/>
+            </w:pPr>
+            <w:r>
+              <w:t>Xóa môn học</w:t>
+            </w:r>
+          </w:p>
+        </w:tc>
+        <w:tc>
+          <w:tcPr>
+            <w:tcW w:w="4624" w:type="dxa"/>
+          </w:tcPr>
+          <w:p>
+            <w:pPr>
+              <w:pStyle w:val="MyStylecontent"/>
+            </w:pPr>
+            <w:r>
+              <w:t>Xóa một môn học trong CSDL</w:t>
+            </w:r>
+          </w:p>
+        </w:tc>
+        <w:tc>
+          <w:tcPr>
+            <w:tcW w:w="1304" w:type="dxa"/>
+          </w:tcPr>
+          <w:p>
+            <w:pPr>
+              <w:pStyle w:val="MyStylecontent"/>
+              <w:jc w:val="center"/>
+            </w:pPr>
+            <w:r>
+              <w:t>2</w:t>
+            </w:r>
+          </w:p>
+        </w:tc>
+      </w:tr>
+      <w:tr>
+        <w:tc>
+          <w:tcPr>
+            <w:tcW w:w="1098" w:type="dxa"/>
+          </w:tcPr>
+          <w:p>
+            <w:pPr>
+              <w:pStyle w:val="MyStylecontent"/>
+              <w:numPr>
+                <w:ilvl w:val="0"/>
+                <w:numId w:val="18"/>
+              </w:numPr>
+            </w:pPr>
+          </w:p>
+        </w:tc>
+        <w:tc>
+          <w:tcPr>
+            <w:tcW w:w="2126" w:type="dxa"/>
+          </w:tcPr>
+          <w:p>
+            <w:pPr>
+              <w:pStyle w:val="MyStylecontent"/>
+            </w:pPr>
+            <w:r>
+              <w:t>Thêm người sử dụng</w:t>
+            </w:r>
+          </w:p>
+        </w:tc>
+        <w:tc>
+          <w:tcPr>
+            <w:tcW w:w="4624" w:type="dxa"/>
+          </w:tcPr>
+          <w:p>
+            <w:pPr>
+              <w:pStyle w:val="MyStylecontent"/>
+            </w:pPr>
+            <w:r>
+              <w:t>Thêm người sử dụng vào hệ thống</w:t>
+            </w:r>
+          </w:p>
+        </w:tc>
+        <w:tc>
+          <w:tcPr>
+            <w:tcW w:w="1304" w:type="dxa"/>
+          </w:tcPr>
+          <w:p>
+            <w:pPr>
+              <w:pStyle w:val="MyStylecontent"/>
+              <w:jc w:val="center"/>
+            </w:pPr>
+            <w:r>
+              <w:t>1</w:t>
+            </w:r>
+          </w:p>
+        </w:tc>
+      </w:tr>
+      <w:tr>
+        <w:tc>
+          <w:tcPr>
+            <w:tcW w:w="1098" w:type="dxa"/>
+          </w:tcPr>
+          <w:p>
+            <w:pPr>
+              <w:pStyle w:val="MyStylecontent"/>
+              <w:numPr>
+                <w:ilvl w:val="0"/>
+                <w:numId w:val="18"/>
+              </w:numPr>
+            </w:pPr>
+          </w:p>
+        </w:tc>
+        <w:tc>
+          <w:tcPr>
+            <w:tcW w:w="2126" w:type="dxa"/>
+          </w:tcPr>
+          <w:p>
+            <w:pPr>
+              <w:pStyle w:val="MyStylecontent"/>
+            </w:pPr>
+            <w:r>
+              <w:t>Sửa tên người sử dụng</w:t>
+            </w:r>
+          </w:p>
+        </w:tc>
+        <w:tc>
+          <w:tcPr>
+            <w:tcW w:w="4624" w:type="dxa"/>
+          </w:tcPr>
+          <w:p>
+            <w:pPr>
+              <w:pStyle w:val="MyStylecontent"/>
+            </w:pPr>
+            <w:r>
+              <w:t>Thay đổi tên người sử dụng đã có trong hệ thống</w:t>
+            </w:r>
+          </w:p>
+        </w:tc>
+        <w:tc>
+          <w:tcPr>
+            <w:tcW w:w="1304" w:type="dxa"/>
+          </w:tcPr>
+          <w:p>
+            <w:pPr>
+              <w:pStyle w:val="MyStylecontent"/>
+              <w:jc w:val="center"/>
+            </w:pPr>
+            <w:r>
+              <w:t>2</w:t>
+            </w:r>
+          </w:p>
+        </w:tc>
+      </w:tr>
+      <w:tr>
+        <w:tc>
+          <w:tcPr>
+            <w:tcW w:w="1098" w:type="dxa"/>
+          </w:tcPr>
+          <w:p>
+            <w:pPr>
+              <w:pStyle w:val="MyStylecontent"/>
+              <w:numPr>
+                <w:ilvl w:val="0"/>
+                <w:numId w:val="18"/>
+              </w:numPr>
+            </w:pPr>
+          </w:p>
+        </w:tc>
+        <w:tc>
+          <w:tcPr>
+            <w:tcW w:w="2126" w:type="dxa"/>
+          </w:tcPr>
+          <w:p>
+            <w:pPr>
+              <w:pStyle w:val="MyStylecontent"/>
+            </w:pPr>
+            <w:r>
+              <w:t>Xóa người sử dụng</w:t>
+            </w:r>
+          </w:p>
+        </w:tc>
+        <w:tc>
+          <w:tcPr>
+            <w:tcW w:w="4624" w:type="dxa"/>
+          </w:tcPr>
+          <w:p>
+            <w:pPr>
+              <w:pStyle w:val="MyStylecontent"/>
+            </w:pPr>
+            <w:r>
+              <w:t>Xóa người sử dụng</w:t>
+            </w:r>
+          </w:p>
+        </w:tc>
+        <w:tc>
+          <w:tcPr>
+            <w:tcW w:w="1304" w:type="dxa"/>
+          </w:tcPr>
+          <w:p>
+            <w:pPr>
+              <w:pStyle w:val="MyStylecontent"/>
+              <w:jc w:val="center"/>
+            </w:pPr>
+            <w:r>
+              <w:t>2</w:t>
+            </w:r>
+          </w:p>
+        </w:tc>
+      </w:tr>
+      <w:tr>
+        <w:tc>
+          <w:tcPr>
+            <w:tcW w:w="1098" w:type="dxa"/>
+          </w:tcPr>
+          <w:p>
+            <w:pPr>
+              <w:pStyle w:val="MyStylecontent"/>
+              <w:numPr>
+                <w:ilvl w:val="0"/>
+                <w:numId w:val="18"/>
+              </w:numPr>
+            </w:pPr>
+          </w:p>
+        </w:tc>
+        <w:tc>
+          <w:tcPr>
+            <w:tcW w:w="2126" w:type="dxa"/>
+          </w:tcPr>
+          <w:p>
+            <w:pPr>
+              <w:pStyle w:val="MyStylecontent"/>
+            </w:pPr>
+            <w:r>
+              <w:t>Tạo mới câu hỏi</w:t>
+            </w:r>
+          </w:p>
+        </w:tc>
+        <w:tc>
+          <w:tcPr>
+            <w:tcW w:w="4624" w:type="dxa"/>
+          </w:tcPr>
+          <w:p>
+            <w:pPr>
+              <w:pStyle w:val="MyStylecontent"/>
+            </w:pPr>
+            <w:r>
+              <w:t>Thêm mới một câu hỏi vào ngân hàng câu hỏi</w:t>
+            </w:r>
+          </w:p>
+        </w:tc>
+        <w:tc>
+          <w:tcPr>
+            <w:tcW w:w="1304" w:type="dxa"/>
+          </w:tcPr>
+          <w:p>
+            <w:pPr>
+              <w:pStyle w:val="MyStylecontent"/>
+              <w:jc w:val="center"/>
+            </w:pPr>
+            <w:r>
+              <w:t>1</w:t>
+            </w:r>
+          </w:p>
+        </w:tc>
+      </w:tr>
+      <w:tr>
+        <w:tc>
+          <w:tcPr>
+            <w:tcW w:w="1098" w:type="dxa"/>
+          </w:tcPr>
+          <w:p>
+            <w:pPr>
+              <w:pStyle w:val="MyStylecontent"/>
+              <w:numPr>
+                <w:ilvl w:val="0"/>
+                <w:numId w:val="18"/>
+              </w:numPr>
+            </w:pPr>
+          </w:p>
+        </w:tc>
+        <w:tc>
+          <w:tcPr>
+            <w:tcW w:w="2126" w:type="dxa"/>
+          </w:tcPr>
+          <w:p>
+            <w:pPr>
+              <w:pStyle w:val="MyStylecontent"/>
+            </w:pPr>
+            <w:r>
+              <w:t>Tìm kiếm câu hỏi</w:t>
+            </w:r>
+          </w:p>
+        </w:tc>
+        <w:tc>
+          <w:tcPr>
+            <w:tcW w:w="4624" w:type="dxa"/>
+          </w:tcPr>
+          <w:p>
+            <w:pPr>
+              <w:pStyle w:val="MyStylecontent"/>
+            </w:pPr>
+            <w:r>
+              <w:t>Tìm kiếm một câu hỏi theo nội dung của câu hỏi đó</w:t>
+            </w:r>
+          </w:p>
+        </w:tc>
+        <w:tc>
+          <w:tcPr>
+            <w:tcW w:w="1304" w:type="dxa"/>
+          </w:tcPr>
+          <w:p>
+            <w:pPr>
+              <w:pStyle w:val="MyStylecontent"/>
+              <w:jc w:val="center"/>
+            </w:pPr>
+            <w:r>
+              <w:t>2</w:t>
+            </w:r>
+          </w:p>
+        </w:tc>
+      </w:tr>
+      <w:tr>
+        <w:tc>
+          <w:tcPr>
+            <w:tcW w:w="1098" w:type="dxa"/>
+          </w:tcPr>
+          <w:p>
+            <w:pPr>
+              <w:pStyle w:val="MyStylecontent"/>
+              <w:numPr>
+                <w:ilvl w:val="0"/>
+                <w:numId w:val="18"/>
+              </w:numPr>
+            </w:pPr>
+          </w:p>
+        </w:tc>
+        <w:tc>
+          <w:tcPr>
+            <w:tcW w:w="2126" w:type="dxa"/>
+          </w:tcPr>
+          <w:p>
+            <w:pPr>
+              <w:pStyle w:val="MyStylecontent"/>
+            </w:pPr>
+            <w:r>
+              <w:t>Sửa nội dung câu hỏi</w:t>
+            </w:r>
+          </w:p>
+        </w:tc>
+        <w:tc>
+          <w:tcPr>
+            <w:tcW w:w="4624" w:type="dxa"/>
+          </w:tcPr>
+          <w:p>
+            <w:pPr>
+              <w:pStyle w:val="MyStylecontent"/>
+            </w:pPr>
+            <w:r>
+              <w:t>Thay đổi nội dung của câu hỏi đã có</w:t>
+            </w:r>
+          </w:p>
+        </w:tc>
+        <w:tc>
+          <w:tcPr>
+            <w:tcW w:w="1304" w:type="dxa"/>
+          </w:tcPr>
+          <w:p>
+            <w:pPr>
+              <w:pStyle w:val="MyStylecontent"/>
+              <w:jc w:val="center"/>
+            </w:pPr>
+            <w:r>
+              <w:t>2</w:t>
+            </w:r>
+          </w:p>
+        </w:tc>
+      </w:tr>
+      <w:tr>
+        <w:tc>
+          <w:tcPr>
+            <w:tcW w:w="1098" w:type="dxa"/>
+          </w:tcPr>
+          <w:p>
+            <w:pPr>
+              <w:pStyle w:val="MyStylecontent"/>
+              <w:numPr>
+                <w:ilvl w:val="0"/>
+                <w:numId w:val="18"/>
+              </w:numPr>
+            </w:pPr>
+          </w:p>
+        </w:tc>
+        <w:tc>
+          <w:tcPr>
+            <w:tcW w:w="2126" w:type="dxa"/>
+          </w:tcPr>
+          <w:p>
+            <w:pPr>
+              <w:pStyle w:val="MyStylecontent"/>
+            </w:pPr>
+            <w:r>
+              <w:t>Xóa câu hỏi</w:t>
+            </w:r>
+          </w:p>
+        </w:tc>
+        <w:tc>
+          <w:tcPr>
+            <w:tcW w:w="4624" w:type="dxa"/>
+          </w:tcPr>
+          <w:p>
+            <w:pPr>
+              <w:pStyle w:val="MyStylecontent"/>
+            </w:pPr>
+            <w:r>
+              <w:t>Xóa một câu hỏi đã có trong CSDL</w:t>
+            </w:r>
+          </w:p>
+        </w:tc>
+        <w:tc>
+          <w:tcPr>
+            <w:tcW w:w="1304" w:type="dxa"/>
+          </w:tcPr>
+          <w:p>
+            <w:pPr>
+              <w:pStyle w:val="MyStylecontent"/>
+              <w:jc w:val="center"/>
+            </w:pPr>
+            <w:r>
+              <w:t>2</w:t>
+            </w:r>
+          </w:p>
+        </w:tc>
+      </w:tr>
+      <w:tr>
+        <w:tc>
+          <w:tcPr>
+            <w:tcW w:w="1098" w:type="dxa"/>
+          </w:tcPr>
+          <w:p>
+            <w:pPr>
+              <w:pStyle w:val="MyStylecontent"/>
+              <w:numPr>
+                <w:ilvl w:val="0"/>
+                <w:numId w:val="18"/>
+              </w:numPr>
+            </w:pPr>
+          </w:p>
+        </w:tc>
+        <w:tc>
+          <w:tcPr>
+            <w:tcW w:w="2126" w:type="dxa"/>
+          </w:tcPr>
+          <w:p>
+            <w:pPr>
+              <w:pStyle w:val="MyStylecontent"/>
+            </w:pPr>
+            <w:r>
+              <w:t>Tạo mới bài thi</w:t>
+            </w:r>
+          </w:p>
+        </w:tc>
+        <w:tc>
+          <w:tcPr>
+            <w:tcW w:w="4624" w:type="dxa"/>
+          </w:tcPr>
+          <w:p>
+            <w:pPr>
+              <w:pStyle w:val="MyStylecontent"/>
+            </w:pPr>
+            <w:r>
+              <w:t>Tạo mới một bài thi trắc nghiệm với câu hỏi đã có trong ngân hàng câu hỏi của hệ thống</w:t>
+            </w:r>
+          </w:p>
+        </w:tc>
+        <w:tc>
+          <w:tcPr>
+            <w:tcW w:w="1304" w:type="dxa"/>
+          </w:tcPr>
+          <w:p>
+            <w:pPr>
+              <w:pStyle w:val="MyStylecontent"/>
+              <w:jc w:val="center"/>
+            </w:pPr>
+            <w:r>
+              <w:t>1</w:t>
+            </w:r>
+          </w:p>
+        </w:tc>
+      </w:tr>
+      <w:tr>
+        <w:tc>
+          <w:tcPr>
+            <w:tcW w:w="1098" w:type="dxa"/>
+          </w:tcPr>
+          <w:p>
+            <w:pPr>
+              <w:pStyle w:val="MyStylecontent"/>
+              <w:numPr>
+                <w:ilvl w:val="0"/>
+                <w:numId w:val="18"/>
+              </w:numPr>
+            </w:pPr>
+          </w:p>
+        </w:tc>
+        <w:tc>
+          <w:tcPr>
+            <w:tcW w:w="2126" w:type="dxa"/>
+          </w:tcPr>
+          <w:p>
+            <w:pPr>
+              <w:pStyle w:val="MyStylecontent"/>
+            </w:pPr>
+            <w:r>
+              <w:t>Sửa nội dung bài thi</w:t>
+            </w:r>
+          </w:p>
+        </w:tc>
+        <w:tc>
+          <w:tcPr>
+            <w:tcW w:w="4624" w:type="dxa"/>
+          </w:tcPr>
+          <w:p>
+            <w:pPr>
+              <w:pStyle w:val="MyStylecontent"/>
+            </w:pPr>
+            <w:r>
+              <w:t>Sửa nội dung thông tin của bài thi đã có trong hệ thống</w:t>
+            </w:r>
+          </w:p>
+        </w:tc>
+        <w:tc>
+          <w:tcPr>
+            <w:tcW w:w="1304" w:type="dxa"/>
+          </w:tcPr>
+          <w:p>
+            <w:pPr>
+              <w:pStyle w:val="MyStylecontent"/>
+              <w:jc w:val="center"/>
+            </w:pPr>
+            <w:r>
+              <w:t>2</w:t>
+            </w:r>
+          </w:p>
+        </w:tc>
+      </w:tr>
+      <w:tr>
+        <w:tc>
+          <w:tcPr>
+            <w:tcW w:w="1098" w:type="dxa"/>
+          </w:tcPr>
+          <w:p>
+            <w:pPr>
+              <w:pStyle w:val="MyStylecontent"/>
+              <w:numPr>
+                <w:ilvl w:val="0"/>
+                <w:numId w:val="18"/>
+              </w:numPr>
+            </w:pPr>
+          </w:p>
+        </w:tc>
+        <w:tc>
+          <w:tcPr>
+            <w:tcW w:w="2126" w:type="dxa"/>
+          </w:tcPr>
+          <w:p>
+            <w:pPr>
+              <w:pStyle w:val="MyStylecontent"/>
+            </w:pPr>
+            <w:r>
+              <w:t>Xóa bài thi</w:t>
+            </w:r>
+          </w:p>
+        </w:tc>
+        <w:tc>
+          <w:tcPr>
+            <w:tcW w:w="4624" w:type="dxa"/>
+          </w:tcPr>
+          <w:p>
+            <w:pPr>
+              <w:pStyle w:val="MyStylecontent"/>
+            </w:pPr>
+            <w:r>
+              <w:t>Xóa một bài thi đã có trong hệ thống</w:t>
+            </w:r>
+          </w:p>
+        </w:tc>
+        <w:tc>
+          <w:tcPr>
+            <w:tcW w:w="1304" w:type="dxa"/>
+          </w:tcPr>
+          <w:p>
+            <w:pPr>
+              <w:pStyle w:val="MyStylecontent"/>
+              <w:jc w:val="center"/>
+            </w:pPr>
+            <w:r>
+              <w:t>2</w:t>
+            </w:r>
+          </w:p>
+        </w:tc>
+      </w:tr>
+      <w:tr>
+        <w:tc>
+          <w:tcPr>
+            <w:tcW w:w="1098" w:type="dxa"/>
+          </w:tcPr>
+          <w:p>
+            <w:pPr>
+              <w:pStyle w:val="MyStylecontent"/>
+              <w:numPr>
+                <w:ilvl w:val="0"/>
+                <w:numId w:val="18"/>
+              </w:numPr>
+            </w:pPr>
+          </w:p>
+        </w:tc>
+        <w:tc>
+          <w:tcPr>
+            <w:tcW w:w="2126" w:type="dxa"/>
+          </w:tcPr>
+          <w:p>
+            <w:pPr>
+              <w:pStyle w:val="MyStylecontent"/>
+            </w:pPr>
+            <w:r>
+              <w:t>Xem thống kê bài thi</w:t>
+            </w:r>
+          </w:p>
+        </w:tc>
+        <w:tc>
+          <w:tcPr>
+            <w:tcW w:w="4624" w:type="dxa"/>
+          </w:tcPr>
+          <w:p>
+            <w:pPr>
+              <w:pStyle w:val="MyStylecontent"/>
+            </w:pPr>
+            <w:r>
+              <w:t>Xem thống kê về một bài thi nào đó trong các bài thi đã thực hiện trên hệ thống</w:t>
+            </w:r>
+          </w:p>
+        </w:tc>
+        <w:tc>
+          <w:tcPr>
+            <w:tcW w:w="1304" w:type="dxa"/>
+          </w:tcPr>
+          <w:p>
+            <w:pPr>
+              <w:pStyle w:val="MyStylecontent"/>
+              <w:jc w:val="center"/>
+            </w:pPr>
+            <w:r>
+              <w:t>2</w:t>
+            </w:r>
+          </w:p>
+        </w:tc>
+      </w:tr>
+      <w:tr>
+        <w:tc>
+          <w:tcPr>
+            <w:tcW w:w="1098" w:type="dxa"/>
+          </w:tcPr>
+          <w:p>
+            <w:pPr>
+              <w:pStyle w:val="MyStylecontent"/>
+              <w:numPr>
+                <w:ilvl w:val="0"/>
+                <w:numId w:val="18"/>
+              </w:numPr>
+            </w:pPr>
+          </w:p>
+        </w:tc>
+        <w:tc>
+          <w:tcPr>
+            <w:tcW w:w="2126" w:type="dxa"/>
+          </w:tcPr>
+          <w:p>
+            <w:pPr>
+              <w:pStyle w:val="MyStylecontent"/>
+            </w:pPr>
+            <w:r>
+              <w:t>Xem thống kê kết quả của người dùng</w:t>
+            </w:r>
+          </w:p>
+        </w:tc>
+        <w:tc>
+          <w:tcPr>
+            <w:tcW w:w="4624" w:type="dxa"/>
+          </w:tcPr>
+          <w:p>
+            <w:pPr>
+              <w:pStyle w:val="MyStylecontent"/>
+            </w:pPr>
+            <w:r>
+              <w:t>Xem kết quả làm bài của một hay nhiều người dùng, đối với người sử dụng, họ chỉ xem được kết quả của chính họ</w:t>
+            </w:r>
+          </w:p>
+        </w:tc>
+        <w:tc>
+          <w:tcPr>
+            <w:tcW w:w="1304" w:type="dxa"/>
+          </w:tcPr>
+          <w:p>
+            <w:pPr>
+              <w:pStyle w:val="MyStylecontent"/>
+              <w:jc w:val="center"/>
+            </w:pPr>
+            <w:r>
+              <w:t>2</w:t>
+            </w:r>
+          </w:p>
+        </w:tc>
+      </w:tr>
+      <w:tr>
+        <w:tc>
+          <w:tcPr>
+            <w:tcW w:w="1098" w:type="dxa"/>
+          </w:tcPr>
+          <w:p>
+            <w:pPr>
+              <w:pStyle w:val="MyStylecontent"/>
+              <w:numPr>
+                <w:ilvl w:val="0"/>
+                <w:numId w:val="18"/>
+              </w:numPr>
+            </w:pPr>
+          </w:p>
+        </w:tc>
+        <w:tc>
+          <w:tcPr>
+            <w:tcW w:w="2126" w:type="dxa"/>
+          </w:tcPr>
+          <w:p>
+            <w:pPr>
+              <w:pStyle w:val="MyStylecontent"/>
+            </w:pPr>
+            <w:r>
+              <w:t>Thay đổi mật khẩu</w:t>
+            </w:r>
+          </w:p>
+        </w:tc>
+        <w:tc>
+          <w:tcPr>
+            <w:tcW w:w="4624" w:type="dxa"/>
+          </w:tcPr>
+          <w:p>
+            <w:pPr>
+              <w:pStyle w:val="MyStylecontent"/>
+            </w:pPr>
+            <w:r>
+              <w:t>Thay đổi mật khẩu cá nhân</w:t>
+            </w:r>
+          </w:p>
+        </w:tc>
+        <w:tc>
+          <w:tcPr>
+            <w:tcW w:w="1304" w:type="dxa"/>
+          </w:tcPr>
+          <w:p>
+            <w:pPr>
+              <w:pStyle w:val="MyStylecontent"/>
+              <w:jc w:val="center"/>
+            </w:pPr>
+            <w:r>
+              <w:t>2</w:t>
+            </w:r>
+          </w:p>
+        </w:tc>
+      </w:tr>
+      <w:tr>
+        <w:tc>
+          <w:tcPr>
+            <w:tcW w:w="1098" w:type="dxa"/>
+          </w:tcPr>
+          <w:p>
+            <w:pPr>
+              <w:pStyle w:val="MyStylecontent"/>
+              <w:numPr>
+                <w:ilvl w:val="0"/>
+                <w:numId w:val="18"/>
+              </w:numPr>
+            </w:pPr>
+          </w:p>
+        </w:tc>
+        <w:tc>
+          <w:tcPr>
+            <w:tcW w:w="2126" w:type="dxa"/>
+          </w:tcPr>
+          <w:p>
+            <w:pPr>
+              <w:pStyle w:val="MyStylecontent"/>
+            </w:pPr>
+            <w:r>
+              <w:t>Tạo mới lớp học</w:t>
+            </w:r>
+          </w:p>
+        </w:tc>
+        <w:tc>
+          <w:tcPr>
+            <w:tcW w:w="4624" w:type="dxa"/>
+          </w:tcPr>
+          <w:p>
+            <w:pPr>
+              <w:pStyle w:val="MyStylecontent"/>
+            </w:pPr>
+            <w:r>
+              <w:t>Tạo mới một lớp học</w:t>
+            </w:r>
+          </w:p>
+        </w:tc>
+        <w:tc>
+          <w:tcPr>
+            <w:tcW w:w="1304" w:type="dxa"/>
+          </w:tcPr>
+          <w:p>
+            <w:pPr>
+              <w:pStyle w:val="MyStylecontent"/>
+              <w:jc w:val="center"/>
+            </w:pPr>
+            <w:r>
+              <w:t>1</w:t>
+            </w:r>
+          </w:p>
+        </w:tc>
+      </w:tr>
+      <w:tr>
+        <w:tc>
+          <w:tcPr>
+            <w:tcW w:w="1098" w:type="dxa"/>
+          </w:tcPr>
+          <w:p>
+            <w:pPr>
+              <w:pStyle w:val="MyStylecontent"/>
+              <w:numPr>
+                <w:ilvl w:val="0"/>
+                <w:numId w:val="18"/>
+              </w:numPr>
+            </w:pPr>
+          </w:p>
+        </w:tc>
+        <w:tc>
+          <w:tcPr>
+            <w:tcW w:w="2126" w:type="dxa"/>
+          </w:tcPr>
+          <w:p>
+            <w:pPr>
+              <w:pStyle w:val="MyStylecontent"/>
+            </w:pPr>
+            <w:r>
+              <w:t>Sửa thông tin lớp học</w:t>
+            </w:r>
+          </w:p>
+        </w:tc>
+        <w:tc>
+          <w:tcPr>
+            <w:tcW w:w="4624" w:type="dxa"/>
+          </w:tcPr>
+          <w:p>
+            <w:pPr>
+              <w:pStyle w:val="MyStylecontent"/>
+            </w:pPr>
+            <w:r>
+              <w:t>Thay đổi thông tin về một lớp học đã có trong hệ thống</w:t>
+            </w:r>
+          </w:p>
+        </w:tc>
+        <w:tc>
+          <w:tcPr>
+            <w:tcW w:w="1304" w:type="dxa"/>
+          </w:tcPr>
+          <w:p>
+            <w:pPr>
+              <w:pStyle w:val="MyStylecontent"/>
+              <w:jc w:val="center"/>
+            </w:pPr>
+            <w:r>
+              <w:t>2</w:t>
+            </w:r>
+          </w:p>
+        </w:tc>
+      </w:tr>
+      <w:tr>
+        <w:tc>
+          <w:tcPr>
+            <w:tcW w:w="1098" w:type="dxa"/>
+          </w:tcPr>
+          <w:p>
+            <w:pPr>
+              <w:pStyle w:val="MyStylecontent"/>
+              <w:numPr>
+                <w:ilvl w:val="0"/>
+                <w:numId w:val="18"/>
+              </w:numPr>
+            </w:pPr>
+          </w:p>
+        </w:tc>
+        <w:tc>
+          <w:tcPr>
+            <w:tcW w:w="2126" w:type="dxa"/>
+          </w:tcPr>
+          <w:p>
+            <w:pPr>
+              <w:pStyle w:val="MyStylecontent"/>
+            </w:pPr>
+            <w:r>
+              <w:t>Xóa lớp học</w:t>
+            </w:r>
+          </w:p>
+        </w:tc>
+        <w:tc>
+          <w:tcPr>
+            <w:tcW w:w="4624" w:type="dxa"/>
+          </w:tcPr>
+          <w:p>
+            <w:pPr>
+              <w:pStyle w:val="MyStylecontent"/>
+            </w:pPr>
+            <w:r>
+              <w:t>Xóa một lớp học khỏi CSDL</w:t>
+            </w:r>
+          </w:p>
+        </w:tc>
+        <w:tc>
+          <w:tcPr>
+            <w:tcW w:w="1304" w:type="dxa"/>
+          </w:tcPr>
+          <w:p>
+            <w:pPr>
+              <w:pStyle w:val="MyStylecontent"/>
+              <w:jc w:val="center"/>
+            </w:pPr>
+            <w:r>
+              <w:t>2</w:t>
+            </w:r>
+          </w:p>
+        </w:tc>
+      </w:tr>
+    </w:tbl>
     <w:p>
       <w:pPr>
         <w:pStyle w:val="MyStylecontent"/>
@@ -4307,6 +6012,7 @@
         <w:i/>
       </w:rPr>
     </w:pPr>
+    <w:proofErr w:type="gramStart"/>
     <w:r>
       <w:rPr>
         <w:rFonts w:ascii="Times New Roman" w:hAnsi="Times New Roman" w:cs="Times New Roman"/>
@@ -4314,6 +6020,7 @@
       </w:rPr>
       <w:t>t</w:t>
     </w:r>
+    <w:proofErr w:type="gramEnd"/>
     <w:sdt>
       <w:sdtPr>
         <w:rPr>
@@ -4398,6 +6105,7 @@
         <w:i/>
       </w:rPr>
     </w:pPr>
+    <w:proofErr w:type="gramStart"/>
     <w:r>
       <w:rPr>
         <w:rFonts w:ascii="Times New Roman" w:hAnsi="Times New Roman" w:cs="Times New Roman"/>
@@ -4405,13 +6113,14 @@
       </w:rPr>
       <w:t>t</w:t>
     </w:r>
+    <w:proofErr w:type="gramEnd"/>
     <w:sdt>
       <w:sdtPr>
         <w:rPr>
           <w:rFonts w:ascii="Times New Roman" w:hAnsi="Times New Roman" w:cs="Times New Roman"/>
           <w:i/>
         </w:rPr>
-        <w:id w:val="-977611018"/>
+        <w:id w:val="-1131634583"/>
         <w:docPartObj>
           <w:docPartGallery w:val="Page Numbers (Bottom of Page)"/>
           <w:docPartUnique/>
@@ -4457,7 +6166,7 @@
             <w:i/>
             <w:noProof/>
           </w:rPr>
-          <w:t>iii</w:t>
+          <w:t>4</w:t>
         </w:r>
         <w:r>
           <w:rPr>
@@ -4879,6 +6588,95 @@
     </w:lvl>
   </w:abstractNum>
   <w:abstractNum w:abstractNumId="3">
+    <w:nsid w:val="18BF105E"/>
+    <w:multiLevelType w:val="hybridMultilevel"/>
+    <w:tmpl w:val="831C37FC"/>
+    <w:lvl w:ilvl="0" w:tplc="54280E8C">
+      <w:start w:val="1"/>
+      <w:numFmt w:val="decimalZero"/>
+      <w:lvlText w:val="F%1"/>
+      <w:lvlJc w:val="left"/>
+      <w:pPr>
+        <w:ind w:left="720" w:hanging="360"/>
+      </w:pPr>
+      <w:rPr>
+        <w:rFonts w:hint="default"/>
+      </w:rPr>
+    </w:lvl>
+    <w:lvl w:ilvl="1" w:tplc="04090019" w:tentative="1">
+      <w:start w:val="1"/>
+      <w:numFmt w:val="lowerLetter"/>
+      <w:lvlText w:val="%2."/>
+      <w:lvlJc w:val="left"/>
+      <w:pPr>
+        <w:ind w:left="1440" w:hanging="360"/>
+      </w:pPr>
+    </w:lvl>
+    <w:lvl w:ilvl="2" w:tplc="0409001B" w:tentative="1">
+      <w:start w:val="1"/>
+      <w:numFmt w:val="lowerRoman"/>
+      <w:lvlText w:val="%3."/>
+      <w:lvlJc w:val="right"/>
+      <w:pPr>
+        <w:ind w:left="2160" w:hanging="180"/>
+      </w:pPr>
+    </w:lvl>
+    <w:lvl w:ilvl="3" w:tplc="0409000F" w:tentative="1">
+      <w:start w:val="1"/>
+      <w:numFmt w:val="decimal"/>
+      <w:lvlText w:val="%4."/>
+      <w:lvlJc w:val="left"/>
+      <w:pPr>
+        <w:ind w:left="2880" w:hanging="360"/>
+      </w:pPr>
+    </w:lvl>
+    <w:lvl w:ilvl="4" w:tplc="04090019" w:tentative="1">
+      <w:start w:val="1"/>
+      <w:numFmt w:val="lowerLetter"/>
+      <w:lvlText w:val="%5."/>
+      <w:lvlJc w:val="left"/>
+      <w:pPr>
+        <w:ind w:left="3600" w:hanging="360"/>
+      </w:pPr>
+    </w:lvl>
+    <w:lvl w:ilvl="5" w:tplc="0409001B" w:tentative="1">
+      <w:start w:val="1"/>
+      <w:numFmt w:val="lowerRoman"/>
+      <w:lvlText w:val="%6."/>
+      <w:lvlJc w:val="right"/>
+      <w:pPr>
+        <w:ind w:left="4320" w:hanging="180"/>
+      </w:pPr>
+    </w:lvl>
+    <w:lvl w:ilvl="6" w:tplc="0409000F" w:tentative="1">
+      <w:start w:val="1"/>
+      <w:numFmt w:val="decimal"/>
+      <w:lvlText w:val="%7."/>
+      <w:lvlJc w:val="left"/>
+      <w:pPr>
+        <w:ind w:left="5040" w:hanging="360"/>
+      </w:pPr>
+    </w:lvl>
+    <w:lvl w:ilvl="7" w:tplc="04090019" w:tentative="1">
+      <w:start w:val="1"/>
+      <w:numFmt w:val="lowerLetter"/>
+      <w:lvlText w:val="%8."/>
+      <w:lvlJc w:val="left"/>
+      <w:pPr>
+        <w:ind w:left="5760" w:hanging="360"/>
+      </w:pPr>
+    </w:lvl>
+    <w:lvl w:ilvl="8" w:tplc="0409001B" w:tentative="1">
+      <w:start w:val="1"/>
+      <w:numFmt w:val="lowerRoman"/>
+      <w:lvlText w:val="%9."/>
+      <w:lvlJc w:val="right"/>
+      <w:pPr>
+        <w:ind w:left="6480" w:hanging="180"/>
+      </w:pPr>
+    </w:lvl>
+  </w:abstractNum>
+  <w:abstractNum w:abstractNumId="4">
     <w:nsid w:val="1EBB19B2"/>
     <w:multiLevelType w:val="hybridMultilevel"/>
     <w:tmpl w:val="00E246AA"/>
@@ -4968,7 +6766,7 @@
       </w:pPr>
     </w:lvl>
   </w:abstractNum>
-  <w:abstractNum w:abstractNumId="4">
+  <w:abstractNum w:abstractNumId="5">
     <w:nsid w:val="2B983260"/>
     <w:multiLevelType w:val="hybridMultilevel"/>
     <w:tmpl w:val="AEDA7EC4"/>
@@ -5081,7 +6879,7 @@
       </w:rPr>
     </w:lvl>
   </w:abstractNum>
-  <w:abstractNum w:abstractNumId="5">
+  <w:abstractNum w:abstractNumId="6">
     <w:nsid w:val="3301729A"/>
     <w:multiLevelType w:val="hybridMultilevel"/>
     <w:tmpl w:val="0D0CD1E6"/>
@@ -5167,7 +6965,7 @@
       </w:pPr>
     </w:lvl>
   </w:abstractNum>
-  <w:abstractNum w:abstractNumId="6">
+  <w:abstractNum w:abstractNumId="7">
     <w:nsid w:val="367028B0"/>
     <w:multiLevelType w:val="hybridMultilevel"/>
     <w:tmpl w:val="1A720C34"/>
@@ -5280,7 +7078,7 @@
       </w:rPr>
     </w:lvl>
   </w:abstractNum>
-  <w:abstractNum w:abstractNumId="7">
+  <w:abstractNum w:abstractNumId="8">
     <w:nsid w:val="373C326A"/>
     <w:multiLevelType w:val="hybridMultilevel"/>
     <w:tmpl w:val="A23EB706"/>
@@ -5393,7 +7191,7 @@
       </w:rPr>
     </w:lvl>
   </w:abstractNum>
-  <w:abstractNum w:abstractNumId="8">
+  <w:abstractNum w:abstractNumId="9">
     <w:nsid w:val="446474E6"/>
     <w:multiLevelType w:val="hybridMultilevel"/>
     <w:tmpl w:val="CDE45DDE"/>
@@ -5506,7 +7304,7 @@
       </w:rPr>
     </w:lvl>
   </w:abstractNum>
-  <w:abstractNum w:abstractNumId="9">
+  <w:abstractNum w:abstractNumId="10">
     <w:nsid w:val="48081442"/>
     <w:multiLevelType w:val="hybridMultilevel"/>
     <w:tmpl w:val="B9B83842"/>
@@ -5619,7 +7417,7 @@
       </w:rPr>
     </w:lvl>
   </w:abstractNum>
-  <w:abstractNum w:abstractNumId="10">
+  <w:abstractNum w:abstractNumId="11">
     <w:nsid w:val="650A6DB1"/>
     <w:multiLevelType w:val="hybridMultilevel"/>
     <w:tmpl w:val="ED382766"/>
@@ -5732,7 +7530,7 @@
       </w:rPr>
     </w:lvl>
   </w:abstractNum>
-  <w:abstractNum w:abstractNumId="11">
+  <w:abstractNum w:abstractNumId="12">
     <w:nsid w:val="653310B5"/>
     <w:multiLevelType w:val="hybridMultilevel"/>
     <w:tmpl w:val="2E562972"/>
@@ -5845,7 +7643,7 @@
       </w:rPr>
     </w:lvl>
   </w:abstractNum>
-  <w:abstractNum w:abstractNumId="12">
+  <w:abstractNum w:abstractNumId="13">
     <w:nsid w:val="6CB23E39"/>
     <w:multiLevelType w:val="hybridMultilevel"/>
     <w:tmpl w:val="9CBC62A4"/>
@@ -5935,7 +7733,7 @@
       </w:pPr>
     </w:lvl>
   </w:abstractNum>
-  <w:abstractNum w:abstractNumId="13">
+  <w:abstractNum w:abstractNumId="14">
     <w:nsid w:val="7A0B50CD"/>
     <w:multiLevelType w:val="multilevel"/>
     <w:tmpl w:val="2CA4F308"/>
@@ -6053,55 +7851,58 @@
     </w:lvl>
   </w:abstractNum>
   <w:num w:numId="1">
-    <w:abstractNumId w:val="5"/>
+    <w:abstractNumId w:val="6"/>
   </w:num>
   <w:num w:numId="2">
-    <w:abstractNumId w:val="13"/>
+    <w:abstractNumId w:val="14"/>
   </w:num>
   <w:num w:numId="3">
-    <w:abstractNumId w:val="13"/>
+    <w:abstractNumId w:val="14"/>
   </w:num>
   <w:num w:numId="4">
-    <w:abstractNumId w:val="13"/>
+    <w:abstractNumId w:val="14"/>
   </w:num>
   <w:num w:numId="5">
-    <w:abstractNumId w:val="13"/>
+    <w:abstractNumId w:val="14"/>
   </w:num>
   <w:num w:numId="6">
-    <w:abstractNumId w:val="11"/>
+    <w:abstractNumId w:val="12"/>
   </w:num>
   <w:num w:numId="7">
-    <w:abstractNumId w:val="3"/>
+    <w:abstractNumId w:val="4"/>
   </w:num>
   <w:num w:numId="8">
-    <w:abstractNumId w:val="10"/>
+    <w:abstractNumId w:val="11"/>
   </w:num>
   <w:num w:numId="9">
     <w:abstractNumId w:val="0"/>
   </w:num>
   <w:num w:numId="10">
-    <w:abstractNumId w:val="7"/>
+    <w:abstractNumId w:val="8"/>
   </w:num>
   <w:num w:numId="11">
-    <w:abstractNumId w:val="4"/>
+    <w:abstractNumId w:val="5"/>
   </w:num>
   <w:num w:numId="12">
-    <w:abstractNumId w:val="9"/>
+    <w:abstractNumId w:val="10"/>
   </w:num>
   <w:num w:numId="13">
     <w:abstractNumId w:val="2"/>
   </w:num>
   <w:num w:numId="14">
-    <w:abstractNumId w:val="6"/>
+    <w:abstractNumId w:val="7"/>
   </w:num>
   <w:num w:numId="15">
-    <w:abstractNumId w:val="8"/>
+    <w:abstractNumId w:val="9"/>
   </w:num>
   <w:num w:numId="16">
     <w:abstractNumId w:val="1"/>
   </w:num>
   <w:num w:numId="17">
-    <w:abstractNumId w:val="12"/>
+    <w:abstractNumId w:val="13"/>
+  </w:num>
+  <w:num w:numId="18">
+    <w:abstractNumId w:val="3"/>
   </w:num>
 </w:numbering>
 </file>
@@ -6487,11 +8288,10 @@
     <w:name w:val="MyStyle content"/>
     <w:basedOn w:val="Normal"/>
     <w:link w:val="MyStylecontentChar"/>
-    <w:autoRedefine/>
     <w:qFormat/>
-    <w:rsid w:val="00A721B9"/>
+    <w:rsid w:val="00FA5E4B"/>
     <w:pPr>
-      <w:jc w:val="both"/>
+      <w:spacing w:after="0" w:line="240" w:lineRule="auto"/>
     </w:pPr>
     <w:rPr>
       <w:rFonts w:ascii="Times New Roman" w:hAnsi="Times New Roman"/>
@@ -6699,7 +8499,7 @@
     <w:name w:val="MyStyle content Char"/>
     <w:basedOn w:val="DefaultParagraphFont"/>
     <w:link w:val="MyStylecontent"/>
-    <w:rsid w:val="00EE26E9"/>
+    <w:rsid w:val="00FA5E4B"/>
     <w:rPr>
       <w:rFonts w:ascii="Times New Roman" w:hAnsi="Times New Roman"/>
       <w:sz w:val="26"/>
@@ -7256,11 +9056,10 @@
     <w:name w:val="MyStyle content"/>
     <w:basedOn w:val="Normal"/>
     <w:link w:val="MyStylecontentChar"/>
-    <w:autoRedefine/>
     <w:qFormat/>
-    <w:rsid w:val="00A721B9"/>
+    <w:rsid w:val="00FA5E4B"/>
     <w:pPr>
-      <w:jc w:val="both"/>
+      <w:spacing w:after="0" w:line="240" w:lineRule="auto"/>
     </w:pPr>
     <w:rPr>
       <w:rFonts w:ascii="Times New Roman" w:hAnsi="Times New Roman"/>
@@ -7468,7 +9267,7 @@
     <w:name w:val="MyStyle content Char"/>
     <w:basedOn w:val="DefaultParagraphFont"/>
     <w:link w:val="MyStylecontent"/>
-    <w:rsid w:val="00EE26E9"/>
+    <w:rsid w:val="00FA5E4B"/>
     <w:rPr>
       <w:rFonts w:ascii="Times New Roman" w:hAnsi="Times New Roman"/>
       <w:sz w:val="26"/>
@@ -7642,510 +9441,6 @@
     </w:rPr>
   </w:style>
 </w:styles>
-</file>
-
-<file path=word/glossary/document.xml><?xml version="1.0" encoding="utf-8"?>
-<w:glossaryDocument xmlns:wpc="http://schemas.microsoft.com/office/word/2010/wordprocessingCanvas" xmlns:mc="http://schemas.openxmlformats.org/markup-compatibility/2006" xmlns:o="urn:schemas-microsoft-com:office:office" xmlns:r="http://schemas.openxmlformats.org/officeDocument/2006/relationships" xmlns:m="http://schemas.openxmlformats.org/officeDocument/2006/math" xmlns:v="urn:schemas-microsoft-com:vml" xmlns:wp14="http://schemas.microsoft.com/office/word/2010/wordprocessingDrawing" xmlns:wp="http://schemas.openxmlformats.org/drawingml/2006/wordprocessingDrawing" xmlns:w10="urn:schemas-microsoft-com:office:word" xmlns:w="http://schemas.openxmlformats.org/wordprocessingml/2006/main" xmlns:w14="http://schemas.microsoft.com/office/word/2010/wordml" xmlns:wpg="http://schemas.microsoft.com/office/word/2010/wordprocessingGroup" xmlns:wpi="http://schemas.microsoft.com/office/word/2010/wordprocessingInk" xmlns:wne="http://schemas.microsoft.com/office/word/2006/wordml" xmlns:wps="http://schemas.microsoft.com/office/word/2010/wordprocessingShape" mc:Ignorable="w14 wp14"/>
-</file>
-
-<file path=word/glossary/fontTable.xml><?xml version="1.0" encoding="utf-8"?>
-<w:fonts xmlns:mc="http://schemas.openxmlformats.org/markup-compatibility/2006" xmlns:r="http://schemas.openxmlformats.org/officeDocument/2006/relationships" xmlns:w="http://schemas.openxmlformats.org/wordprocessingml/2006/main" xmlns:w14="http://schemas.microsoft.com/office/word/2010/wordml" mc:Ignorable="w14">
-  <w:font w:name="Symbol">
-    <w:panose1 w:val="05050102010706020507"/>
-    <w:charset w:val="02"/>
-    <w:family w:val="roman"/>
-    <w:pitch w:val="variable"/>
-    <w:sig w:usb0="00000000" w:usb1="10000000" w:usb2="00000000" w:usb3="00000000" w:csb0="80000000" w:csb1="00000000"/>
-  </w:font>
-  <w:font w:name="Times New Roman">
-    <w:panose1 w:val="02020603050405020304"/>
-    <w:charset w:val="00"/>
-    <w:family w:val="roman"/>
-    <w:pitch w:val="variable"/>
-    <w:sig w:usb0="E0002AFF" w:usb1="C0007841" w:usb2="00000009" w:usb3="00000000" w:csb0="000001FF" w:csb1="00000000"/>
-  </w:font>
-  <w:font w:name="Wingdings">
-    <w:panose1 w:val="05000000000000000000"/>
-    <w:charset w:val="02"/>
-    <w:family w:val="auto"/>
-    <w:pitch w:val="variable"/>
-    <w:sig w:usb0="00000000" w:usb1="10000000" w:usb2="00000000" w:usb3="00000000" w:csb0="80000000" w:csb1="00000000"/>
-  </w:font>
-  <w:font w:name="Courier New">
-    <w:panose1 w:val="02070309020205020404"/>
-    <w:charset w:val="00"/>
-    <w:family w:val="modern"/>
-    <w:pitch w:val="fixed"/>
-    <w:sig w:usb0="E0002AFF" w:usb1="C0007843" w:usb2="00000009" w:usb3="00000000" w:csb0="000001FF" w:csb1="00000000"/>
-  </w:font>
-  <w:font w:name="Calibri">
-    <w:panose1 w:val="020F0502020204030204"/>
-    <w:charset w:val="00"/>
-    <w:family w:val="swiss"/>
-    <w:pitch w:val="variable"/>
-    <w:sig w:usb0="E10002FF" w:usb1="4000ACFF" w:usb2="00000009" w:usb3="00000000" w:csb0="0000019F" w:csb1="00000000"/>
-  </w:font>
-  <w:font w:name="Cambria">
-    <w:panose1 w:val="02040503050406030204"/>
-    <w:charset w:val="00"/>
-    <w:family w:val="roman"/>
-    <w:pitch w:val="variable"/>
-    <w:sig w:usb0="E00002FF" w:usb1="400004FF" w:usb2="00000000" w:usb3="00000000" w:csb0="0000019F" w:csb1="00000000"/>
-  </w:font>
-  <w:font w:name="Segoe UI">
-    <w:panose1 w:val="020B0502040204020203"/>
-    <w:charset w:val="00"/>
-    <w:family w:val="swiss"/>
-    <w:pitch w:val="variable"/>
-    <w:sig w:usb0="E10022FF" w:usb1="C000E47F" w:usb2="00000029" w:usb3="00000000" w:csb0="000001DF" w:csb1="00000000"/>
-  </w:font>
-  <w:font w:name="Arial">
-    <w:panose1 w:val="020B0604020202020204"/>
-    <w:charset w:val="00"/>
-    <w:family w:val="swiss"/>
-    <w:pitch w:val="variable"/>
-    <w:sig w:usb0="E0002AFF" w:usb1="C0007843" w:usb2="00000009" w:usb3="00000000" w:csb0="000001FF" w:csb1="00000000"/>
-  </w:font>
-  <w:font w:name="Tahoma">
-    <w:panose1 w:val="020B0604030504040204"/>
-    <w:charset w:val="00"/>
-    <w:family w:val="swiss"/>
-    <w:pitch w:val="variable"/>
-    <w:sig w:usb0="E1002EFF" w:usb1="C000605B" w:usb2="00000029" w:usb3="00000000" w:csb0="000101FF" w:csb1="00000000"/>
-  </w:font>
-</w:fonts>
-</file>
-
-<file path=word/glossary/settings.xml><?xml version="1.0" encoding="utf-8"?>
-<w:settings xmlns:mc="http://schemas.openxmlformats.org/markup-compatibility/2006" xmlns:o="urn:schemas-microsoft-com:office:office" xmlns:r="http://schemas.openxmlformats.org/officeDocument/2006/relationships" xmlns:m="http://schemas.openxmlformats.org/officeDocument/2006/math" xmlns:v="urn:schemas-microsoft-com:vml" xmlns:w10="urn:schemas-microsoft-com:office:word" xmlns:w="http://schemas.openxmlformats.org/wordprocessingml/2006/main" xmlns:w14="http://schemas.microsoft.com/office/word/2010/wordml" xmlns:sl="http://schemas.openxmlformats.org/schemaLibrary/2006/main" mc:Ignorable="w14">
-  <w:view w:val="normal"/>
-  <w:defaultTabStop w:val="720"/>
-  <w:characterSpacingControl w:val="doNotCompress"/>
-  <w:compat>
-    <w:useFELayout/>
-    <w:compatSetting w:name="compatibilityMode" w:uri="http://schemas.microsoft.com/office/word" w:val="14"/>
-    <w:compatSetting w:name="overrideTableStyleFontSizeAndJustification" w:uri="http://schemas.microsoft.com/office/word" w:val="1"/>
-    <w:compatSetting w:name="enableOpenTypeFeatures" w:uri="http://schemas.microsoft.com/office/word" w:val="1"/>
-    <w:compatSetting w:name="doNotFlipMirrorIndents" w:uri="http://schemas.microsoft.com/office/word" w:val="1"/>
-  </w:compat>
-  <w:rsids>
-    <w:rsidRoot w:val="00D34EC6"/>
-    <w:rsid w:val="002F119B"/>
-    <w:rsid w:val="00D34EC6"/>
-  </w:rsids>
-  <m:mathPr>
-    <m:mathFont m:val="Cambria Math"/>
-    <m:brkBin m:val="before"/>
-    <m:brkBinSub m:val="--"/>
-    <m:smallFrac m:val="0"/>
-    <m:dispDef/>
-    <m:lMargin m:val="0"/>
-    <m:rMargin m:val="0"/>
-    <m:defJc m:val="centerGroup"/>
-    <m:wrapIndent m:val="1440"/>
-    <m:intLim m:val="subSup"/>
-    <m:naryLim m:val="undOvr"/>
-  </m:mathPr>
-  <w:themeFontLang w:val="en-US"/>
-  <w:clrSchemeMapping w:bg1="light1" w:t1="dark1" w:bg2="light2" w:t2="dark2" w:accent1="accent1" w:accent2="accent2" w:accent3="accent3" w:accent4="accent4" w:accent5="accent5" w:accent6="accent6" w:hyperlink="hyperlink" w:followedHyperlink="followedHyperlink"/>
-  <w:decimalSymbol w:val="."/>
-  <w:listSeparator w:val=","/>
-</w:settings>
-</file>
-
-<file path=word/glossary/styles.xml><?xml version="1.0" encoding="utf-8"?>
-<w:styles xmlns:mc="http://schemas.openxmlformats.org/markup-compatibility/2006" xmlns:r="http://schemas.openxmlformats.org/officeDocument/2006/relationships" xmlns:w="http://schemas.openxmlformats.org/wordprocessingml/2006/main" xmlns:w14="http://schemas.microsoft.com/office/word/2010/wordml" mc:Ignorable="w14">
-  <w:docDefaults>
-    <w:rPrDefault>
-      <w:rPr>
-        <w:rFonts w:asciiTheme="minorHAnsi" w:eastAsiaTheme="minorEastAsia" w:hAnsiTheme="minorHAnsi" w:cstheme="minorBidi"/>
-        <w:sz w:val="22"/>
-        <w:szCs w:val="22"/>
-        <w:lang w:val="en-US" w:eastAsia="en-US" w:bidi="ar-SA"/>
-      </w:rPr>
-    </w:rPrDefault>
-    <w:pPrDefault>
-      <w:pPr>
-        <w:spacing w:after="200" w:line="276" w:lineRule="auto"/>
-      </w:pPr>
-    </w:pPrDefault>
-  </w:docDefaults>
-  <w:latentStyles w:defLockedState="0" w:defUIPriority="99" w:defSemiHidden="1" w:defUnhideWhenUsed="1" w:defQFormat="0" w:count="267">
-    <w:lsdException w:name="Normal" w:semiHidden="0" w:uiPriority="0" w:unhideWhenUsed="0" w:qFormat="1"/>
-    <w:lsdException w:name="heading 1" w:semiHidden="0" w:uiPriority="9" w:unhideWhenUsed="0" w:qFormat="1"/>
-    <w:lsdException w:name="heading 2" w:uiPriority="9" w:qFormat="1"/>
-    <w:lsdException w:name="heading 3" w:uiPriority="9" w:qFormat="1"/>
-    <w:lsdException w:name="heading 4" w:uiPriority="9" w:qFormat="1"/>
-    <w:lsdException w:name="heading 5" w:uiPriority="9" w:qFormat="1"/>
-    <w:lsdException w:name="heading 6" w:uiPriority="9" w:qFormat="1"/>
-    <w:lsdException w:name="heading 7" w:uiPriority="9" w:qFormat="1"/>
-    <w:lsdException w:name="heading 8" w:uiPriority="9" w:qFormat="1"/>
-    <w:lsdException w:name="heading 9" w:uiPriority="9" w:qFormat="1"/>
-    <w:lsdException w:name="toc 1" w:uiPriority="39"/>
-    <w:lsdException w:name="toc 2" w:uiPriority="39"/>
-    <w:lsdException w:name="toc 3" w:uiPriority="39"/>
-    <w:lsdException w:name="toc 4" w:uiPriority="39"/>
-    <w:lsdException w:name="toc 5" w:uiPriority="39"/>
-    <w:lsdException w:name="toc 6" w:uiPriority="39"/>
-    <w:lsdException w:name="toc 7" w:uiPriority="39"/>
-    <w:lsdException w:name="toc 8" w:uiPriority="39"/>
-    <w:lsdException w:name="toc 9" w:uiPriority="39"/>
-    <w:lsdException w:name="caption" w:uiPriority="35" w:qFormat="1"/>
-    <w:lsdException w:name="Title" w:semiHidden="0" w:uiPriority="10" w:unhideWhenUsed="0" w:qFormat="1"/>
-    <w:lsdException w:name="Default Paragraph Font" w:uiPriority="1"/>
-    <w:lsdException w:name="Subtitle" w:semiHidden="0" w:uiPriority="11" w:unhideWhenUsed="0" w:qFormat="1"/>
-    <w:lsdException w:name="Strong" w:semiHidden="0" w:uiPriority="22" w:unhideWhenUsed="0" w:qFormat="1"/>
-    <w:lsdException w:name="Emphasis" w:semiHidden="0" w:uiPriority="20" w:unhideWhenUsed="0" w:qFormat="1"/>
-    <w:lsdException w:name="Table Grid" w:semiHidden="0" w:uiPriority="59" w:unhideWhenUsed="0"/>
-    <w:lsdException w:name="Placeholder Text" w:unhideWhenUsed="0"/>
-    <w:lsdException w:name="No Spacing" w:semiHidden="0" w:uiPriority="1" w:unhideWhenUsed="0" w:qFormat="1"/>
-    <w:lsdException w:name="Light Shading" w:semiHidden="0" w:uiPriority="60" w:unhideWhenUsed="0"/>
-    <w:lsdException w:name="Light List" w:semiHidden="0" w:uiPriority="61" w:unhideWhenUsed="0"/>
-    <w:lsdException w:name="Light Grid" w:semiHidden="0" w:uiPriority="62" w:unhideWhenUsed="0"/>
-    <w:lsdException w:name="Medium Shading 1" w:semiHidden="0" w:uiPriority="63" w:unhideWhenUsed="0"/>
-    <w:lsdException w:name="Medium Shading 2" w:semiHidden="0" w:uiPriority="64" w:unhideWhenUsed="0"/>
-    <w:lsdException w:name="Medium List 1" w:semiHidden="0" w:uiPriority="65" w:unhideWhenUsed="0"/>
-    <w:lsdException w:name="Medium List 2" w:semiHidden="0" w:uiPriority="66" w:unhideWhenUsed="0"/>
-    <w:lsdException w:name="Medium Grid 1" w:semiHidden="0" w:uiPriority="67" w:unhideWhenUsed="0"/>
-    <w:lsdException w:name="Medium Grid 2" w:semiHidden="0" w:uiPriority="68" w:unhideWhenUsed="0"/>
-    <w:lsdException w:name="Medium Grid 3" w:semiHidden="0" w:uiPriority="69" w:unhideWhenUsed="0"/>
-    <w:lsdException w:name="Dark List" w:semiHidden="0" w:uiPriority="70" w:unhideWhenUsed="0"/>
-    <w:lsdException w:name="Colorful Shading" w:semiHidden="0" w:uiPriority="71" w:unhideWhenUsed="0"/>
-    <w:lsdException w:name="Colorful List" w:semiHidden="0" w:uiPriority="72" w:unhideWhenUsed="0"/>
-    <w:lsdException w:name="Colorful Grid" w:semiHidden="0" w:uiPriority="73" w:unhideWhenUsed="0"/>
-    <w:lsdException w:name="Light Shading Accent 1" w:semiHidden="0" w:uiPriority="60" w:unhideWhenUsed="0"/>
-    <w:lsdException w:name="Light List Accent 1" w:semiHidden="0" w:uiPriority="61" w:unhideWhenUsed="0"/>
-    <w:lsdException w:name="Light Grid Accent 1" w:semiHidden="0" w:uiPriority="62" w:unhideWhenUsed="0"/>
-    <w:lsdException w:name="Medium Shading 1 Accent 1" w:semiHidden="0" w:uiPriority="63" w:unhideWhenUsed="0"/>
-    <w:lsdException w:name="Medium Shading 2 Accent 1" w:semiHidden="0" w:uiPriority="64" w:unhideWhenUsed="0"/>
-    <w:lsdException w:name="Medium List 1 Accent 1" w:semiHidden="0" w:uiPriority="65" w:unhideWhenUsed="0"/>
-    <w:lsdException w:name="Revision" w:unhideWhenUsed="0"/>
-    <w:lsdException w:name="List Paragraph" w:semiHidden="0" w:uiPriority="34" w:unhideWhenUsed="0" w:qFormat="1"/>
-    <w:lsdException w:name="Quote" w:semiHidden="0" w:uiPriority="29" w:unhideWhenUsed="0" w:qFormat="1"/>
-    <w:lsdException w:name="Intense Quote" w:semiHidden="0" w:uiPriority="30" w:unhideWhenUsed="0" w:qFormat="1"/>
-    <w:lsdException w:name="Medium List 2 Accent 1" w:semiHidden="0" w:uiPriority="66" w:unhideWhenUsed="0"/>
-    <w:lsdException w:name="Medium Grid 1 Accent 1" w:semiHidden="0" w:uiPriority="67" w:unhideWhenUsed="0"/>
-    <w:lsdException w:name="Medium Grid 2 Accent 1" w:semiHidden="0" w:uiPriority="68" w:unhideWhenUsed="0"/>
-    <w:lsdException w:name="Medium Grid 3 Accent 1" w:semiHidden="0" w:uiPriority="69" w:unhideWhenUsed="0"/>
-    <w:lsdException w:name="Dark List Accent 1" w:semiHidden="0" w:uiPriority="70" w:unhideWhenUsed="0"/>
-    <w:lsdException w:name="Colorful Shading Accent 1" w:semiHidden="0" w:uiPriority="71" w:unhideWhenUsed="0"/>
-    <w:lsdException w:name="Colorful List Accent 1" w:semiHidden="0" w:uiPriority="72" w:unhideWhenUsed="0"/>
-    <w:lsdException w:name="Colorful Grid Accent 1" w:semiHidden="0" w:uiPriority="73" w:unhideWhenUsed="0"/>
-    <w:lsdException w:name="Light Shading Accent 2" w:semiHidden="0" w:uiPriority="60" w:unhideWhenUsed="0"/>
-    <w:lsdException w:name="Light List Accent 2" w:semiHidden="0" w:uiPriority="61" w:unhideWhenUsed="0"/>
-    <w:lsdException w:name="Light Grid Accent 2" w:semiHidden="0" w:uiPriority="62" w:unhideWhenUsed="0"/>
-    <w:lsdException w:name="Medium Shading 1 Accent 2" w:semiHidden="0" w:uiPriority="63" w:unhideWhenUsed="0"/>
-    <w:lsdException w:name="Medium Shading 2 Accent 2" w:semiHidden="0" w:uiPriority="64" w:unhideWhenUsed="0"/>
-    <w:lsdException w:name="Medium List 1 Accent 2" w:semiHidden="0" w:uiPriority="65" w:unhideWhenUsed="0"/>
-    <w:lsdException w:name="Medium List 2 Accent 2" w:semiHidden="0" w:uiPriority="66" w:unhideWhenUsed="0"/>
-    <w:lsdException w:name="Medium Grid 1 Accent 2" w:semiHidden="0" w:uiPriority="67" w:unhideWhenUsed="0"/>
-    <w:lsdException w:name="Medium Grid 2 Accent 2" w:semiHidden="0" w:uiPriority="68" w:unhideWhenUsed="0"/>
-    <w:lsdException w:name="Medium Grid 3 Accent 2" w:semiHidden="0" w:uiPriority="69" w:unhideWhenUsed="0"/>
-    <w:lsdException w:name="Dark List Accent 2" w:semiHidden="0" w:uiPriority="70" w:unhideWhenUsed="0"/>
-    <w:lsdException w:name="Colorful Shading Accent 2" w:semiHidden="0" w:uiPriority="71" w:unhideWhenUsed="0"/>
-    <w:lsdException w:name="Colorful List Accent 2" w:semiHidden="0" w:uiPriority="72" w:unhideWhenUsed="0"/>
-    <w:lsdException w:name="Colorful Grid Accent 2" w:semiHidden="0" w:uiPriority="73" w:unhideWhenUsed="0"/>
-    <w:lsdException w:name="Light Shading Accent 3" w:semiHidden="0" w:uiPriority="60" w:unhideWhenUsed="0"/>
-    <w:lsdException w:name="Light List Accent 3" w:semiHidden="0" w:uiPriority="61" w:unhideWhenUsed="0"/>
-    <w:lsdException w:name="Light Grid Accent 3" w:semiHidden="0" w:uiPriority="62" w:unhideWhenUsed="0"/>
-    <w:lsdException w:name="Medium Shading 1 Accent 3" w:semiHidden="0" w:uiPriority="63" w:unhideWhenUsed="0"/>
-    <w:lsdException w:name="Medium Shading 2 Accent 3" w:semiHidden="0" w:uiPriority="64" w:unhideWhenUsed="0"/>
-    <w:lsdException w:name="Medium List 1 Accent 3" w:semiHidden="0" w:uiPriority="65" w:unhideWhenUsed="0"/>
-    <w:lsdException w:name="Medium List 2 Accent 3" w:semiHidden="0" w:uiPriority="66" w:unhideWhenUsed="0"/>
-    <w:lsdException w:name="Medium Grid 1 Accent 3" w:semiHidden="0" w:uiPriority="67" w:unhideWhenUsed="0"/>
-    <w:lsdException w:name="Medium Grid 2 Accent 3" w:semiHidden="0" w:uiPriority="68" w:unhideWhenUsed="0"/>
-    <w:lsdException w:name="Medium Grid 3 Accent 3" w:semiHidden="0" w:uiPriority="69" w:unhideWhenUsed="0"/>
-    <w:lsdException w:name="Dark List Accent 3" w:semiHidden="0" w:uiPriority="70" w:unhideWhenUsed="0"/>
-    <w:lsdException w:name="Colorful Shading Accent 3" w:semiHidden="0" w:uiPriority="71" w:unhideWhenUsed="0"/>
-    <w:lsdException w:name="Colorful List Accent 3" w:semiHidden="0" w:uiPriority="72" w:unhideWhenUsed="0"/>
-    <w:lsdException w:name="Colorful Grid Accent 3" w:semiHidden="0" w:uiPriority="73" w:unhideWhenUsed="0"/>
-    <w:lsdException w:name="Light Shading Accent 4" w:semiHidden="0" w:uiPriority="60" w:unhideWhenUsed="0"/>
-    <w:lsdException w:name="Light List Accent 4" w:semiHidden="0" w:uiPriority="61" w:unhideWhenUsed="0"/>
-    <w:lsdException w:name="Light Grid Accent 4" w:semiHidden="0" w:uiPriority="62" w:unhideWhenUsed="0"/>
-    <w:lsdException w:name="Medium Shading 1 Accent 4" w:semiHidden="0" w:uiPriority="63" w:unhideWhenUsed="0"/>
-    <w:lsdException w:name="Medium Shading 2 Accent 4" w:semiHidden="0" w:uiPriority="64" w:unhideWhenUsed="0"/>
-    <w:lsdException w:name="Medium List 1 Accent 4" w:semiHidden="0" w:uiPriority="65" w:unhideWhenUsed="0"/>
-    <w:lsdException w:name="Medium List 2 Accent 4" w:semiHidden="0" w:uiPriority="66" w:unhideWhenUsed="0"/>
-    <w:lsdException w:name="Medium Grid 1 Accent 4" w:semiHidden="0" w:uiPriority="67" w:unhideWhenUsed="0"/>
-    <w:lsdException w:name="Medium Grid 2 Accent 4" w:semiHidden="0" w:uiPriority="68" w:unhideWhenUsed="0"/>
-    <w:lsdException w:name="Medium Grid 3 Accent 4" w:semiHidden="0" w:uiPriority="69" w:unhideWhenUsed="0"/>
-    <w:lsdException w:name="Dark List Accent 4" w:semiHidden="0" w:uiPriority="70" w:unhideWhenUsed="0"/>
-    <w:lsdException w:name="Colorful Shading Accent 4" w:semiHidden="0" w:uiPriority="71" w:unhideWhenUsed="0"/>
-    <w:lsdException w:name="Colorful List Accent 4" w:semiHidden="0" w:uiPriority="72" w:unhideWhenUsed="0"/>
-    <w:lsdException w:name="Colorful Grid Accent 4" w:semiHidden="0" w:uiPriority="73" w:unhideWhenUsed="0"/>
-    <w:lsdException w:name="Light Shading Accent 5" w:semiHidden="0" w:uiPriority="60" w:unhideWhenUsed="0"/>
-    <w:lsdException w:name="Light List Accent 5" w:semiHidden="0" w:uiPriority="61" w:unhideWhenUsed="0"/>
-    <w:lsdException w:name="Light Grid Accent 5" w:semiHidden="0" w:uiPriority="62" w:unhideWhenUsed="0"/>
-    <w:lsdException w:name="Medium Shading 1 Accent 5" w:semiHidden="0" w:uiPriority="63" w:unhideWhenUsed="0"/>
-    <w:lsdException w:name="Medium Shading 2 Accent 5" w:semiHidden="0" w:uiPriority="64" w:unhideWhenUsed="0"/>
-    <w:lsdException w:name="Medium List 1 Accent 5" w:semiHidden="0" w:uiPriority="65" w:unhideWhenUsed="0"/>
-    <w:lsdException w:name="Medium List 2 Accent 5" w:semiHidden="0" w:uiPriority="66" w:unhideWhenUsed="0"/>
-    <w:lsdException w:name="Medium Grid 1 Accent 5" w:semiHidden="0" w:uiPriority="67" w:unhideWhenUsed="0"/>
-    <w:lsdException w:name="Medium Grid 2 Accent 5" w:semiHidden="0" w:uiPriority="68" w:unhideWhenUsed="0"/>
-    <w:lsdException w:name="Medium Grid 3 Accent 5" w:semiHidden="0" w:uiPriority="69" w:unhideWhenUsed="0"/>
-    <w:lsdException w:name="Dark List Accent 5" w:semiHidden="0" w:uiPriority="70" w:unhideWhenUsed="0"/>
-    <w:lsdException w:name="Colorful Shading Accent 5" w:semiHidden="0" w:uiPriority="71" w:unhideWhenUsed="0"/>
-    <w:lsdException w:name="Colorful List Accent 5" w:semiHidden="0" w:uiPriority="72" w:unhideWhenUsed="0"/>
-    <w:lsdException w:name="Colorful Grid Accent 5" w:semiHidden="0" w:uiPriority="73" w:unhideWhenUsed="0"/>
-    <w:lsdException w:name="Light Shading Accent 6" w:semiHidden="0" w:uiPriority="60" w:unhideWhenUsed="0"/>
-    <w:lsdException w:name="Light List Accent 6" w:semiHidden="0" w:uiPriority="61" w:unhideWhenUsed="0"/>
-    <w:lsdException w:name="Light Grid Accent 6" w:semiHidden="0" w:uiPriority="62" w:unhideWhenUsed="0"/>
-    <w:lsdException w:name="Medium Shading 1 Accent 6" w:semiHidden="0" w:uiPriority="63" w:unhideWhenUsed="0"/>
-    <w:lsdException w:name="Medium Shading 2 Accent 6" w:semiHidden="0" w:uiPriority="64" w:unhideWhenUsed="0"/>
-    <w:lsdException w:name="Medium List 1 Accent 6" w:semiHidden="0" w:uiPriority="65" w:unhideWhenUsed="0"/>
-    <w:lsdException w:name="Medium List 2 Accent 6" w:semiHidden="0" w:uiPriority="66" w:unhideWhenUsed="0"/>
-    <w:lsdException w:name="Medium Grid 1 Accent 6" w:semiHidden="0" w:uiPriority="67" w:unhideWhenUsed="0"/>
-    <w:lsdException w:name="Medium Grid 2 Accent 6" w:semiHidden="0" w:uiPriority="68" w:unhideWhenUsed="0"/>
-    <w:lsdException w:name="Medium Grid 3 Accent 6" w:semiHidden="0" w:uiPriority="69" w:unhideWhenUsed="0"/>
-    <w:lsdException w:name="Dark List Accent 6" w:semiHidden="0" w:uiPriority="70" w:unhideWhenUsed="0"/>
-    <w:lsdException w:name="Colorful Shading Accent 6" w:semiHidden="0" w:uiPriority="71" w:unhideWhenUsed="0"/>
-    <w:lsdException w:name="Colorful List Accent 6" w:semiHidden="0" w:uiPriority="72" w:unhideWhenUsed="0"/>
-    <w:lsdException w:name="Colorful Grid Accent 6" w:semiHidden="0" w:uiPriority="73" w:unhideWhenUsed="0"/>
-    <w:lsdException w:name="Subtle Emphasis" w:semiHidden="0" w:uiPriority="19" w:unhideWhenUsed="0" w:qFormat="1"/>
-    <w:lsdException w:name="Intense Emphasis" w:semiHidden="0" w:uiPriority="21" w:unhideWhenUsed="0" w:qFormat="1"/>
-    <w:lsdException w:name="Subtle Reference" w:semiHidden="0" w:uiPriority="31" w:unhideWhenUsed="0" w:qFormat="1"/>
-    <w:lsdException w:name="Intense Reference" w:semiHidden="0" w:uiPriority="32" w:unhideWhenUsed="0" w:qFormat="1"/>
-    <w:lsdException w:name="Book Title" w:semiHidden="0" w:uiPriority="33" w:unhideWhenUsed="0" w:qFormat="1"/>
-    <w:lsdException w:name="Bibliography" w:uiPriority="37"/>
-    <w:lsdException w:name="TOC Heading" w:uiPriority="39" w:qFormat="1"/>
-  </w:latentStyles>
-  <w:style w:type="paragraph" w:default="1" w:styleId="Normal">
-    <w:name w:val="Normal"/>
-    <w:qFormat/>
-  </w:style>
-  <w:style w:type="character" w:default="1" w:styleId="DefaultParagraphFont">
-    <w:name w:val="Default Paragraph Font"/>
-    <w:uiPriority w:val="1"/>
-    <w:semiHidden/>
-    <w:unhideWhenUsed/>
-  </w:style>
-  <w:style w:type="table" w:default="1" w:styleId="TableNormal">
-    <w:name w:val="Normal Table"/>
-    <w:uiPriority w:val="99"/>
-    <w:semiHidden/>
-    <w:unhideWhenUsed/>
-    <w:tblPr>
-      <w:tblInd w:w="0" w:type="dxa"/>
-      <w:tblCellMar>
-        <w:top w:w="0" w:type="dxa"/>
-        <w:left w:w="108" w:type="dxa"/>
-        <w:bottom w:w="0" w:type="dxa"/>
-        <w:right w:w="108" w:type="dxa"/>
-      </w:tblCellMar>
-    </w:tblPr>
-  </w:style>
-  <w:style w:type="numbering" w:default="1" w:styleId="NoList">
-    <w:name w:val="No List"/>
-    <w:uiPriority w:val="99"/>
-    <w:semiHidden/>
-    <w:unhideWhenUsed/>
-  </w:style>
-  <w:style w:type="paragraph" w:customStyle="1" w:styleId="8A258418EABB4C169F7C7C521788976C">
-    <w:name w:val="8A258418EABB4C169F7C7C521788976C"/>
-    <w:rsid w:val="00D34EC6"/>
-  </w:style>
-</w:styles>
-</file>
-
-<file path=word/glossary/stylesWithEffects.xml><?xml version="1.0" encoding="utf-8"?>
-<w:styles xmlns:wpc="http://schemas.microsoft.com/office/word/2010/wordprocessingCanvas" xmlns:mc="http://schemas.openxmlformats.org/markup-compatibility/2006" xmlns:o="urn:schemas-microsoft-com:office:office" xmlns:r="http://schemas.openxmlformats.org/officeDocument/2006/relationships" xmlns:m="http://schemas.openxmlformats.org/officeDocument/2006/math" xmlns:v="urn:schemas-microsoft-com:vml" xmlns:wp14="http://schemas.microsoft.com/office/word/2010/wordprocessingDrawing" xmlns:wp="http://schemas.openxmlformats.org/drawingml/2006/wordprocessingDrawing" xmlns:w10="urn:schemas-microsoft-com:office:word" xmlns:w="http://schemas.openxmlformats.org/wordprocessingml/2006/main" xmlns:w14="http://schemas.microsoft.com/office/word/2010/wordml" xmlns:wpg="http://schemas.microsoft.com/office/word/2010/wordprocessingGroup" xmlns:wpi="http://schemas.microsoft.com/office/word/2010/wordprocessingInk" xmlns:wne="http://schemas.microsoft.com/office/word/2006/wordml" xmlns:wps="http://schemas.microsoft.com/office/word/2010/wordprocessingShape" mc:Ignorable="w14 wp14">
-  <w:docDefaults>
-    <w:rPrDefault>
-      <w:rPr>
-        <w:rFonts w:asciiTheme="minorHAnsi" w:eastAsiaTheme="minorEastAsia" w:hAnsiTheme="minorHAnsi" w:cstheme="minorBidi"/>
-        <w:sz w:val="22"/>
-        <w:szCs w:val="22"/>
-        <w:lang w:val="en-US" w:eastAsia="en-US" w:bidi="ar-SA"/>
-      </w:rPr>
-    </w:rPrDefault>
-    <w:pPrDefault>
-      <w:pPr>
-        <w:spacing w:after="200" w:line="276" w:lineRule="auto"/>
-      </w:pPr>
-    </w:pPrDefault>
-  </w:docDefaults>
-  <w:latentStyles w:defLockedState="0" w:defUIPriority="99" w:defSemiHidden="1" w:defUnhideWhenUsed="1" w:defQFormat="0" w:count="267">
-    <w:lsdException w:name="Normal" w:semiHidden="0" w:uiPriority="0" w:unhideWhenUsed="0" w:qFormat="1"/>
-    <w:lsdException w:name="heading 1" w:semiHidden="0" w:uiPriority="9" w:unhideWhenUsed="0" w:qFormat="1"/>
-    <w:lsdException w:name="heading 2" w:uiPriority="9" w:qFormat="1"/>
-    <w:lsdException w:name="heading 3" w:uiPriority="9" w:qFormat="1"/>
-    <w:lsdException w:name="heading 4" w:uiPriority="9" w:qFormat="1"/>
-    <w:lsdException w:name="heading 5" w:uiPriority="9" w:qFormat="1"/>
-    <w:lsdException w:name="heading 6" w:uiPriority="9" w:qFormat="1"/>
-    <w:lsdException w:name="heading 7" w:uiPriority="9" w:qFormat="1"/>
-    <w:lsdException w:name="heading 8" w:uiPriority="9" w:qFormat="1"/>
-    <w:lsdException w:name="heading 9" w:uiPriority="9" w:qFormat="1"/>
-    <w:lsdException w:name="toc 1" w:uiPriority="39"/>
-    <w:lsdException w:name="toc 2" w:uiPriority="39"/>
-    <w:lsdException w:name="toc 3" w:uiPriority="39"/>
-    <w:lsdException w:name="toc 4" w:uiPriority="39"/>
-    <w:lsdException w:name="toc 5" w:uiPriority="39"/>
-    <w:lsdException w:name="toc 6" w:uiPriority="39"/>
-    <w:lsdException w:name="toc 7" w:uiPriority="39"/>
-    <w:lsdException w:name="toc 8" w:uiPriority="39"/>
-    <w:lsdException w:name="toc 9" w:uiPriority="39"/>
-    <w:lsdException w:name="caption" w:uiPriority="35" w:qFormat="1"/>
-    <w:lsdException w:name="Title" w:semiHidden="0" w:uiPriority="10" w:unhideWhenUsed="0" w:qFormat="1"/>
-    <w:lsdException w:name="Default Paragraph Font" w:uiPriority="1"/>
-    <w:lsdException w:name="Subtitle" w:semiHidden="0" w:uiPriority="11" w:unhideWhenUsed="0" w:qFormat="1"/>
-    <w:lsdException w:name="Strong" w:semiHidden="0" w:uiPriority="22" w:unhideWhenUsed="0" w:qFormat="1"/>
-    <w:lsdException w:name="Emphasis" w:semiHidden="0" w:uiPriority="20" w:unhideWhenUsed="0" w:qFormat="1"/>
-    <w:lsdException w:name="Table Grid" w:semiHidden="0" w:uiPriority="59" w:unhideWhenUsed="0"/>
-    <w:lsdException w:name="Placeholder Text" w:unhideWhenUsed="0"/>
-    <w:lsdException w:name="No Spacing" w:semiHidden="0" w:uiPriority="1" w:unhideWhenUsed="0" w:qFormat="1"/>
-    <w:lsdException w:name="Light Shading" w:semiHidden="0" w:uiPriority="60" w:unhideWhenUsed="0"/>
-    <w:lsdException w:name="Light List" w:semiHidden="0" w:uiPriority="61" w:unhideWhenUsed="0"/>
-    <w:lsdException w:name="Light Grid" w:semiHidden="0" w:uiPriority="62" w:unhideWhenUsed="0"/>
-    <w:lsdException w:name="Medium Shading 1" w:semiHidden="0" w:uiPriority="63" w:unhideWhenUsed="0"/>
-    <w:lsdException w:name="Medium Shading 2" w:semiHidden="0" w:uiPriority="64" w:unhideWhenUsed="0"/>
-    <w:lsdException w:name="Medium List 1" w:semiHidden="0" w:uiPriority="65" w:unhideWhenUsed="0"/>
-    <w:lsdException w:name="Medium List 2" w:semiHidden="0" w:uiPriority="66" w:unhideWhenUsed="0"/>
-    <w:lsdException w:name="Medium Grid 1" w:semiHidden="0" w:uiPriority="67" w:unhideWhenUsed="0"/>
-    <w:lsdException w:name="Medium Grid 2" w:semiHidden="0" w:uiPriority="68" w:unhideWhenUsed="0"/>
-    <w:lsdException w:name="Medium Grid 3" w:semiHidden="0" w:uiPriority="69" w:unhideWhenUsed="0"/>
-    <w:lsdException w:name="Dark List" w:semiHidden="0" w:uiPriority="70" w:unhideWhenUsed="0"/>
-    <w:lsdException w:name="Colorful Shading" w:semiHidden="0" w:uiPriority="71" w:unhideWhenUsed="0"/>
-    <w:lsdException w:name="Colorful List" w:semiHidden="0" w:uiPriority="72" w:unhideWhenUsed="0"/>
-    <w:lsdException w:name="Colorful Grid" w:semiHidden="0" w:uiPriority="73" w:unhideWhenUsed="0"/>
-    <w:lsdException w:name="Light Shading Accent 1" w:semiHidden="0" w:uiPriority="60" w:unhideWhenUsed="0"/>
-    <w:lsdException w:name="Light List Accent 1" w:semiHidden="0" w:uiPriority="61" w:unhideWhenUsed="0"/>
-    <w:lsdException w:name="Light Grid Accent 1" w:semiHidden="0" w:uiPriority="62" w:unhideWhenUsed="0"/>
-    <w:lsdException w:name="Medium Shading 1 Accent 1" w:semiHidden="0" w:uiPriority="63" w:unhideWhenUsed="0"/>
-    <w:lsdException w:name="Medium Shading 2 Accent 1" w:semiHidden="0" w:uiPriority="64" w:unhideWhenUsed="0"/>
-    <w:lsdException w:name="Medium List 1 Accent 1" w:semiHidden="0" w:uiPriority="65" w:unhideWhenUsed="0"/>
-    <w:lsdException w:name="Revision" w:unhideWhenUsed="0"/>
-    <w:lsdException w:name="List Paragraph" w:semiHidden="0" w:uiPriority="34" w:unhideWhenUsed="0" w:qFormat="1"/>
-    <w:lsdException w:name="Quote" w:semiHidden="0" w:uiPriority="29" w:unhideWhenUsed="0" w:qFormat="1"/>
-    <w:lsdException w:name="Intense Quote" w:semiHidden="0" w:uiPriority="30" w:unhideWhenUsed="0" w:qFormat="1"/>
-    <w:lsdException w:name="Medium List 2 Accent 1" w:semiHidden="0" w:uiPriority="66" w:unhideWhenUsed="0"/>
-    <w:lsdException w:name="Medium Grid 1 Accent 1" w:semiHidden="0" w:uiPriority="67" w:unhideWhenUsed="0"/>
-    <w:lsdException w:name="Medium Grid 2 Accent 1" w:semiHidden="0" w:uiPriority="68" w:unhideWhenUsed="0"/>
-    <w:lsdException w:name="Medium Grid 3 Accent 1" w:semiHidden="0" w:uiPriority="69" w:unhideWhenUsed="0"/>
-    <w:lsdException w:name="Dark List Accent 1" w:semiHidden="0" w:uiPriority="70" w:unhideWhenUsed="0"/>
-    <w:lsdException w:name="Colorful Shading Accent 1" w:semiHidden="0" w:uiPriority="71" w:unhideWhenUsed="0"/>
-    <w:lsdException w:name="Colorful List Accent 1" w:semiHidden="0" w:uiPriority="72" w:unhideWhenUsed="0"/>
-    <w:lsdException w:name="Colorful Grid Accent 1" w:semiHidden="0" w:uiPriority="73" w:unhideWhenUsed="0"/>
-    <w:lsdException w:name="Light Shading Accent 2" w:semiHidden="0" w:uiPriority="60" w:unhideWhenUsed="0"/>
-    <w:lsdException w:name="Light List Accent 2" w:semiHidden="0" w:uiPriority="61" w:unhideWhenUsed="0"/>
-    <w:lsdException w:name="Light Grid Accent 2" w:semiHidden="0" w:uiPriority="62" w:unhideWhenUsed="0"/>
-    <w:lsdException w:name="Medium Shading 1 Accent 2" w:semiHidden="0" w:uiPriority="63" w:unhideWhenUsed="0"/>
-    <w:lsdException w:name="Medium Shading 2 Accent 2" w:semiHidden="0" w:uiPriority="64" w:unhideWhenUsed="0"/>
-    <w:lsdException w:name="Medium List 1 Accent 2" w:semiHidden="0" w:uiPriority="65" w:unhideWhenUsed="0"/>
-    <w:lsdException w:name="Medium List 2 Accent 2" w:semiHidden="0" w:uiPriority="66" w:unhideWhenUsed="0"/>
-    <w:lsdException w:name="Medium Grid 1 Accent 2" w:semiHidden="0" w:uiPriority="67" w:unhideWhenUsed="0"/>
-    <w:lsdException w:name="Medium Grid 2 Accent 2" w:semiHidden="0" w:uiPriority="68" w:unhideWhenUsed="0"/>
-    <w:lsdException w:name="Medium Grid 3 Accent 2" w:semiHidden="0" w:uiPriority="69" w:unhideWhenUsed="0"/>
-    <w:lsdException w:name="Dark List Accent 2" w:semiHidden="0" w:uiPriority="70" w:unhideWhenUsed="0"/>
-    <w:lsdException w:name="Colorful Shading Accent 2" w:semiHidden="0" w:uiPriority="71" w:unhideWhenUsed="0"/>
-    <w:lsdException w:name="Colorful List Accent 2" w:semiHidden="0" w:uiPriority="72" w:unhideWhenUsed="0"/>
-    <w:lsdException w:name="Colorful Grid Accent 2" w:semiHidden="0" w:uiPriority="73" w:unhideWhenUsed="0"/>
-    <w:lsdException w:name="Light Shading Accent 3" w:semiHidden="0" w:uiPriority="60" w:unhideWhenUsed="0"/>
-    <w:lsdException w:name="Light List Accent 3" w:semiHidden="0" w:uiPriority="61" w:unhideWhenUsed="0"/>
-    <w:lsdException w:name="Light Grid Accent 3" w:semiHidden="0" w:uiPriority="62" w:unhideWhenUsed="0"/>
-    <w:lsdException w:name="Medium Shading 1 Accent 3" w:semiHidden="0" w:uiPriority="63" w:unhideWhenUsed="0"/>
-    <w:lsdException w:name="Medium Shading 2 Accent 3" w:semiHidden="0" w:uiPriority="64" w:unhideWhenUsed="0"/>
-    <w:lsdException w:name="Medium List 1 Accent 3" w:semiHidden="0" w:uiPriority="65" w:unhideWhenUsed="0"/>
-    <w:lsdException w:name="Medium List 2 Accent 3" w:semiHidden="0" w:uiPriority="66" w:unhideWhenUsed="0"/>
-    <w:lsdException w:name="Medium Grid 1 Accent 3" w:semiHidden="0" w:uiPriority="67" w:unhideWhenUsed="0"/>
-    <w:lsdException w:name="Medium Grid 2 Accent 3" w:semiHidden="0" w:uiPriority="68" w:unhideWhenUsed="0"/>
-    <w:lsdException w:name="Medium Grid 3 Accent 3" w:semiHidden="0" w:uiPriority="69" w:unhideWhenUsed="0"/>
-    <w:lsdException w:name="Dark List Accent 3" w:semiHidden="0" w:uiPriority="70" w:unhideWhenUsed="0"/>
-    <w:lsdException w:name="Colorful Shading Accent 3" w:semiHidden="0" w:uiPriority="71" w:unhideWhenUsed="0"/>
-    <w:lsdException w:name="Colorful List Accent 3" w:semiHidden="0" w:uiPriority="72" w:unhideWhenUsed="0"/>
-    <w:lsdException w:name="Colorful Grid Accent 3" w:semiHidden="0" w:uiPriority="73" w:unhideWhenUsed="0"/>
-    <w:lsdException w:name="Light Shading Accent 4" w:semiHidden="0" w:uiPriority="60" w:unhideWhenUsed="0"/>
-    <w:lsdException w:name="Light List Accent 4" w:semiHidden="0" w:uiPriority="61" w:unhideWhenUsed="0"/>
-    <w:lsdException w:name="Light Grid Accent 4" w:semiHidden="0" w:uiPriority="62" w:unhideWhenUsed="0"/>
-    <w:lsdException w:name="Medium Shading 1 Accent 4" w:semiHidden="0" w:uiPriority="63" w:unhideWhenUsed="0"/>
-    <w:lsdException w:name="Medium Shading 2 Accent 4" w:semiHidden="0" w:uiPriority="64" w:unhideWhenUsed="0"/>
-    <w:lsdException w:name="Medium List 1 Accent 4" w:semiHidden="0" w:uiPriority="65" w:unhideWhenUsed="0"/>
-    <w:lsdException w:name="Medium List 2 Accent 4" w:semiHidden="0" w:uiPriority="66" w:unhideWhenUsed="0"/>
-    <w:lsdException w:name="Medium Grid 1 Accent 4" w:semiHidden="0" w:uiPriority="67" w:unhideWhenUsed="0"/>
-    <w:lsdException w:name="Medium Grid 2 Accent 4" w:semiHidden="0" w:uiPriority="68" w:unhideWhenUsed="0"/>
-    <w:lsdException w:name="Medium Grid 3 Accent 4" w:semiHidden="0" w:uiPriority="69" w:unhideWhenUsed="0"/>
-    <w:lsdException w:name="Dark List Accent 4" w:semiHidden="0" w:uiPriority="70" w:unhideWhenUsed="0"/>
-    <w:lsdException w:name="Colorful Shading Accent 4" w:semiHidden="0" w:uiPriority="71" w:unhideWhenUsed="0"/>
-    <w:lsdException w:name="Colorful List Accent 4" w:semiHidden="0" w:uiPriority="72" w:unhideWhenUsed="0"/>
-    <w:lsdException w:name="Colorful Grid Accent 4" w:semiHidden="0" w:uiPriority="73" w:unhideWhenUsed="0"/>
-    <w:lsdException w:name="Light Shading Accent 5" w:semiHidden="0" w:uiPriority="60" w:unhideWhenUsed="0"/>
-    <w:lsdException w:name="Light List Accent 5" w:semiHidden="0" w:uiPriority="61" w:unhideWhenUsed="0"/>
-    <w:lsdException w:name="Light Grid Accent 5" w:semiHidden="0" w:uiPriority="62" w:unhideWhenUsed="0"/>
-    <w:lsdException w:name="Medium Shading 1 Accent 5" w:semiHidden="0" w:uiPriority="63" w:unhideWhenUsed="0"/>
-    <w:lsdException w:name="Medium Shading 2 Accent 5" w:semiHidden="0" w:uiPriority="64" w:unhideWhenUsed="0"/>
-    <w:lsdException w:name="Medium List 1 Accent 5" w:semiHidden="0" w:uiPriority="65" w:unhideWhenUsed="0"/>
-    <w:lsdException w:name="Medium List 2 Accent 5" w:semiHidden="0" w:uiPriority="66" w:unhideWhenUsed="0"/>
-    <w:lsdException w:name="Medium Grid 1 Accent 5" w:semiHidden="0" w:uiPriority="67" w:unhideWhenUsed="0"/>
-    <w:lsdException w:name="Medium Grid 2 Accent 5" w:semiHidden="0" w:uiPriority="68" w:unhideWhenUsed="0"/>
-    <w:lsdException w:name="Medium Grid 3 Accent 5" w:semiHidden="0" w:uiPriority="69" w:unhideWhenUsed="0"/>
-    <w:lsdException w:name="Dark List Accent 5" w:semiHidden="0" w:uiPriority="70" w:unhideWhenUsed="0"/>
-    <w:lsdException w:name="Colorful Shading Accent 5" w:semiHidden="0" w:uiPriority="71" w:unhideWhenUsed="0"/>
-    <w:lsdException w:name="Colorful List Accent 5" w:semiHidden="0" w:uiPriority="72" w:unhideWhenUsed="0"/>
-    <w:lsdException w:name="Colorful Grid Accent 5" w:semiHidden="0" w:uiPriority="73" w:unhideWhenUsed="0"/>
-    <w:lsdException w:name="Light Shading Accent 6" w:semiHidden="0" w:uiPriority="60" w:unhideWhenUsed="0"/>
-    <w:lsdException w:name="Light List Accent 6" w:semiHidden="0" w:uiPriority="61" w:unhideWhenUsed="0"/>
-    <w:lsdException w:name="Light Grid Accent 6" w:semiHidden="0" w:uiPriority="62" w:unhideWhenUsed="0"/>
-    <w:lsdException w:name="Medium Shading 1 Accent 6" w:semiHidden="0" w:uiPriority="63" w:unhideWhenUsed="0"/>
-    <w:lsdException w:name="Medium Shading 2 Accent 6" w:semiHidden="0" w:uiPriority="64" w:unhideWhenUsed="0"/>
-    <w:lsdException w:name="Medium List 1 Accent 6" w:semiHidden="0" w:uiPriority="65" w:unhideWhenUsed="0"/>
-    <w:lsdException w:name="Medium List 2 Accent 6" w:semiHidden="0" w:uiPriority="66" w:unhideWhenUsed="0"/>
-    <w:lsdException w:name="Medium Grid 1 Accent 6" w:semiHidden="0" w:uiPriority="67" w:unhideWhenUsed="0"/>
-    <w:lsdException w:name="Medium Grid 2 Accent 6" w:semiHidden="0" w:uiPriority="68" w:unhideWhenUsed="0"/>
-    <w:lsdException w:name="Medium Grid 3 Accent 6" w:semiHidden="0" w:uiPriority="69" w:unhideWhenUsed="0"/>
-    <w:lsdException w:name="Dark List Accent 6" w:semiHidden="0" w:uiPriority="70" w:unhideWhenUsed="0"/>
-    <w:lsdException w:name="Colorful Shading Accent 6" w:semiHidden="0" w:uiPriority="71" w:unhideWhenUsed="0"/>
-    <w:lsdException w:name="Colorful List Accent 6" w:semiHidden="0" w:uiPriority="72" w:unhideWhenUsed="0"/>
-    <w:lsdException w:name="Colorful Grid Accent 6" w:semiHidden="0" w:uiPriority="73" w:unhideWhenUsed="0"/>
-    <w:lsdException w:name="Subtle Emphasis" w:semiHidden="0" w:uiPriority="19" w:unhideWhenUsed="0" w:qFormat="1"/>
-    <w:lsdException w:name="Intense Emphasis" w:semiHidden="0" w:uiPriority="21" w:unhideWhenUsed="0" w:qFormat="1"/>
-    <w:lsdException w:name="Subtle Reference" w:semiHidden="0" w:uiPriority="31" w:unhideWhenUsed="0" w:qFormat="1"/>
-    <w:lsdException w:name="Intense Reference" w:semiHidden="0" w:uiPriority="32" w:unhideWhenUsed="0" w:qFormat="1"/>
-    <w:lsdException w:name="Book Title" w:semiHidden="0" w:uiPriority="33" w:unhideWhenUsed="0" w:qFormat="1"/>
-    <w:lsdException w:name="Bibliography" w:uiPriority="37"/>
-    <w:lsdException w:name="TOC Heading" w:uiPriority="39" w:qFormat="1"/>
-  </w:latentStyles>
-  <w:style w:type="paragraph" w:default="1" w:styleId="Normal">
-    <w:name w:val="Normal"/>
-    <w:qFormat/>
-  </w:style>
-  <w:style w:type="character" w:default="1" w:styleId="DefaultParagraphFont">
-    <w:name w:val="Default Paragraph Font"/>
-    <w:uiPriority w:val="1"/>
-    <w:semiHidden/>
-    <w:unhideWhenUsed/>
-  </w:style>
-  <w:style w:type="table" w:default="1" w:styleId="TableNormal">
-    <w:name w:val="Normal Table"/>
-    <w:uiPriority w:val="99"/>
-    <w:semiHidden/>
-    <w:unhideWhenUsed/>
-    <w:tblPr>
-      <w:tblInd w:w="0" w:type="dxa"/>
-      <w:tblCellMar>
-        <w:top w:w="0" w:type="dxa"/>
-        <w:left w:w="108" w:type="dxa"/>
-        <w:bottom w:w="0" w:type="dxa"/>
-        <w:right w:w="108" w:type="dxa"/>
-      </w:tblCellMar>
-    </w:tblPr>
-  </w:style>
-  <w:style w:type="numbering" w:default="1" w:styleId="NoList">
-    <w:name w:val="No List"/>
-    <w:uiPriority w:val="99"/>
-    <w:semiHidden/>
-    <w:unhideWhenUsed/>
-  </w:style>
-  <w:style w:type="paragraph" w:customStyle="1" w:styleId="8A258418EABB4C169F7C7C521788976C">
-    <w:name w:val="8A258418EABB4C169F7C7C521788976C"/>
-    <w:rsid w:val="00D34EC6"/>
-  </w:style>
-</w:styles>
-</file>
-
-<file path=word/glossary/webSettings.xml><?xml version="1.0" encoding="utf-8"?>
-<w:webSettings xmlns:mc="http://schemas.openxmlformats.org/markup-compatibility/2006" xmlns:r="http://schemas.openxmlformats.org/officeDocument/2006/relationships" xmlns:w="http://schemas.openxmlformats.org/wordprocessingml/2006/main" xmlns:w14="http://schemas.microsoft.com/office/word/2010/wordml" mc:Ignorable="w14">
-  <w:optimizeForBrowser/>
-  <w:allowPNG/>
-</w:webSettings>
 </file>
 
 <file path=word/theme/theme1.xml><?xml version="1.0" encoding="utf-8"?>
@@ -8438,7 +9733,7 @@
 </file>
 
 <file path=customXml/itemProps1.xml><?xml version="1.0" encoding="utf-8"?>
-<ds:datastoreItem xmlns:ds="http://schemas.openxmlformats.org/officeDocument/2006/customXml" ds:itemID="{BC564E25-53EA-4E66-960C-095D92194F0A}">
+<ds:datastoreItem xmlns:ds="http://schemas.openxmlformats.org/officeDocument/2006/customXml" ds:itemID="{C7D8BD78-8EE0-415D-AE48-1FCA5A76C217}">
   <ds:schemaRefs>
     <ds:schemaRef ds:uri="http://schemas.openxmlformats.org/officeDocument/2006/bibliography"/>
   </ds:schemaRefs>

</xml_diff>

<commit_message>
! resolve the conflict in SRS file.
</commit_message>
<xml_diff>
--- a/Documents/01. Requirement/04. Software Requirements Specification (SRS).docx
+++ b/Documents/01. Requirement/04. Software Requirements Specification (SRS).docx
@@ -133,6 +133,7 @@
           <w:szCs w:val="40"/>
         </w:rPr>
       </w:pPr>
+      <w:proofErr w:type="gramStart"/>
       <w:r>
         <w:rPr>
           <w:rFonts w:ascii="Arial" w:hAnsi="Arial" w:cs="Arial"/>
@@ -144,6 +145,7 @@
         </w:rPr>
         <w:t>for</w:t>
       </w:r>
+      <w:proofErr w:type="gramEnd"/>
     </w:p>
     <w:p>
       <w:pPr>
@@ -382,8 +384,9 @@
           <w:sz w:val="28"/>
           <w:szCs w:val="28"/>
         </w:rPr>
-        <w:t>Đinh Hồng Ân</w:t>
-      </w:r>
+        <w:t xml:space="preserve">Đinh Hồng </w:t>
+      </w:r>
+      <w:proofErr w:type="gramStart"/>
       <w:r>
         <w:rPr>
           <w:rFonts w:ascii="Arial" w:hAnsi="Arial" w:cs="Arial"/>
@@ -393,8 +396,9 @@
           <w:sz w:val="28"/>
           <w:szCs w:val="28"/>
         </w:rPr>
-        <w:tab/>
-      </w:r>
+        <w:t>Ân</w:t>
+      </w:r>
+      <w:proofErr w:type="gramEnd"/>
       <w:r>
         <w:rPr>
           <w:rFonts w:ascii="Arial" w:hAnsi="Arial" w:cs="Arial"/>
@@ -405,6 +409,17 @@
           <w:szCs w:val="28"/>
         </w:rPr>
         <w:tab/>
+      </w:r>
+      <w:r>
+        <w:rPr>
+          <w:rFonts w:ascii="Arial" w:hAnsi="Arial" w:cs="Arial"/>
+          <w:b/>
+          <w:bCs/>
+          <w:color w:val="000000"/>
+          <w:sz w:val="28"/>
+          <w:szCs w:val="28"/>
+        </w:rPr>
+        <w:tab/>
         <w:t>08T2</w:t>
       </w:r>
     </w:p>
@@ -629,8 +644,8 @@
           <w:szCs w:val="28"/>
         </w:rPr>
         <w:sectPr>
-          <w:headerReference w:type="default" r:id="rId9"/>
-          <w:footerReference w:type="default" r:id="rId10"/>
+          <w:headerReference w:type="default" r:id="rId11"/>
+          <w:footerReference w:type="default" r:id="rId12"/>
           <w:pgSz w:w="11908" w:h="16833" w:code="9"/>
           <w:pgMar w:top="0" w:right="1378" w:bottom="0" w:left="1350" w:header="720" w:footer="720" w:gutter="0"/>
           <w:cols w:space="720"/>
@@ -2538,7 +2553,6 @@
       </w:pPr>
       <w:bookmarkStart w:id="1" w:name="_Toc319881448"/>
       <w:r>
-        <w:lastRenderedPageBreak/>
         <w:t>Danh sách các bản</w:t>
       </w:r>
       <w:bookmarkEnd w:id="1"/>
@@ -3034,7 +3048,6 @@
       </w:pPr>
       <w:bookmarkStart w:id="2" w:name="_Toc319881449"/>
       <w:r>
-        <w:lastRenderedPageBreak/>
         <w:t>Lược sử</w:t>
       </w:r>
       <w:r>
@@ -3285,7 +3298,7 @@
       <w:pPr>
         <w:pStyle w:val="MyStyleI"/>
         <w:sectPr>
-          <w:footerReference w:type="default" r:id="rId11"/>
+          <w:footerReference w:type="default" r:id="rId13"/>
           <w:pgSz w:w="11907" w:h="16839" w:code="9"/>
           <w:pgMar w:top="1440" w:right="1197" w:bottom="1440" w:left="1710" w:header="720" w:footer="720" w:gutter="0"/>
           <w:pgNumType w:fmt="lowerRoman" w:start="1"/>
@@ -3300,7 +3313,6 @@
       </w:pPr>
       <w:bookmarkStart w:id="4" w:name="_Toc319881450"/>
       <w:r>
-        <w:lastRenderedPageBreak/>
         <w:t>Giới thiệu</w:t>
       </w:r>
       <w:bookmarkEnd w:id="4"/>
@@ -3320,8 +3332,29 @@
         <w:pStyle w:val="MyStylecontent"/>
         <w:ind w:firstLine="720"/>
       </w:pPr>
-      <w:r>
-        <w:t>Hiện nay, việc học tập của học sinh và sinh viên ngày càng đòi hỏi nhiều thông, tài liệu cũng như người hướng dẫn, đặc biệt là kiểm tra kiến thức của mình. Nhiều hình thức kiểm tra đã được đưa ra như: làm bài tự luận, bài kiểm tra trắc nghiệm, … nhưng vẫn là làm bài trên giấy, rất bất tiện khi ra bài, làm bài cũng như chấm bài. Ngoài ra, còn đòi hỏi nhiều thời gian, công sức cho các giáo viên, giảng viên khi ra đề, chấm bài. Khi làm bài với hình thức tự luận hay trắc nghiệm truyền thống, yêu cầu người làm bài phải tập trung và làm trong một thời gian định trước.</w:t>
+      <w:proofErr w:type="gramStart"/>
+      <w:r>
+        <w:t>Hiện nay, việc học tập của học sinh và sinh viên ngày càng đòi hỏi nhiều thông, tài liệu cũng như người hướng dẫn, đặc biệt là kiểm tra kiến thức của mình.</w:t>
+      </w:r>
+      <w:proofErr w:type="gramEnd"/>
+      <w:r>
+        <w:t xml:space="preserve"> Nhiều hình thức kiểm tra đã được đưa ra như: làm bài tự luận, bài kiểm tra trắc </w:t>
+      </w:r>
+      <w:proofErr w:type="gramStart"/>
+      <w:r>
+        <w:t>nghiệm, …</w:t>
+      </w:r>
+      <w:proofErr w:type="gramEnd"/>
+      <w:r>
+        <w:t xml:space="preserve"> nhưng vẫn là làm bài trên giấy, rất bất tiện khi ra bài, làm bài cũng như chấm bài. </w:t>
+      </w:r>
+      <w:proofErr w:type="gramStart"/>
+      <w:r>
+        <w:t>Ngoài ra, còn đòi hỏi nhiều thời gian, công sức cho các giáo viên, giảng viên khi ra đề, chấm bài.</w:t>
+      </w:r>
+      <w:proofErr w:type="gramEnd"/>
+      <w:r>
+        <w:t xml:space="preserve"> Khi làm bài với hình thức tự luận hay trắc nghiệm truyền thống, yêu cầu người làm bài phải tập trung và làm trong một thời gian định trước.</w:t>
       </w:r>
     </w:p>
     <w:p>
@@ -3330,8 +3363,21 @@
         <w:ind w:firstLine="720"/>
       </w:pPr>
       <w:r>
-        <w:t>Để giải quyết các vấn đề bất cập nói trên của việc làm bài kiểm tra theo kiểu truyền thống, một Hệ thống trắc nghiệm trực tuyến sẽ giúp các giáo viên, giảng viên dể dàng hơn trong việc quản lý thư viện đề, nhanh chóng trong việc tạo bài thi trắc nghiệm và chấm bài trắc nghiệm. Thêm vào đó, nó giúp người làm bài dể dàng thao tác, an tâm làm bài thi của mình. Với hệ thống này, các trường, tổ chức đào tạo, khảo thí sẽ tiết kiệm nhiều chi phí khi tổ chức các bài kiểm tra, các bài thi.</w:t>
-      </w:r>
+        <w:t xml:space="preserve">Để giải quyết các vấn đề bất cập nói trên của việc làm bài kiểm tra theo kiểu truyền thống, một Hệ thống trắc nghiệm trực tuyến sẽ giúp các giáo viên, giảng viên dể dàng hơn trong việc quản lý thư viện đề, nhanh chóng trong việc tạo bài thi trắc nghiệm và chấm bài trắc nghiệm. Thêm vào đó, nó giúp người làm bài dể dàng thao tác, </w:t>
+      </w:r>
+      <w:proofErr w:type="gramStart"/>
+      <w:r>
+        <w:t>an</w:t>
+      </w:r>
+      <w:proofErr w:type="gramEnd"/>
+      <w:r>
+        <w:t xml:space="preserve"> tâm làm bài thi của mình. </w:t>
+      </w:r>
+      <w:proofErr w:type="gramStart"/>
+      <w:r>
+        <w:t>Với hệ thống này, các trường, tổ chức đào tạo, khảo thí sẽ tiết kiệm nhiều chi phí khi tổ chức các bài kiểm tra, các bài thi.</w:t>
+      </w:r>
+      <w:proofErr w:type="gramEnd"/>
     </w:p>
     <w:p>
       <w:pPr>
@@ -3351,20 +3397,27 @@
         <w:pStyle w:val="MyStylecontent"/>
         <w:ind w:firstLine="720"/>
       </w:pPr>
+      <w:proofErr w:type="gramStart"/>
       <w:r>
         <w:t>Sau đây</w:t>
       </w:r>
       <w:r>
         <w:t xml:space="preserve"> là tài tiệu SRS (Software Requirements Specification) mà sẽ giúp xác định yêu cầu và các đặc điểm kỹ thuật của Hệ thống trắc nghiệm trực tuyến sẽ được phát triển.</w:t>
       </w:r>
+      <w:proofErr w:type="gramEnd"/>
     </w:p>
     <w:p>
       <w:pPr>
         <w:pStyle w:val="MyStylecontent"/>
         <w:ind w:firstLine="720"/>
       </w:pPr>
-      <w:r>
-        <w:t>Mục đích của tài liệu này là mô tả một cách đầy đủ nhất các hoạt động bên ngoài của ứng dụng. Thêm vào đó, tài liệu này sẽ mô tả các yêu cầu phi chức năng, các ràng buộc về thiết kế và các tác nhân cần thiết khác để cung cấp một cách đầy đủ nhất, mô tả một cách toàn diện về yêu cầu phần mềm.</w:t>
+      <w:proofErr w:type="gramStart"/>
+      <w:r>
+        <w:t>Mục đích của tài liệu này là mô tả một cách đầy đủ nhất các hoạt động bên ngoài của ứng dụng.</w:t>
+      </w:r>
+      <w:proofErr w:type="gramEnd"/>
+      <w:r>
+        <w:t xml:space="preserve"> Thêm vào đó, tài liệu này sẽ mô tả các yêu cầu phi chức năng, các ràng buộc về thiết kế và các tác nhân cần thiết khác để cung cấp một cách đầy đủ nhất, mô tả một cách toàn diện về yêu cầu phần mềm.</w:t>
       </w:r>
     </w:p>
     <w:p>
@@ -3382,6 +3435,7 @@
         <w:pStyle w:val="MyStylecontent"/>
         <w:ind w:firstLine="720"/>
       </w:pPr>
+      <w:proofErr w:type="gramStart"/>
       <w:r>
         <w:rPr>
           <w:b/>
@@ -3395,7 +3449,19 @@
         <w:t>I</w:t>
       </w:r>
       <w:r>
-        <w:t xml:space="preserve"> của tài liệu này nên được đọc bởi tất cả mọi người. Phần này cung cấp cho người đọc tất cả các thông tin cần thiết để đọc phần còn lại của tài liệu cũng như tổng quan chung của vấn đề, giải pháp và mô tả làm thế nào các giải pháp sẽ mang lại lợi ích cho </w:t>
+        <w:t xml:space="preserve"> của tài liệu này nên được đọc bởi tất cả mọi người.</w:t>
+      </w:r>
+      <w:proofErr w:type="gramEnd"/>
+      <w:r>
+        <w:t xml:space="preserve"> Phần này cung cấp cho người đọc tất cả các thông tin cần thiết để đọc phần còn lại của tài liệu cũng như tổng quan </w:t>
+      </w:r>
+      <w:proofErr w:type="gramStart"/>
+      <w:r>
+        <w:t>chung</w:t>
+      </w:r>
+      <w:proofErr w:type="gramEnd"/>
+      <w:r>
+        <w:t xml:space="preserve"> của vấn đề, giải pháp và mô tả làm thế nào các giải pháp sẽ mang lại lợi ích cho </w:t>
       </w:r>
       <w:r>
         <w:t>hệ thống</w:t>
@@ -3409,6 +3475,7 @@
         <w:pStyle w:val="MyStylecontent"/>
         <w:ind w:firstLine="720"/>
       </w:pPr>
+      <w:proofErr w:type="gramStart"/>
       <w:r>
         <w:rPr>
           <w:b/>
@@ -3424,6 +3491,7 @@
       <w:r>
         <w:t xml:space="preserve"> của tài liệu này nên được đọc bởi tất cả mọi người.</w:t>
       </w:r>
+      <w:proofErr w:type="gramEnd"/>
       <w:r>
         <w:t xml:space="preserve"> </w:t>
       </w:r>
@@ -3978,13 +4046,21 @@
         <w:t>ộ hệ thống</w:t>
       </w:r>
       <w:r>
-        <w:t>. Đối với những người muốn biết thêm thông tin về một chức năng</w:t>
+        <w:t xml:space="preserve">. </w:t>
+      </w:r>
+      <w:proofErr w:type="gramStart"/>
+      <w:r>
+        <w:t>Đối với những người muốn biết thêm thông tin về một chức năng</w:t>
       </w:r>
       <w:r>
         <w:t xml:space="preserve"> cụ thể,</w:t>
       </w:r>
       <w:r>
-        <w:t xml:space="preserve"> họ có thể tham khảo phần này để có được thông tin nhiều hơn về nó. </w:t>
+        <w:t xml:space="preserve"> họ có thể tham khảo phần này để có được thông tin nhiều hơn về nó.</w:t>
+      </w:r>
+      <w:proofErr w:type="gramEnd"/>
+      <w:r>
+        <w:t xml:space="preserve"> </w:t>
       </w:r>
       <w:r>
         <w:t>P</w:t>
@@ -4002,11 +4078,7 @@
         <w:t xml:space="preserve">về </w:t>
       </w:r>
       <w:r>
-        <w:t xml:space="preserve">cấu trúc và chi tiết của tất cả các </w:t>
-      </w:r>
-      <w:r>
-        <w:lastRenderedPageBreak/>
-        <w:t>chứ</w:t>
+        <w:t>cấu trúc và chi tiết của tất cả các chứ</w:t>
       </w:r>
       <w:r>
         <w:t xml:space="preserve">c năng, </w:t>
@@ -4314,7 +4386,6 @@
       </w:pPr>
       <w:bookmarkStart w:id="9" w:name="_Toc319881454"/>
       <w:r>
-        <w:lastRenderedPageBreak/>
         <w:t>Mô tả chung</w:t>
       </w:r>
       <w:bookmarkEnd w:id="9"/>
@@ -4354,14 +4425,14 @@
             <v:path o:extrusionok="f" gradientshapeok="t" o:connecttype="rect"/>
             <o:lock v:ext="edit" aspectratio="t"/>
           </v:shapetype>
-          <v:shape id="_x0000_i1025" type="#_x0000_t75" style="width:455pt;height:195.45pt" o:ole="" o:bordertopcolor="this" o:borderleftcolor="this" o:borderbottomcolor="this" o:borderrightcolor="this">
-            <v:imagedata r:id="rId12" o:title=""/>
+          <v:shape id="_x0000_i1025" type="#_x0000_t75" style="width:455.25pt;height:195.75pt" o:ole="" o:bordertopcolor="this" o:borderleftcolor="this" o:borderbottomcolor="this" o:borderrightcolor="this">
+            <v:imagedata r:id="rId14" o:title=""/>
             <w10:bordertop type="single" width="4"/>
             <w10:borderleft type="single" width="4"/>
             <w10:borderbottom type="single" width="4"/>
             <w10:borderright type="single" width="4"/>
           </v:shape>
-          <o:OLEObject Type="Embed" ProgID="Visio.Drawing.11" ShapeID="_x0000_i1025" DrawAspect="Content" ObjectID="_1393746116" r:id="rId13"/>
+          <o:OLEObject Type="Embed" ProgID="Visio.Drawing.11" ShapeID="_x0000_i1025" DrawAspect="Content" ObjectID="_1393753745" r:id="rId15"/>
         </w:object>
       </w:r>
     </w:p>
@@ -4387,7 +4458,15 @@
         <w:t>ây</w:t>
       </w:r>
       <w:r>
-        <w:t xml:space="preserve"> là tất cả các chức năng của hệ thống trắc nghiệm trực tuyến, kèm theo </w:t>
+        <w:t xml:space="preserve"> là tất cả các chức năng của hệ thống trắc nghiệm trực tuyến, kèm </w:t>
+      </w:r>
+      <w:proofErr w:type="gramStart"/>
+      <w:r>
+        <w:t>theo</w:t>
+      </w:r>
+      <w:proofErr w:type="gramEnd"/>
+      <w:r>
+        <w:t xml:space="preserve"> </w:t>
       </w:r>
       <w:r>
         <w:t>mô tả</w:t>
@@ -4965,11 +5044,7 @@
               <w:pStyle w:val="MyStylecontent"/>
             </w:pPr>
             <w:r>
-              <w:t xml:space="preserve">Chức năng này cho phép Người sử dụng kết thúc bài làm của mình trước thời gian quy định của hệ thống đồng thời xem </w:t>
-            </w:r>
-            <w:r>
-              <w:lastRenderedPageBreak/>
-              <w:t>điểm mình đã đạt được qua bài thi đó</w:t>
+              <w:t>Chức năng này cho phép Người sử dụng kết thúc bài làm của mình trước thời gian quy định của hệ thống đồng thời xem điểm mình đã đạt được qua bài thi đó</w:t>
             </w:r>
           </w:p>
         </w:tc>
@@ -4983,7 +5058,6 @@
               <w:jc w:val="center"/>
             </w:pPr>
             <w:r>
-              <w:lastRenderedPageBreak/>
               <w:t>1</w:t>
             </w:r>
           </w:p>
@@ -6141,7 +6215,6 @@
       </w:pPr>
       <w:bookmarkStart w:id="14" w:name="_Toc319881457"/>
       <w:r>
-        <w:lastRenderedPageBreak/>
         <w:t xml:space="preserve">Người sử dụng và </w:t>
       </w:r>
       <w:r>
@@ -6157,9 +6230,11 @@
         <w:pStyle w:val="MyStylecontent"/>
         <w:ind w:firstLine="720"/>
       </w:pPr>
+      <w:proofErr w:type="gramStart"/>
       <w:r>
         <w:t>Dưới đây là danh sách các tác nhân của hệ thống và các mô tả của chúng.</w:t>
       </w:r>
+      <w:proofErr w:type="gramEnd"/>
     </w:p>
     <w:p>
       <w:pPr>
@@ -6643,7 +6718,6 @@
       </w:pPr>
       <w:bookmarkStart w:id="18" w:name="_Toc319881460"/>
       <w:r>
-        <w:lastRenderedPageBreak/>
         <w:t>Phân tích cấu trúc công việc</w:t>
       </w:r>
       <w:bookmarkEnd w:id="18"/>
@@ -6651,66 +6725,65 @@
     <w:p>
       <w:r>
         <w:object w:dxaOrig="9666" w:dyaOrig="12997">
-          <v:shape id="_x0000_i1026" type="#_x0000_t75" style="width:450.15pt;height:605.05pt" o:ole="" o:bordertopcolor="this" o:borderleftcolor="this" o:borderbottomcolor="this" o:borderrightcolor="this">
-            <v:imagedata r:id="rId14" o:title=""/>
-            <w10:bordertop type="single" width="4"/>
-            <w10:borderleft type="single" width="4"/>
-            <w10:borderbottom type="single" width="4"/>
-            <w10:borderright type="single" width="4"/>
-          </v:shape>
-          <o:OLEObject Type="Embed" ProgID="Visio.Drawing.11" ShapeID="_x0000_i1026" DrawAspect="Content" ObjectID="_1393746117" r:id="rId15"/>
-        </w:object>
-      </w:r>
-    </w:p>
-    <w:p>
-      <w:r>
-        <w:br w:type="page"/>
-      </w:r>
-    </w:p>
-    <w:p>
-      <w:pPr>
-        <w:pStyle w:val="MyStyleI"/>
-      </w:pPr>
-      <w:bookmarkStart w:id="19" w:name="_Toc319881461"/>
-      <w:r>
-        <w:lastRenderedPageBreak/>
-        <w:t>Biểu đồ Use case</w:t>
-      </w:r>
-      <w:bookmarkEnd w:id="19"/>
-    </w:p>
-    <w:p>
-      <w:pPr>
-        <w:pStyle w:val="MyStyle1"/>
-      </w:pPr>
-      <w:bookmarkStart w:id="20" w:name="_Toc319881462"/>
-      <w:r>
-        <w:t>Biểu đồ Use case cho Người quản trị</w:t>
-      </w:r>
-      <w:bookmarkEnd w:id="20"/>
-    </w:p>
-    <w:p>
-      <w:pPr>
-        <w:pStyle w:val="MyStylecontent"/>
-      </w:pPr>
-    </w:p>
-    <w:p>
-      <w:pPr>
-        <w:pStyle w:val="MyStylecontent"/>
-      </w:pPr>
-      <w:r>
-        <w:object w:dxaOrig="10874" w:dyaOrig="12495">
-          <v:shape id="_x0000_i1027" type="#_x0000_t75" style="width:456.8pt;height:525.2pt" o:ole="" o:bordertopcolor="this" o:borderleftcolor="this" o:borderbottomcolor="this" o:borderrightcolor="this">
+          <v:shape id="_x0000_i1026" type="#_x0000_t75" style="width:450pt;height:605.25pt" o:ole="" o:bordertopcolor="this" o:borderleftcolor="this" o:borderbottomcolor="this" o:borderrightcolor="this">
             <v:imagedata r:id="rId16" o:title=""/>
             <w10:bordertop type="single" width="4"/>
             <w10:borderleft type="single" width="4"/>
             <w10:borderbottom type="single" width="4"/>
             <w10:borderright type="single" width="4"/>
           </v:shape>
-          <o:OLEObject Type="Embed" ProgID="Visio.Drawing.11" ShapeID="_x0000_i1027" DrawAspect="Content" ObjectID="_1393746118" r:id="rId17"/>
+          <o:OLEObject Type="Embed" ProgID="Visio.Drawing.11" ShapeID="_x0000_i1026" DrawAspect="Content" ObjectID="_1393753746" r:id="rId17"/>
         </w:object>
       </w:r>
     </w:p>
     <w:p>
+      <w:r>
+        <w:br w:type="page"/>
+      </w:r>
+    </w:p>
+    <w:p>
+      <w:pPr>
+        <w:pStyle w:val="MyStyleI"/>
+      </w:pPr>
+      <w:bookmarkStart w:id="19" w:name="_Toc319881461"/>
+      <w:r>
+        <w:t>Biểu đồ Use case</w:t>
+      </w:r>
+      <w:bookmarkEnd w:id="19"/>
+    </w:p>
+    <w:p>
+      <w:pPr>
+        <w:pStyle w:val="MyStyle1"/>
+      </w:pPr>
+      <w:bookmarkStart w:id="20" w:name="_Toc319881462"/>
+      <w:r>
+        <w:t>Biểu đồ Use case cho Người quản trị</w:t>
+      </w:r>
+      <w:bookmarkEnd w:id="20"/>
+    </w:p>
+    <w:p>
+      <w:pPr>
+        <w:pStyle w:val="MyStylecontent"/>
+      </w:pPr>
+    </w:p>
+    <w:p>
+      <w:pPr>
+        <w:pStyle w:val="MyStylecontent"/>
+      </w:pPr>
+      <w:r>
+        <w:object w:dxaOrig="10874" w:dyaOrig="12495">
+          <v:shape id="_x0000_i1027" type="#_x0000_t75" style="width:456.75pt;height:525.75pt" o:ole="" o:bordertopcolor="this" o:borderleftcolor="this" o:borderbottomcolor="this" o:borderrightcolor="this">
+            <v:imagedata r:id="rId18" o:title=""/>
+            <w10:bordertop type="single" width="4"/>
+            <w10:borderleft type="single" width="4"/>
+            <w10:borderbottom type="single" width="4"/>
+            <w10:borderright type="single" width="4"/>
+          </v:shape>
+          <o:OLEObject Type="Embed" ProgID="Visio.Drawing.11" ShapeID="_x0000_i1027" DrawAspect="Content" ObjectID="_1393753747" r:id="rId19"/>
+        </w:object>
+      </w:r>
+    </w:p>
+    <w:p>
       <w:pPr>
         <w:rPr>
           <w:rFonts w:ascii="Times New Roman" w:hAnsi="Times New Roman"/>
@@ -6727,7 +6800,6 @@
       </w:pPr>
       <w:bookmarkStart w:id="21" w:name="_Toc319881463"/>
       <w:r>
-        <w:lastRenderedPageBreak/>
         <w:t>Biểu đồ Use case cho Người sử dụng</w:t>
       </w:r>
       <w:bookmarkEnd w:id="21"/>
@@ -6738,10 +6810,10 @@
       </w:pPr>
       <w:r>
         <w:object w:dxaOrig="8936" w:dyaOrig="4664">
-          <v:shape id="_x0000_i1028" type="#_x0000_t75" style="width:446.5pt;height:232.95pt" o:ole="">
-            <v:imagedata r:id="rId18" o:title=""/>
+          <v:shape id="_x0000_i1028" type="#_x0000_t75" style="width:446.25pt;height:233.25pt" o:ole="">
+            <v:imagedata r:id="rId20" o:title=""/>
           </v:shape>
-          <o:OLEObject Type="Embed" ProgID="Visio.Drawing.11" ShapeID="_x0000_i1028" DrawAspect="Content" ObjectID="_1393746119" r:id="rId19"/>
+          <o:OLEObject Type="Embed" ProgID="Visio.Drawing.11" ShapeID="_x0000_i1028" DrawAspect="Content" ObjectID="_1393753748" r:id="rId21"/>
         </w:object>
       </w:r>
     </w:p>
@@ -6776,7 +6848,6 @@
         <w:pStyle w:val="MyStyleI"/>
       </w:pPr>
       <w:r>
-        <w:lastRenderedPageBreak/>
         <w:t>Các yêu cầu cụ thể: Yêu cầu về chức năng</w:t>
       </w:r>
       <w:bookmarkEnd w:id="22"/>
@@ -6793,9 +6864,520 @@
     </w:p>
     <w:p>
       <w:pPr>
+        <w:pStyle w:val="MyStyleTable"/>
+      </w:pPr>
+      <w:bookmarkStart w:id="24" w:name="_Toc319881466"/>
+      <w:bookmarkStart w:id="25" w:name="_Toc319962935"/>
+      <w:r>
+        <w:t>Use case Đăng nhập</w:t>
+      </w:r>
+      <w:bookmarkEnd w:id="25"/>
+    </w:p>
+    <w:tbl>
+      <w:tblPr>
+        <w:tblStyle w:val="TableGrid"/>
+        <w:tblW w:w="9108" w:type="dxa"/>
+        <w:tblLook w:val="04A0" w:firstRow="1" w:lastRow="0" w:firstColumn="1" w:lastColumn="0" w:noHBand="0" w:noVBand="1"/>
+      </w:tblPr>
+      <w:tblGrid>
+        <w:gridCol w:w="1998"/>
+        <w:gridCol w:w="2790"/>
+        <w:gridCol w:w="2070"/>
+        <w:gridCol w:w="2250"/>
+      </w:tblGrid>
+      <w:tr>
+        <w:tc>
+          <w:tcPr>
+            <w:tcW w:w="1998" w:type="dxa"/>
+            <w:shd w:val="clear" w:color="auto" w:fill="D9D9D9" w:themeFill="background1" w:themeFillShade="D9"/>
+          </w:tcPr>
+          <w:p>
+            <w:pPr>
+              <w:pStyle w:val="MyStylecontent"/>
+            </w:pPr>
+            <w:r>
+              <w:t>ID</w:t>
+            </w:r>
+          </w:p>
+        </w:tc>
+        <w:tc>
+          <w:tcPr>
+            <w:tcW w:w="2790" w:type="dxa"/>
+          </w:tcPr>
+          <w:p>
+            <w:pPr>
+              <w:pStyle w:val="MyStylecontent"/>
+              <w:rPr>
+                <w:b/>
+              </w:rPr>
+            </w:pPr>
+            <w:r>
+              <w:rPr>
+                <w:b/>
+              </w:rPr>
+              <w:t>UC1</w:t>
+            </w:r>
+          </w:p>
+        </w:tc>
+        <w:tc>
+          <w:tcPr>
+            <w:tcW w:w="2070" w:type="dxa"/>
+            <w:shd w:val="clear" w:color="auto" w:fill="D9D9D9" w:themeFill="background1" w:themeFillShade="D9"/>
+          </w:tcPr>
+          <w:p>
+            <w:pPr>
+              <w:pStyle w:val="MyStylecontent"/>
+            </w:pPr>
+            <w:r>
+              <w:t xml:space="preserve">Tên Use case </w:t>
+            </w:r>
+          </w:p>
+        </w:tc>
+        <w:tc>
+          <w:tcPr>
+            <w:tcW w:w="2250" w:type="dxa"/>
+          </w:tcPr>
+          <w:p>
+            <w:pPr>
+              <w:pStyle w:val="MyStylecontent"/>
+              <w:rPr>
+                <w:b/>
+              </w:rPr>
+            </w:pPr>
+            <w:r>
+              <w:rPr>
+                <w:b/>
+              </w:rPr>
+              <w:t>Đăng nhập</w:t>
+            </w:r>
+          </w:p>
+        </w:tc>
+      </w:tr>
+      <w:tr>
+        <w:tc>
+          <w:tcPr>
+            <w:tcW w:w="1998" w:type="dxa"/>
+            <w:shd w:val="clear" w:color="auto" w:fill="D9D9D9" w:themeFill="background1" w:themeFillShade="D9"/>
+          </w:tcPr>
+          <w:p>
+            <w:pPr>
+              <w:pStyle w:val="MyStylecontent"/>
+            </w:pPr>
+            <w:r>
+              <w:t>Tác giả</w:t>
+            </w:r>
+          </w:p>
+        </w:tc>
+        <w:tc>
+          <w:tcPr>
+            <w:tcW w:w="2790" w:type="dxa"/>
+          </w:tcPr>
+          <w:p>
+            <w:pPr>
+              <w:pStyle w:val="MyStylecontent"/>
+              <w:rPr>
+                <w:b/>
+              </w:rPr>
+            </w:pPr>
+            <w:r>
+              <w:rPr>
+                <w:b/>
+              </w:rPr>
+              <w:t>Phan Đức Chiến</w:t>
+            </w:r>
+          </w:p>
+        </w:tc>
+        <w:tc>
+          <w:tcPr>
+            <w:tcW w:w="2070" w:type="dxa"/>
+            <w:shd w:val="clear" w:color="auto" w:fill="D9D9D9" w:themeFill="background1" w:themeFillShade="D9"/>
+          </w:tcPr>
+          <w:p>
+            <w:pPr>
+              <w:pStyle w:val="MyStylecontent"/>
+            </w:pPr>
+            <w:r>
+              <w:t>Cập nhật</w:t>
+            </w:r>
+          </w:p>
+        </w:tc>
+        <w:tc>
+          <w:tcPr>
+            <w:tcW w:w="2250" w:type="dxa"/>
+          </w:tcPr>
+          <w:p>
+            <w:pPr>
+              <w:pStyle w:val="MyStylecontent"/>
+            </w:pPr>
+          </w:p>
+        </w:tc>
+      </w:tr>
+      <w:tr>
+        <w:tc>
+          <w:tcPr>
+            <w:tcW w:w="1998" w:type="dxa"/>
+            <w:shd w:val="clear" w:color="auto" w:fill="D9D9D9" w:themeFill="background1" w:themeFillShade="D9"/>
+          </w:tcPr>
+          <w:p>
+            <w:pPr>
+              <w:pStyle w:val="MyStylecontent"/>
+            </w:pPr>
+            <w:r>
+              <w:t>Ngày tạo</w:t>
+            </w:r>
+          </w:p>
+        </w:tc>
+        <w:tc>
+          <w:tcPr>
+            <w:tcW w:w="2790" w:type="dxa"/>
+          </w:tcPr>
+          <w:p>
+            <w:pPr>
+              <w:pStyle w:val="MyStylecontent"/>
+              <w:rPr>
+                <w:b/>
+              </w:rPr>
+            </w:pPr>
+            <w:r>
+              <w:rPr>
+                <w:b/>
+              </w:rPr>
+              <w:t>19/03/2012</w:t>
+            </w:r>
+          </w:p>
+        </w:tc>
+        <w:tc>
+          <w:tcPr>
+            <w:tcW w:w="2070" w:type="dxa"/>
+            <w:shd w:val="clear" w:color="auto" w:fill="D9D9D9" w:themeFill="background1" w:themeFillShade="D9"/>
+          </w:tcPr>
+          <w:p>
+            <w:pPr>
+              <w:pStyle w:val="MyStylecontent"/>
+            </w:pPr>
+            <w:r>
+              <w:t>Ngày cập nhật</w:t>
+            </w:r>
+          </w:p>
+        </w:tc>
+        <w:tc>
+          <w:tcPr>
+            <w:tcW w:w="2250" w:type="dxa"/>
+          </w:tcPr>
+          <w:p>
+            <w:pPr>
+              <w:pStyle w:val="MyStylecontent"/>
+            </w:pPr>
+          </w:p>
+        </w:tc>
+      </w:tr>
+      <w:tr>
+        <w:tc>
+          <w:tcPr>
+            <w:tcW w:w="1998" w:type="dxa"/>
+            <w:shd w:val="clear" w:color="auto" w:fill="D9D9D9" w:themeFill="background1" w:themeFillShade="D9"/>
+          </w:tcPr>
+          <w:p>
+            <w:pPr>
+              <w:pStyle w:val="MyStylecontent"/>
+              <w:rPr>
+                <w:b/>
+              </w:rPr>
+            </w:pPr>
+          </w:p>
+          <w:p>
+            <w:pPr>
+              <w:pStyle w:val="MyStylecontent"/>
+              <w:rPr>
+                <w:b/>
+              </w:rPr>
+            </w:pPr>
+            <w:r>
+              <w:rPr>
+                <w:b/>
+              </w:rPr>
+              <w:t>Mô tả</w:t>
+            </w:r>
+          </w:p>
+        </w:tc>
+        <w:tc>
+          <w:tcPr>
+            <w:tcW w:w="7110" w:type="dxa"/>
+            <w:gridSpan w:val="3"/>
+          </w:tcPr>
+          <w:p>
+            <w:pPr>
+              <w:pStyle w:val="MyStylecontent"/>
+            </w:pPr>
+          </w:p>
+          <w:p>
+            <w:pPr>
+              <w:pStyle w:val="MyStylecontent"/>
+            </w:pPr>
+            <w:r>
+              <w:t>Người dùng điền tên và mật khẩu để đăng nhập vào hệ thống.</w:t>
+            </w:r>
+          </w:p>
+          <w:p>
+            <w:pPr>
+              <w:pStyle w:val="MyStylecontent"/>
+            </w:pPr>
+          </w:p>
+        </w:tc>
+      </w:tr>
+      <w:tr>
+        <w:tc>
+          <w:tcPr>
+            <w:tcW w:w="1998" w:type="dxa"/>
+            <w:shd w:val="clear" w:color="auto" w:fill="D9D9D9" w:themeFill="background1" w:themeFillShade="D9"/>
+          </w:tcPr>
+          <w:p>
+            <w:pPr>
+              <w:pStyle w:val="MyStylecontent"/>
+              <w:rPr>
+                <w:b/>
+              </w:rPr>
+            </w:pPr>
+          </w:p>
+          <w:p>
+            <w:pPr>
+              <w:pStyle w:val="MyStylecontent"/>
+              <w:rPr>
+                <w:b/>
+              </w:rPr>
+            </w:pPr>
+            <w:r>
+              <w:rPr>
+                <w:b/>
+              </w:rPr>
+              <w:t>Tác nhân</w:t>
+            </w:r>
+          </w:p>
+        </w:tc>
+        <w:tc>
+          <w:tcPr>
+            <w:tcW w:w="7110" w:type="dxa"/>
+            <w:gridSpan w:val="3"/>
+          </w:tcPr>
+          <w:p>
+            <w:pPr>
+              <w:pStyle w:val="MyStylecontent"/>
+            </w:pPr>
+          </w:p>
+          <w:p>
+            <w:pPr>
+              <w:pStyle w:val="MyStylecontent"/>
+            </w:pPr>
+            <w:r>
+              <w:t>Người quản trị, Người sử dụng.</w:t>
+            </w:r>
+          </w:p>
+          <w:p>
+            <w:pPr>
+              <w:pStyle w:val="MyStylecontent"/>
+            </w:pPr>
+          </w:p>
+        </w:tc>
+      </w:tr>
+      <w:tr>
+        <w:tc>
+          <w:tcPr>
+            <w:tcW w:w="1998" w:type="dxa"/>
+            <w:shd w:val="clear" w:color="auto" w:fill="D9D9D9" w:themeFill="background1" w:themeFillShade="D9"/>
+          </w:tcPr>
+          <w:p>
+            <w:pPr>
+              <w:pStyle w:val="MyStylecontent"/>
+              <w:jc w:val="left"/>
+              <w:rPr>
+                <w:b/>
+              </w:rPr>
+            </w:pPr>
+            <w:r>
+              <w:rPr>
+                <w:b/>
+              </w:rPr>
+              <w:t>Giả định</w:t>
+            </w:r>
+          </w:p>
+        </w:tc>
+        <w:tc>
+          <w:tcPr>
+            <w:tcW w:w="7110" w:type="dxa"/>
+            <w:gridSpan w:val="3"/>
+          </w:tcPr>
+          <w:p>
+            <w:pPr>
+              <w:pStyle w:val="MyStylecontent"/>
+              <w:numPr>
+                <w:ilvl w:val="0"/>
+                <w:numId w:val="21"/>
+              </w:numPr>
+            </w:pPr>
+            <w:r>
+              <w:t>Bước 1: Người dùng điền tên vào “Username” textbox và điền mật khẩu vào “Password” textbox.</w:t>
+            </w:r>
+          </w:p>
+          <w:p>
+            <w:pPr>
+              <w:pStyle w:val="MyStylecontent"/>
+              <w:numPr>
+                <w:ilvl w:val="0"/>
+                <w:numId w:val="21"/>
+              </w:numPr>
+            </w:pPr>
+            <w:r>
+              <w:t>Bước 2: Nhấn Enter hoặc click vào nút “Submit” để đăng nhập.</w:t>
+            </w:r>
+          </w:p>
+          <w:p>
+            <w:pPr>
+              <w:pStyle w:val="MyStylecontent"/>
+              <w:numPr>
+                <w:ilvl w:val="0"/>
+                <w:numId w:val="21"/>
+              </w:numPr>
+            </w:pPr>
+            <w:r>
+              <w:t>Bước 3: Hệ thống xác nhận tên và mật khẩu của người đăng nhập, nếu được chấp nhận, đến bước 4, ngược lại đến bước 5.</w:t>
+            </w:r>
+          </w:p>
+          <w:p>
+            <w:pPr>
+              <w:pStyle w:val="MyStylecontent"/>
+              <w:numPr>
+                <w:ilvl w:val="0"/>
+                <w:numId w:val="21"/>
+              </w:numPr>
+            </w:pPr>
+            <w:r>
+              <w:t>Bước 4: Gọi giao diện ứng dụng.</w:t>
+            </w:r>
+          </w:p>
+          <w:p>
+            <w:pPr>
+              <w:pStyle w:val="MyStylecontent"/>
+              <w:numPr>
+                <w:ilvl w:val="0"/>
+                <w:numId w:val="21"/>
+              </w:numPr>
+            </w:pPr>
+            <w:r>
+              <w:t>Bước 5: Hiển thị cảnh báo “Tên và mật khẩu không đúng, nhập lại tên và mật khẩu”, click nút Ok để đến bước 1.</w:t>
+            </w:r>
+          </w:p>
+        </w:tc>
+      </w:tr>
+      <w:tr>
+        <w:tc>
+          <w:tcPr>
+            <w:tcW w:w="1998" w:type="dxa"/>
+            <w:shd w:val="clear" w:color="auto" w:fill="D9D9D9" w:themeFill="background1" w:themeFillShade="D9"/>
+          </w:tcPr>
+          <w:p>
+            <w:pPr>
+              <w:pStyle w:val="MyStylecontent"/>
+              <w:jc w:val="left"/>
+              <w:rPr>
+                <w:b/>
+              </w:rPr>
+            </w:pPr>
+            <w:r>
+              <w:rPr>
+                <w:b/>
+              </w:rPr>
+              <w:t>Tùy biến</w:t>
+            </w:r>
+          </w:p>
+        </w:tc>
+        <w:tc>
+          <w:tcPr>
+            <w:tcW w:w="7110" w:type="dxa"/>
+            <w:gridSpan w:val="3"/>
+          </w:tcPr>
+          <w:p>
+            <w:pPr>
+              <w:pStyle w:val="MyStylecontent"/>
+            </w:pPr>
+          </w:p>
+        </w:tc>
+      </w:tr>
+      <w:tr>
+        <w:tc>
+          <w:tcPr>
+            <w:tcW w:w="1998" w:type="dxa"/>
+            <w:shd w:val="clear" w:color="auto" w:fill="D9D9D9" w:themeFill="background1" w:themeFillShade="D9"/>
+          </w:tcPr>
+          <w:p>
+            <w:pPr>
+              <w:pStyle w:val="MyStylecontent"/>
+              <w:jc w:val="left"/>
+              <w:rPr>
+                <w:b/>
+              </w:rPr>
+            </w:pPr>
+            <w:r>
+              <w:rPr>
+                <w:b/>
+              </w:rPr>
+              <w:t>Yêu cầu phi chức năng</w:t>
+            </w:r>
+          </w:p>
+        </w:tc>
+        <w:tc>
+          <w:tcPr>
+            <w:tcW w:w="7110" w:type="dxa"/>
+            <w:gridSpan w:val="3"/>
+          </w:tcPr>
+          <w:p>
+            <w:pPr>
+              <w:pStyle w:val="MyStylecontent"/>
+            </w:pPr>
+            <w:r>
+              <w:t>Tính bảo mật</w:t>
+            </w:r>
+          </w:p>
+        </w:tc>
+      </w:tr>
+      <w:tr>
+        <w:tc>
+          <w:tcPr>
+            <w:tcW w:w="1998" w:type="dxa"/>
+            <w:shd w:val="clear" w:color="auto" w:fill="D9D9D9" w:themeFill="background1" w:themeFillShade="D9"/>
+          </w:tcPr>
+          <w:p>
+            <w:pPr>
+              <w:pStyle w:val="MyStylecontent"/>
+              <w:jc w:val="left"/>
+              <w:rPr>
+                <w:b/>
+              </w:rPr>
+            </w:pPr>
+            <w:r>
+              <w:rPr>
+                <w:b/>
+              </w:rPr>
+              <w:t>Ghi chú</w:t>
+            </w:r>
+          </w:p>
+        </w:tc>
+        <w:tc>
+          <w:tcPr>
+            <w:tcW w:w="7110" w:type="dxa"/>
+            <w:gridSpan w:val="3"/>
+          </w:tcPr>
+          <w:p>
+            <w:pPr>
+              <w:pStyle w:val="MyStylecontent"/>
+            </w:pPr>
+          </w:p>
+        </w:tc>
+      </w:tr>
+    </w:tbl>
+    <w:p>
+      <w:pPr>
         <w:pStyle w:val="MyStyle1"/>
       </w:pPr>
-      <w:bookmarkStart w:id="24" w:name="_Toc319881466"/>
       <w:r>
         <w:t>Đăng xuất</w:t>
       </w:r>
@@ -6808,10 +7390,16 @@
           <w:ilvl w:val="0"/>
           <w:numId w:val="0"/>
         </w:numPr>
-      </w:pPr>
-      <w:r>
-        <w:t>Bảng 7: Use case Đăng xuất</w:t>
-      </w:r>
+        <w:rPr>
+          <w:ins w:id="26" w:author="Comparison" w:date="2012-03-20T12:58:00Z"/>
+        </w:rPr>
+      </w:pPr>
+      <w:bookmarkStart w:id="27" w:name="_Toc319881467"/>
+      <w:ins w:id="28" w:author="Comparison" w:date="2012-03-20T12:58:00Z">
+        <w:r>
+          <w:t>Bảng 7: Use case Đăng xuất</w:t>
+        </w:r>
+      </w:ins>
     </w:p>
     <w:tbl>
       <w:tblPr>
@@ -6855,19 +7443,21 @@
                 <w:szCs w:val="26"/>
               </w:rPr>
             </w:pPr>
-            <w:bookmarkStart w:id="25" w:name="OLE_LINK1"/>
-            <w:bookmarkStart w:id="26" w:name="OLE_LINK2"/>
-            <w:r>
-              <w:rPr>
-                <w:rFonts w:ascii="Times New Roman" w:eastAsia="Times New Roman" w:hAnsi="Times New Roman" w:cs="Times New Roman"/>
-                <w:i/>
-                <w:iCs/>
-                <w:color w:val="000000"/>
-                <w:sz w:val="26"/>
-                <w:szCs w:val="26"/>
-              </w:rPr>
-              <w:t>ID</w:t>
-            </w:r>
+            <w:bookmarkStart w:id="29" w:name="OLE_LINK1"/>
+            <w:bookmarkStart w:id="30" w:name="OLE_LINK2"/>
+            <w:ins w:id="31" w:author="Comparison" w:date="2012-03-20T12:58:00Z">
+              <w:r>
+                <w:rPr>
+                  <w:rFonts w:ascii="Times New Roman" w:eastAsia="Times New Roman" w:hAnsi="Times New Roman" w:cs="Times New Roman"/>
+                  <w:i/>
+                  <w:iCs/>
+                  <w:color w:val="000000"/>
+                  <w:sz w:val="26"/>
+                  <w:szCs w:val="26"/>
+                </w:rPr>
+                <w:t>ID</w:t>
+              </w:r>
+            </w:ins>
           </w:p>
         </w:tc>
         <w:tc>
@@ -6896,17 +7486,19 @@
                 <w:szCs w:val="26"/>
               </w:rPr>
             </w:pPr>
-            <w:r>
-              <w:rPr>
-                <w:rFonts w:ascii="Times New Roman" w:eastAsia="Times New Roman" w:hAnsi="Times New Roman" w:cs="Times New Roman"/>
-                <w:b/>
-                <w:bCs/>
-                <w:color w:val="000000"/>
-                <w:sz w:val="26"/>
-                <w:szCs w:val="26"/>
-              </w:rPr>
-              <w:t>UC2</w:t>
-            </w:r>
+            <w:ins w:id="32" w:author="Comparison" w:date="2012-03-20T12:58:00Z">
+              <w:r>
+                <w:rPr>
+                  <w:rFonts w:ascii="Times New Roman" w:eastAsia="Times New Roman" w:hAnsi="Times New Roman" w:cs="Times New Roman"/>
+                  <w:b/>
+                  <w:bCs/>
+                  <w:color w:val="000000"/>
+                  <w:sz w:val="26"/>
+                  <w:szCs w:val="26"/>
+                </w:rPr>
+                <w:t>UC2</w:t>
+              </w:r>
+            </w:ins>
           </w:p>
         </w:tc>
         <w:tc>
@@ -6935,17 +7527,19 @@
                 <w:szCs w:val="26"/>
               </w:rPr>
             </w:pPr>
-            <w:r>
-              <w:rPr>
-                <w:rFonts w:ascii="Times New Roman" w:eastAsia="Times New Roman" w:hAnsi="Times New Roman" w:cs="Times New Roman"/>
-                <w:i/>
-                <w:iCs/>
-                <w:color w:val="000000"/>
-                <w:sz w:val="26"/>
-                <w:szCs w:val="26"/>
-              </w:rPr>
-              <w:t xml:space="preserve">Use-case name </w:t>
-            </w:r>
+            <w:ins w:id="33" w:author="Comparison" w:date="2012-03-20T12:58:00Z">
+              <w:r>
+                <w:rPr>
+                  <w:rFonts w:ascii="Times New Roman" w:eastAsia="Times New Roman" w:hAnsi="Times New Roman" w:cs="Times New Roman"/>
+                  <w:i/>
+                  <w:iCs/>
+                  <w:color w:val="000000"/>
+                  <w:sz w:val="26"/>
+                  <w:szCs w:val="26"/>
+                </w:rPr>
+                <w:t xml:space="preserve">Use-case name </w:t>
+              </w:r>
+            </w:ins>
           </w:p>
         </w:tc>
         <w:tc>
@@ -6974,17 +7568,19 @@
                 <w:szCs w:val="26"/>
               </w:rPr>
             </w:pPr>
-            <w:r>
-              <w:rPr>
-                <w:rFonts w:ascii="Times New Roman" w:eastAsia="Times New Roman" w:hAnsi="Times New Roman" w:cs="Times New Roman"/>
-                <w:b/>
-                <w:bCs/>
-                <w:color w:val="000000"/>
-                <w:sz w:val="26"/>
-                <w:szCs w:val="26"/>
-              </w:rPr>
-              <w:t>Đăng xuất</w:t>
-            </w:r>
+            <w:ins w:id="34" w:author="Comparison" w:date="2012-03-20T12:58:00Z">
+              <w:r>
+                <w:rPr>
+                  <w:rFonts w:ascii="Times New Roman" w:eastAsia="Times New Roman" w:hAnsi="Times New Roman" w:cs="Times New Roman"/>
+                  <w:b/>
+                  <w:bCs/>
+                  <w:color w:val="000000"/>
+                  <w:sz w:val="26"/>
+                  <w:szCs w:val="26"/>
+                </w:rPr>
+                <w:t>Đăng xuất</w:t>
+              </w:r>
+            </w:ins>
           </w:p>
         </w:tc>
       </w:tr>
@@ -7018,17 +7614,19 @@
                 <w:szCs w:val="26"/>
               </w:rPr>
             </w:pPr>
-            <w:r>
-              <w:rPr>
-                <w:rFonts w:ascii="Times New Roman" w:eastAsia="Times New Roman" w:hAnsi="Times New Roman" w:cs="Times New Roman"/>
-                <w:i/>
-                <w:iCs/>
-                <w:color w:val="000000"/>
-                <w:sz w:val="26"/>
-                <w:szCs w:val="26"/>
-              </w:rPr>
-              <w:t>Author</w:t>
-            </w:r>
+            <w:ins w:id="35" w:author="Comparison" w:date="2012-03-20T12:58:00Z">
+              <w:r>
+                <w:rPr>
+                  <w:rFonts w:ascii="Times New Roman" w:eastAsia="Times New Roman" w:hAnsi="Times New Roman" w:cs="Times New Roman"/>
+                  <w:i/>
+                  <w:iCs/>
+                  <w:color w:val="000000"/>
+                  <w:sz w:val="26"/>
+                  <w:szCs w:val="26"/>
+                </w:rPr>
+                <w:t>Author</w:t>
+              </w:r>
+            </w:ins>
           </w:p>
         </w:tc>
         <w:tc>
@@ -7057,17 +7655,19 @@
                 <w:szCs w:val="26"/>
               </w:rPr>
             </w:pPr>
-            <w:r>
-              <w:rPr>
-                <w:rFonts w:ascii="Times New Roman" w:eastAsia="Times New Roman" w:hAnsi="Times New Roman" w:cs="Times New Roman"/>
-                <w:b/>
-                <w:bCs/>
-                <w:color w:val="000000"/>
-                <w:sz w:val="26"/>
-                <w:szCs w:val="26"/>
-              </w:rPr>
-              <w:t>Dinh Hong An</w:t>
-            </w:r>
+            <w:ins w:id="36" w:author="Comparison" w:date="2012-03-20T12:58:00Z">
+              <w:r>
+                <w:rPr>
+                  <w:rFonts w:ascii="Times New Roman" w:eastAsia="Times New Roman" w:hAnsi="Times New Roman" w:cs="Times New Roman"/>
+                  <w:b/>
+                  <w:bCs/>
+                  <w:color w:val="000000"/>
+                  <w:sz w:val="26"/>
+                  <w:szCs w:val="26"/>
+                </w:rPr>
+                <w:t>Dinh Hong An</w:t>
+              </w:r>
+            </w:ins>
           </w:p>
         </w:tc>
         <w:tc>
@@ -7096,17 +7696,19 @@
                 <w:szCs w:val="26"/>
               </w:rPr>
             </w:pPr>
-            <w:r>
-              <w:rPr>
-                <w:rFonts w:ascii="Times New Roman" w:eastAsia="Times New Roman" w:hAnsi="Times New Roman" w:cs="Times New Roman"/>
-                <w:i/>
-                <w:iCs/>
-                <w:color w:val="000000"/>
-                <w:sz w:val="26"/>
-                <w:szCs w:val="26"/>
-              </w:rPr>
-              <w:t xml:space="preserve">Updater </w:t>
-            </w:r>
+            <w:ins w:id="37" w:author="Comparison" w:date="2012-03-20T12:58:00Z">
+              <w:r>
+                <w:rPr>
+                  <w:rFonts w:ascii="Times New Roman" w:eastAsia="Times New Roman" w:hAnsi="Times New Roman" w:cs="Times New Roman"/>
+                  <w:i/>
+                  <w:iCs/>
+                  <w:color w:val="000000"/>
+                  <w:sz w:val="26"/>
+                  <w:szCs w:val="26"/>
+                </w:rPr>
+                <w:t xml:space="preserve">Updater </w:t>
+              </w:r>
+            </w:ins>
           </w:p>
         </w:tc>
         <w:tc>
@@ -7135,17 +7737,19 @@
                 <w:szCs w:val="26"/>
               </w:rPr>
             </w:pPr>
-            <w:r>
-              <w:rPr>
-                <w:rFonts w:ascii="Times New Roman" w:eastAsia="Times New Roman" w:hAnsi="Times New Roman" w:cs="Times New Roman"/>
-                <w:b/>
-                <w:bCs/>
-                <w:color w:val="000000"/>
-                <w:sz w:val="26"/>
-                <w:szCs w:val="26"/>
-              </w:rPr>
-              <w:t>Bui Thi Anh Hoa</w:t>
-            </w:r>
+            <w:ins w:id="38" w:author="Comparison" w:date="2012-03-20T12:58:00Z">
+              <w:r>
+                <w:rPr>
+                  <w:rFonts w:ascii="Times New Roman" w:eastAsia="Times New Roman" w:hAnsi="Times New Roman" w:cs="Times New Roman"/>
+                  <w:b/>
+                  <w:bCs/>
+                  <w:color w:val="000000"/>
+                  <w:sz w:val="26"/>
+                  <w:szCs w:val="26"/>
+                </w:rPr>
+                <w:t>Bui Thi Anh Hoa</w:t>
+              </w:r>
+            </w:ins>
           </w:p>
         </w:tc>
       </w:tr>
@@ -7179,17 +7783,19 @@
                 <w:szCs w:val="26"/>
               </w:rPr>
             </w:pPr>
-            <w:r>
-              <w:rPr>
-                <w:rFonts w:ascii="Times New Roman" w:eastAsia="Times New Roman" w:hAnsi="Times New Roman" w:cs="Times New Roman"/>
-                <w:i/>
-                <w:iCs/>
-                <w:color w:val="000000"/>
-                <w:sz w:val="26"/>
-                <w:szCs w:val="26"/>
-              </w:rPr>
-              <w:t>Create day</w:t>
-            </w:r>
+            <w:ins w:id="39" w:author="Comparison" w:date="2012-03-20T12:58:00Z">
+              <w:r>
+                <w:rPr>
+                  <w:rFonts w:ascii="Times New Roman" w:eastAsia="Times New Roman" w:hAnsi="Times New Roman" w:cs="Times New Roman"/>
+                  <w:i/>
+                  <w:iCs/>
+                  <w:color w:val="000000"/>
+                  <w:sz w:val="26"/>
+                  <w:szCs w:val="26"/>
+                </w:rPr>
+                <w:t>Create day</w:t>
+              </w:r>
+            </w:ins>
           </w:p>
         </w:tc>
         <w:tc>
@@ -7219,17 +7825,32 @@
                 <w:szCs w:val="26"/>
               </w:rPr>
             </w:pPr>
-            <w:r>
-              <w:rPr>
-                <w:rFonts w:ascii="Times New Roman" w:eastAsia="Times New Roman" w:hAnsi="Times New Roman" w:cs="Times New Roman"/>
-                <w:b/>
-                <w:bCs/>
-                <w:color w:val="000000"/>
-                <w:sz w:val="26"/>
-                <w:szCs w:val="26"/>
-              </w:rPr>
-              <w:t>10/3/2012</w:t>
-            </w:r>
+            <w:ins w:id="40" w:author="Comparison" w:date="2012-03-20T12:58:00Z">
+              <w:r>
+                <w:rPr>
+                  <w:rFonts w:ascii="Times New Roman" w:eastAsia="Times New Roman" w:hAnsi="Times New Roman" w:cs="Times New Roman"/>
+                  <w:b/>
+                  <w:bCs/>
+                  <w:color w:val="000000"/>
+                  <w:sz w:val="26"/>
+                  <w:szCs w:val="26"/>
+                </w:rPr>
+                <w:t>10/3/201</w:t>
+              </w:r>
+              <w:bookmarkStart w:id="41" w:name="_GoBack"/>
+              <w:bookmarkEnd w:id="41"/>
+              <w:r>
+                <w:rPr>
+                  <w:rFonts w:ascii="Times New Roman" w:eastAsia="Times New Roman" w:hAnsi="Times New Roman" w:cs="Times New Roman"/>
+                  <w:b/>
+                  <w:bCs/>
+                  <w:color w:val="000000"/>
+                  <w:sz w:val="26"/>
+                  <w:szCs w:val="26"/>
+                </w:rPr>
+                <w:t>2</w:t>
+              </w:r>
+            </w:ins>
           </w:p>
         </w:tc>
         <w:tc>
@@ -7258,17 +7879,19 @@
                 <w:szCs w:val="26"/>
               </w:rPr>
             </w:pPr>
-            <w:r>
-              <w:rPr>
-                <w:rFonts w:ascii="Times New Roman" w:eastAsia="Times New Roman" w:hAnsi="Times New Roman" w:cs="Times New Roman"/>
-                <w:i/>
-                <w:iCs/>
-                <w:color w:val="000000"/>
-                <w:sz w:val="26"/>
-                <w:szCs w:val="26"/>
-              </w:rPr>
-              <w:t xml:space="preserve">Update day </w:t>
-            </w:r>
+            <w:ins w:id="42" w:author="Comparison" w:date="2012-03-20T12:58:00Z">
+              <w:r>
+                <w:rPr>
+                  <w:rFonts w:ascii="Times New Roman" w:eastAsia="Times New Roman" w:hAnsi="Times New Roman" w:cs="Times New Roman"/>
+                  <w:i/>
+                  <w:iCs/>
+                  <w:color w:val="000000"/>
+                  <w:sz w:val="26"/>
+                  <w:szCs w:val="26"/>
+                </w:rPr>
+                <w:t xml:space="preserve">Update day </w:t>
+              </w:r>
+            </w:ins>
           </w:p>
         </w:tc>
         <w:tc>
@@ -7297,17 +7920,19 @@
                 <w:szCs w:val="26"/>
               </w:rPr>
             </w:pPr>
-            <w:r>
-              <w:rPr>
-                <w:rFonts w:ascii="Times New Roman" w:eastAsia="Times New Roman" w:hAnsi="Times New Roman" w:cs="Times New Roman"/>
-                <w:b/>
-                <w:bCs/>
-                <w:color w:val="000000"/>
-                <w:sz w:val="26"/>
-                <w:szCs w:val="26"/>
-              </w:rPr>
-              <w:t> </w:t>
-            </w:r>
+            <w:ins w:id="43" w:author="Comparison" w:date="2012-03-20T12:58:00Z">
+              <w:r>
+                <w:rPr>
+                  <w:rFonts w:ascii="Times New Roman" w:eastAsia="Times New Roman" w:hAnsi="Times New Roman" w:cs="Times New Roman"/>
+                  <w:b/>
+                  <w:bCs/>
+                  <w:color w:val="000000"/>
+                  <w:sz w:val="26"/>
+                  <w:szCs w:val="26"/>
+                </w:rPr>
+                <w:t> </w:t>
+              </w:r>
+            </w:ins>
           </w:p>
         </w:tc>
       </w:tr>
@@ -7341,17 +7966,19 @@
                 <w:szCs w:val="26"/>
               </w:rPr>
             </w:pPr>
-            <w:r>
-              <w:rPr>
-                <w:rFonts w:ascii="Times New Roman" w:eastAsia="Times New Roman" w:hAnsi="Times New Roman" w:cs="Times New Roman"/>
-                <w:b/>
-                <w:bCs/>
-                <w:color w:val="000000"/>
-                <w:sz w:val="26"/>
-                <w:szCs w:val="26"/>
-              </w:rPr>
-              <w:t>Describe</w:t>
-            </w:r>
+            <w:ins w:id="44" w:author="Comparison" w:date="2012-03-20T12:58:00Z">
+              <w:r>
+                <w:rPr>
+                  <w:rFonts w:ascii="Times New Roman" w:eastAsia="Times New Roman" w:hAnsi="Times New Roman" w:cs="Times New Roman"/>
+                  <w:b/>
+                  <w:bCs/>
+                  <w:color w:val="000000"/>
+                  <w:sz w:val="26"/>
+                  <w:szCs w:val="26"/>
+                </w:rPr>
+                <w:t>Describe</w:t>
+              </w:r>
+            </w:ins>
           </w:p>
         </w:tc>
         <w:tc>
@@ -7379,15 +8006,17 @@
                 <w:szCs w:val="26"/>
               </w:rPr>
             </w:pPr>
-            <w:r>
-              <w:rPr>
-                <w:rFonts w:ascii="Times New Roman" w:eastAsia="Times New Roman" w:hAnsi="Times New Roman" w:cs="Times New Roman"/>
-                <w:color w:val="000000"/>
-                <w:sz w:val="26"/>
-                <w:szCs w:val="26"/>
-              </w:rPr>
-              <w:t>Chức năng giúp người dùng thoát khỏi hệ thống.</w:t>
-            </w:r>
+            <w:ins w:id="45" w:author="Comparison" w:date="2012-03-20T12:58:00Z">
+              <w:r>
+                <w:rPr>
+                  <w:rFonts w:ascii="Times New Roman" w:eastAsia="Times New Roman" w:hAnsi="Times New Roman" w:cs="Times New Roman"/>
+                  <w:color w:val="000000"/>
+                  <w:sz w:val="26"/>
+                  <w:szCs w:val="26"/>
+                </w:rPr>
+                <w:t>Chức năng giúp người dùng thoát khỏi hệ thống.</w:t>
+              </w:r>
+            </w:ins>
           </w:p>
         </w:tc>
       </w:tr>
@@ -7421,17 +8050,19 @@
                 <w:szCs w:val="26"/>
               </w:rPr>
             </w:pPr>
-            <w:r>
-              <w:rPr>
-                <w:rFonts w:ascii="Times New Roman" w:eastAsia="Times New Roman" w:hAnsi="Times New Roman" w:cs="Times New Roman"/>
-                <w:b/>
-                <w:bCs/>
-                <w:color w:val="000000"/>
-                <w:sz w:val="26"/>
-                <w:szCs w:val="26"/>
-              </w:rPr>
-              <w:t>Actor</w:t>
-            </w:r>
+            <w:ins w:id="46" w:author="Comparison" w:date="2012-03-20T12:58:00Z">
+              <w:r>
+                <w:rPr>
+                  <w:rFonts w:ascii="Times New Roman" w:eastAsia="Times New Roman" w:hAnsi="Times New Roman" w:cs="Times New Roman"/>
+                  <w:b/>
+                  <w:bCs/>
+                  <w:color w:val="000000"/>
+                  <w:sz w:val="26"/>
+                  <w:szCs w:val="26"/>
+                </w:rPr>
+                <w:t>Actor</w:t>
+              </w:r>
+            </w:ins>
           </w:p>
         </w:tc>
         <w:tc>
@@ -7459,15 +8090,17 @@
                 <w:szCs w:val="26"/>
               </w:rPr>
             </w:pPr>
-            <w:r>
-              <w:rPr>
-                <w:rFonts w:ascii="Times New Roman" w:eastAsia="Times New Roman" w:hAnsi="Times New Roman" w:cs="Times New Roman"/>
-                <w:color w:val="000000"/>
-                <w:sz w:val="26"/>
-                <w:szCs w:val="26"/>
-              </w:rPr>
-              <w:t xml:space="preserve">Reception, Scanner, Administrator </w:t>
-            </w:r>
+            <w:ins w:id="47" w:author="Comparison" w:date="2012-03-20T12:58:00Z">
+              <w:r>
+                <w:rPr>
+                  <w:rFonts w:ascii="Times New Roman" w:eastAsia="Times New Roman" w:hAnsi="Times New Roman" w:cs="Times New Roman"/>
+                  <w:color w:val="000000"/>
+                  <w:sz w:val="26"/>
+                  <w:szCs w:val="26"/>
+                </w:rPr>
+                <w:t xml:space="preserve">Reception, Scanner, Administrator </w:t>
+              </w:r>
+            </w:ins>
           </w:p>
         </w:tc>
       </w:tr>
@@ -7501,17 +8134,19 @@
                 <w:szCs w:val="26"/>
               </w:rPr>
             </w:pPr>
-            <w:r>
-              <w:rPr>
-                <w:rFonts w:ascii="Times New Roman" w:eastAsia="Times New Roman" w:hAnsi="Times New Roman" w:cs="Times New Roman"/>
-                <w:b/>
-                <w:bCs/>
-                <w:color w:val="000000"/>
-                <w:sz w:val="26"/>
-                <w:szCs w:val="26"/>
-              </w:rPr>
-              <w:t>Assumption</w:t>
-            </w:r>
+            <w:ins w:id="48" w:author="Comparison" w:date="2012-03-20T12:58:00Z">
+              <w:r>
+                <w:rPr>
+                  <w:rFonts w:ascii="Times New Roman" w:eastAsia="Times New Roman" w:hAnsi="Times New Roman" w:cs="Times New Roman"/>
+                  <w:b/>
+                  <w:bCs/>
+                  <w:color w:val="000000"/>
+                  <w:sz w:val="26"/>
+                  <w:szCs w:val="26"/>
+                </w:rPr>
+                <w:t>Assumption</w:t>
+              </w:r>
+            </w:ins>
           </w:p>
         </w:tc>
         <w:tc>
@@ -7542,17 +8177,19 @@
                 <w:szCs w:val="26"/>
               </w:rPr>
             </w:pPr>
-            <w:r>
-              <w:rPr>
-                <w:rFonts w:ascii="Times New Roman" w:eastAsia="Times New Roman" w:hAnsi="Times New Roman" w:cs="Times New Roman"/>
-                <w:b/>
-                <w:bCs/>
-                <w:color w:val="000000"/>
-                <w:sz w:val="26"/>
-                <w:szCs w:val="26"/>
-              </w:rPr>
-              <w:t> </w:t>
-            </w:r>
+            <w:ins w:id="49" w:author="Comparison" w:date="2012-03-20T12:58:00Z">
+              <w:r>
+                <w:rPr>
+                  <w:rFonts w:ascii="Times New Roman" w:eastAsia="Times New Roman" w:hAnsi="Times New Roman" w:cs="Times New Roman"/>
+                  <w:b/>
+                  <w:bCs/>
+                  <w:color w:val="000000"/>
+                  <w:sz w:val="26"/>
+                  <w:szCs w:val="26"/>
+                </w:rPr>
+                <w:t> </w:t>
+              </w:r>
+            </w:ins>
           </w:p>
         </w:tc>
       </w:tr>
@@ -7586,17 +8223,19 @@
                 <w:szCs w:val="26"/>
               </w:rPr>
             </w:pPr>
-            <w:r>
-              <w:rPr>
-                <w:rFonts w:ascii="Times New Roman" w:eastAsia="Times New Roman" w:hAnsi="Times New Roman" w:cs="Times New Roman"/>
-                <w:b/>
-                <w:bCs/>
-                <w:color w:val="000000"/>
-                <w:sz w:val="26"/>
-                <w:szCs w:val="26"/>
-              </w:rPr>
-              <w:t xml:space="preserve">Scenario </w:t>
-            </w:r>
+            <w:ins w:id="50" w:author="Comparison" w:date="2012-03-20T12:58:00Z">
+              <w:r>
+                <w:rPr>
+                  <w:rFonts w:ascii="Times New Roman" w:eastAsia="Times New Roman" w:hAnsi="Times New Roman" w:cs="Times New Roman"/>
+                  <w:b/>
+                  <w:bCs/>
+                  <w:color w:val="000000"/>
+                  <w:sz w:val="26"/>
+                  <w:szCs w:val="26"/>
+                </w:rPr>
+                <w:t xml:space="preserve">Scenario </w:t>
+              </w:r>
+            </w:ins>
           </w:p>
         </w:tc>
         <w:tc>
@@ -7614,6 +8253,99 @@
             <w:vAlign w:val="bottom"/>
             <w:hideMark/>
           </w:tcPr>
+          <w:p>
+            <w:pPr>
+              <w:pStyle w:val="ListParagraph"/>
+              <w:numPr>
+                <w:ilvl w:val="0"/>
+                <w:numId w:val="19"/>
+              </w:numPr>
+              <w:spacing w:after="0" w:line="240" w:lineRule="auto"/>
+              <w:rPr>
+                <w:ins w:id="51" w:author="Comparison" w:date="2012-03-20T12:58:00Z"/>
+                <w:rFonts w:ascii="Times New Roman" w:eastAsia="Times New Roman" w:hAnsi="Times New Roman" w:cs="Times New Roman"/>
+                <w:b/>
+                <w:bCs/>
+                <w:color w:val="000000"/>
+                <w:sz w:val="26"/>
+                <w:szCs w:val="26"/>
+              </w:rPr>
+            </w:pPr>
+            <w:ins w:id="52" w:author="Comparison" w:date="2012-03-20T12:58:00Z">
+              <w:r>
+                <w:rPr>
+                  <w:rFonts w:ascii="Times New Roman" w:eastAsia="Times New Roman" w:hAnsi="Times New Roman" w:cs="Times New Roman"/>
+                  <w:bCs/>
+                  <w:color w:val="000000"/>
+                  <w:sz w:val="26"/>
+                  <w:szCs w:val="26"/>
+                </w:rPr>
+                <w:t>Bước 1: Kích chuột vào nút Logout.</w:t>
+              </w:r>
+            </w:ins>
+          </w:p>
+          <w:p>
+            <w:pPr>
+              <w:pStyle w:val="ListParagraph"/>
+              <w:numPr>
+                <w:ilvl w:val="0"/>
+                <w:numId w:val="19"/>
+              </w:numPr>
+              <w:spacing w:after="0" w:line="240" w:lineRule="auto"/>
+              <w:rPr>
+                <w:ins w:id="53" w:author="Comparison" w:date="2012-03-20T12:58:00Z"/>
+                <w:rFonts w:ascii="Times New Roman" w:eastAsia="Times New Roman" w:hAnsi="Times New Roman" w:cs="Times New Roman"/>
+                <w:b/>
+                <w:bCs/>
+                <w:color w:val="000000"/>
+                <w:sz w:val="26"/>
+                <w:szCs w:val="26"/>
+              </w:rPr>
+            </w:pPr>
+            <w:ins w:id="54" w:author="Comparison" w:date="2012-03-20T12:58:00Z">
+              <w:r>
+                <w:rPr>
+                  <w:rFonts w:ascii="Times New Roman" w:eastAsia="Times New Roman" w:hAnsi="Times New Roman" w:cs="Times New Roman"/>
+                  <w:bCs/>
+                  <w:color w:val="000000"/>
+                  <w:sz w:val="26"/>
+                  <w:szCs w:val="26"/>
+                </w:rPr>
+                <w:t>Bước 2: Hệ thống sẽ hiện thông báo: “Bạn có chắc chắn kết thúc và thoát khỏi hệ thống?” Nếu chọn “Có” thì sẽ tiến hành bước 3, ngược lại sẽ tiến hành bước 4.</w:t>
+              </w:r>
+            </w:ins>
+          </w:p>
+          <w:p>
+            <w:pPr>
+              <w:pStyle w:val="ListParagraph"/>
+              <w:numPr>
+                <w:ilvl w:val="0"/>
+                <w:numId w:val="19"/>
+              </w:numPr>
+              <w:spacing w:after="0" w:line="240" w:lineRule="auto"/>
+              <w:rPr>
+                <w:ins w:id="55" w:author="Comparison" w:date="2012-03-20T12:58:00Z"/>
+                <w:rFonts w:ascii="Times New Roman" w:eastAsia="Times New Roman" w:hAnsi="Times New Roman" w:cs="Times New Roman"/>
+                <w:b/>
+                <w:bCs/>
+                <w:color w:val="000000"/>
+                <w:sz w:val="26"/>
+                <w:szCs w:val="26"/>
+              </w:rPr>
+            </w:pPr>
+            <w:ins w:id="56" w:author="Comparison" w:date="2012-03-20T12:58:00Z">
+              <w:r>
+                <w:rPr>
+                  <w:rFonts w:ascii="Times New Roman" w:eastAsia="Times New Roman" w:hAnsi="Times New Roman" w:cs="Times New Roman"/>
+                  <w:bCs/>
+                  <w:color w:val="000000"/>
+                  <w:sz w:val="26"/>
+                  <w:szCs w:val="26"/>
+                </w:rPr>
+                <w:t>Bước 3: Thoát khỏi hệ thống.</w:t>
+              </w:r>
+            </w:ins>
+          </w:p>
           <w:p>
             <w:pPr>
               <w:pStyle w:val="ListParagraph"/>
@@ -7631,100 +8363,18 @@
                 <w:szCs w:val="26"/>
               </w:rPr>
             </w:pPr>
-            <w:r>
-              <w:rPr>
-                <w:rFonts w:ascii="Times New Roman" w:eastAsia="Times New Roman" w:hAnsi="Times New Roman" w:cs="Times New Roman"/>
-                <w:bCs/>
-                <w:color w:val="000000"/>
-                <w:sz w:val="26"/>
-                <w:szCs w:val="26"/>
-              </w:rPr>
-              <w:t>Bước 1: Kích chuột vào nút Logout.</w:t>
-            </w:r>
-          </w:p>
-          <w:p>
-            <w:pPr>
-              <w:pStyle w:val="ListParagraph"/>
-              <w:numPr>
-                <w:ilvl w:val="0"/>
-                <w:numId w:val="19"/>
-              </w:numPr>
-              <w:spacing w:after="0" w:line="240" w:lineRule="auto"/>
-              <w:rPr>
-                <w:rFonts w:ascii="Times New Roman" w:eastAsia="Times New Roman" w:hAnsi="Times New Roman" w:cs="Times New Roman"/>
-                <w:b/>
-                <w:bCs/>
-                <w:color w:val="000000"/>
-                <w:sz w:val="26"/>
-                <w:szCs w:val="26"/>
-              </w:rPr>
-            </w:pPr>
-            <w:r>
-              <w:rPr>
-                <w:rFonts w:ascii="Times New Roman" w:eastAsia="Times New Roman" w:hAnsi="Times New Roman" w:cs="Times New Roman"/>
-                <w:bCs/>
-                <w:color w:val="000000"/>
-                <w:sz w:val="26"/>
-                <w:szCs w:val="26"/>
-              </w:rPr>
-              <w:t>Bước 2: Hệ thống sẽ hiện thông báo: “Bạn có chắc chắn kết thúc và thoát khỏi hệ thống?” Nếu chọn “Có” thì sẽ tiến hành bước 3, ngược lại sẽ tiến hành bước 4.</w:t>
-            </w:r>
-          </w:p>
-          <w:p>
-            <w:pPr>
-              <w:pStyle w:val="ListParagraph"/>
-              <w:numPr>
-                <w:ilvl w:val="0"/>
-                <w:numId w:val="19"/>
-              </w:numPr>
-              <w:spacing w:after="0" w:line="240" w:lineRule="auto"/>
-              <w:rPr>
-                <w:rFonts w:ascii="Times New Roman" w:eastAsia="Times New Roman" w:hAnsi="Times New Roman" w:cs="Times New Roman"/>
-                <w:b/>
-                <w:bCs/>
-                <w:color w:val="000000"/>
-                <w:sz w:val="26"/>
-                <w:szCs w:val="26"/>
-              </w:rPr>
-            </w:pPr>
-            <w:r>
-              <w:rPr>
-                <w:rFonts w:ascii="Times New Roman" w:eastAsia="Times New Roman" w:hAnsi="Times New Roman" w:cs="Times New Roman"/>
-                <w:bCs/>
-                <w:color w:val="000000"/>
-                <w:sz w:val="26"/>
-                <w:szCs w:val="26"/>
-              </w:rPr>
-              <w:t>Bước 3: Thoát khỏi hệ thống.</w:t>
-            </w:r>
-          </w:p>
-          <w:p>
-            <w:pPr>
-              <w:pStyle w:val="ListParagraph"/>
-              <w:numPr>
-                <w:ilvl w:val="0"/>
-                <w:numId w:val="19"/>
-              </w:numPr>
-              <w:spacing w:after="0" w:line="240" w:lineRule="auto"/>
-              <w:rPr>
-                <w:rFonts w:ascii="Times New Roman" w:eastAsia="Times New Roman" w:hAnsi="Times New Roman" w:cs="Times New Roman"/>
-                <w:b/>
-                <w:bCs/>
-                <w:color w:val="000000"/>
-                <w:sz w:val="26"/>
-                <w:szCs w:val="26"/>
-              </w:rPr>
-            </w:pPr>
-            <w:r>
-              <w:rPr>
-                <w:rFonts w:ascii="Times New Roman" w:eastAsia="Times New Roman" w:hAnsi="Times New Roman" w:cs="Times New Roman"/>
-                <w:bCs/>
-                <w:color w:val="000000"/>
-                <w:sz w:val="26"/>
-                <w:szCs w:val="26"/>
-              </w:rPr>
-              <w:t>Bước 4: Quay lại tiếp tục sử dụng.</w:t>
-            </w:r>
+            <w:ins w:id="57" w:author="Comparison" w:date="2012-03-20T12:58:00Z">
+              <w:r>
+                <w:rPr>
+                  <w:rFonts w:ascii="Times New Roman" w:eastAsia="Times New Roman" w:hAnsi="Times New Roman" w:cs="Times New Roman"/>
+                  <w:bCs/>
+                  <w:color w:val="000000"/>
+                  <w:sz w:val="26"/>
+                  <w:szCs w:val="26"/>
+                </w:rPr>
+                <w:t>Bước 4: Quay lại tiếp tục sử dụng.</w:t>
+              </w:r>
+            </w:ins>
           </w:p>
         </w:tc>
       </w:tr>
@@ -7758,17 +8408,19 @@
                 <w:szCs w:val="26"/>
               </w:rPr>
             </w:pPr>
-            <w:r>
-              <w:rPr>
-                <w:rFonts w:ascii="Times New Roman" w:eastAsia="Times New Roman" w:hAnsi="Times New Roman" w:cs="Times New Roman"/>
-                <w:b/>
-                <w:bCs/>
-                <w:color w:val="000000"/>
-                <w:sz w:val="26"/>
-                <w:szCs w:val="26"/>
-              </w:rPr>
-              <w:t>The Customization</w:t>
-            </w:r>
+            <w:ins w:id="58" w:author="Comparison" w:date="2012-03-20T12:58:00Z">
+              <w:r>
+                <w:rPr>
+                  <w:rFonts w:ascii="Times New Roman" w:eastAsia="Times New Roman" w:hAnsi="Times New Roman" w:cs="Times New Roman"/>
+                  <w:b/>
+                  <w:bCs/>
+                  <w:color w:val="000000"/>
+                  <w:sz w:val="26"/>
+                  <w:szCs w:val="26"/>
+                </w:rPr>
+                <w:t>The Customization</w:t>
+              </w:r>
+            </w:ins>
           </w:p>
         </w:tc>
         <w:tc>
@@ -7798,17 +8450,19 @@
                 <w:szCs w:val="26"/>
               </w:rPr>
             </w:pPr>
-            <w:r>
-              <w:rPr>
-                <w:rFonts w:ascii="Times New Roman" w:eastAsia="Times New Roman" w:hAnsi="Times New Roman" w:cs="Times New Roman"/>
-                <w:b/>
-                <w:bCs/>
-                <w:color w:val="000000"/>
-                <w:sz w:val="26"/>
-                <w:szCs w:val="26"/>
-              </w:rPr>
-              <w:t> </w:t>
-            </w:r>
+            <w:ins w:id="59" w:author="Comparison" w:date="2012-03-20T12:58:00Z">
+              <w:r>
+                <w:rPr>
+                  <w:rFonts w:ascii="Times New Roman" w:eastAsia="Times New Roman" w:hAnsi="Times New Roman" w:cs="Times New Roman"/>
+                  <w:b/>
+                  <w:bCs/>
+                  <w:color w:val="000000"/>
+                  <w:sz w:val="26"/>
+                  <w:szCs w:val="26"/>
+                </w:rPr>
+                <w:t> </w:t>
+              </w:r>
+            </w:ins>
           </w:p>
         </w:tc>
       </w:tr>
@@ -7841,40 +8495,42 @@
                 <w:szCs w:val="26"/>
               </w:rPr>
             </w:pPr>
-            <w:r>
-              <w:rPr>
-                <w:rFonts w:ascii="Times New Roman" w:eastAsia="Times New Roman" w:hAnsi="Times New Roman" w:cs="Times New Roman"/>
-                <w:b/>
-                <w:bCs/>
-                <w:color w:val="000000"/>
-                <w:sz w:val="26"/>
-                <w:szCs w:val="26"/>
-              </w:rPr>
-              <w:t>Non-functiona</w:t>
-            </w:r>
-            <w:r>
-              <w:rPr>
-                <w:rFonts w:ascii="Times New Roman" w:eastAsia="Times New Roman" w:hAnsi="Times New Roman" w:cs="Times New Roman"/>
-                <w:b/>
-                <w:bCs/>
-                <w:color w:val="000000"/>
-                <w:sz w:val="26"/>
-                <w:szCs w:val="26"/>
-              </w:rPr>
-              <w:t>l</w:t>
-            </w:r>
-            <w:r>
-              <w:rPr>
-                <w:rFonts w:ascii="Times New Roman" w:eastAsia="Times New Roman" w:hAnsi="Times New Roman" w:cs="Times New Roman"/>
-                <w:b/>
-                <w:bCs/>
-                <w:color w:val="000000"/>
-                <w:sz w:val="26"/>
-                <w:szCs w:val="26"/>
-              </w:rPr>
-              <w:br/>
-              <w:t xml:space="preserve">Requirement </w:t>
-            </w:r>
+            <w:ins w:id="60" w:author="Comparison" w:date="2012-03-20T12:58:00Z">
+              <w:r>
+                <w:rPr>
+                  <w:rFonts w:ascii="Times New Roman" w:eastAsia="Times New Roman" w:hAnsi="Times New Roman" w:cs="Times New Roman"/>
+                  <w:b/>
+                  <w:bCs/>
+                  <w:color w:val="000000"/>
+                  <w:sz w:val="26"/>
+                  <w:szCs w:val="26"/>
+                </w:rPr>
+                <w:t>Non-functiona</w:t>
+              </w:r>
+              <w:r>
+                <w:rPr>
+                  <w:rFonts w:ascii="Times New Roman" w:eastAsia="Times New Roman" w:hAnsi="Times New Roman" w:cs="Times New Roman"/>
+                  <w:b/>
+                  <w:bCs/>
+                  <w:color w:val="000000"/>
+                  <w:sz w:val="26"/>
+                  <w:szCs w:val="26"/>
+                </w:rPr>
+                <w:t>l</w:t>
+              </w:r>
+              <w:r>
+                <w:rPr>
+                  <w:rFonts w:ascii="Times New Roman" w:eastAsia="Times New Roman" w:hAnsi="Times New Roman" w:cs="Times New Roman"/>
+                  <w:b/>
+                  <w:bCs/>
+                  <w:color w:val="000000"/>
+                  <w:sz w:val="26"/>
+                  <w:szCs w:val="26"/>
+                </w:rPr>
+                <w:br/>
+                <w:t xml:space="preserve">Requirement </w:t>
+              </w:r>
+            </w:ins>
           </w:p>
         </w:tc>
         <w:tc>
@@ -7904,27 +8560,29 @@
                 <w:szCs w:val="26"/>
               </w:rPr>
             </w:pPr>
-            <w:r>
-              <w:rPr>
-                <w:rFonts w:ascii="Times New Roman" w:eastAsia="Times New Roman" w:hAnsi="Times New Roman" w:cs="Times New Roman"/>
-                <w:bCs/>
-                <w:color w:val="000000"/>
-                <w:sz w:val="26"/>
-                <w:szCs w:val="26"/>
-              </w:rPr>
-              <w:t>Thực hiện</w:t>
-            </w:r>
-            <w:r>
-              <w:rPr>
-                <w:rFonts w:ascii="Times New Roman" w:eastAsia="Times New Roman" w:hAnsi="Times New Roman" w:cs="Times New Roman"/>
-                <w:b/>
-                <w:bCs/>
-                <w:color w:val="000000"/>
-                <w:sz w:val="26"/>
-                <w:szCs w:val="26"/>
-              </w:rPr>
-              <w:t> </w:t>
-            </w:r>
+            <w:ins w:id="61" w:author="Comparison" w:date="2012-03-20T12:58:00Z">
+              <w:r>
+                <w:rPr>
+                  <w:rFonts w:ascii="Times New Roman" w:eastAsia="Times New Roman" w:hAnsi="Times New Roman" w:cs="Times New Roman"/>
+                  <w:bCs/>
+                  <w:color w:val="000000"/>
+                  <w:sz w:val="26"/>
+                  <w:szCs w:val="26"/>
+                </w:rPr>
+                <w:t>Thực hiện</w:t>
+              </w:r>
+              <w:r>
+                <w:rPr>
+                  <w:rFonts w:ascii="Times New Roman" w:eastAsia="Times New Roman" w:hAnsi="Times New Roman" w:cs="Times New Roman"/>
+                  <w:b/>
+                  <w:bCs/>
+                  <w:color w:val="000000"/>
+                  <w:sz w:val="26"/>
+                  <w:szCs w:val="26"/>
+                </w:rPr>
+                <w:t> </w:t>
+              </w:r>
+            </w:ins>
           </w:p>
         </w:tc>
       </w:tr>
@@ -7958,17 +8616,19 @@
                 <w:szCs w:val="26"/>
               </w:rPr>
             </w:pPr>
-            <w:r>
-              <w:rPr>
-                <w:rFonts w:ascii="Times New Roman" w:eastAsia="Times New Roman" w:hAnsi="Times New Roman" w:cs="Times New Roman"/>
-                <w:b/>
-                <w:bCs/>
-                <w:color w:val="000000"/>
-                <w:sz w:val="26"/>
-                <w:szCs w:val="26"/>
-              </w:rPr>
-              <w:t xml:space="preserve">Note </w:t>
-            </w:r>
+            <w:ins w:id="62" w:author="Comparison" w:date="2012-03-20T12:58:00Z">
+              <w:r>
+                <w:rPr>
+                  <w:rFonts w:ascii="Times New Roman" w:eastAsia="Times New Roman" w:hAnsi="Times New Roman" w:cs="Times New Roman"/>
+                  <w:b/>
+                  <w:bCs/>
+                  <w:color w:val="000000"/>
+                  <w:sz w:val="26"/>
+                  <w:szCs w:val="26"/>
+                </w:rPr>
+                <w:t xml:space="preserve">Note </w:t>
+              </w:r>
+            </w:ins>
           </w:p>
         </w:tc>
         <w:tc>
@@ -7999,22 +8659,24 @@
                 <w:szCs w:val="26"/>
               </w:rPr>
             </w:pPr>
-            <w:r>
-              <w:rPr>
-                <w:rFonts w:ascii="Times New Roman" w:eastAsia="Times New Roman" w:hAnsi="Times New Roman" w:cs="Times New Roman"/>
-                <w:b/>
-                <w:bCs/>
-                <w:color w:val="000000"/>
-                <w:sz w:val="26"/>
-                <w:szCs w:val="26"/>
-              </w:rPr>
-              <w:t> </w:t>
-            </w:r>
+            <w:ins w:id="63" w:author="Comparison" w:date="2012-03-20T12:58:00Z">
+              <w:r>
+                <w:rPr>
+                  <w:rFonts w:ascii="Times New Roman" w:eastAsia="Times New Roman" w:hAnsi="Times New Roman" w:cs="Times New Roman"/>
+                  <w:b/>
+                  <w:bCs/>
+                  <w:color w:val="000000"/>
+                  <w:sz w:val="26"/>
+                  <w:szCs w:val="26"/>
+                </w:rPr>
+                <w:t> </w:t>
+              </w:r>
+            </w:ins>
           </w:p>
         </w:tc>
       </w:tr>
-      <w:bookmarkEnd w:id="25"/>
-      <w:bookmarkEnd w:id="26"/>
+      <w:bookmarkEnd w:id="29"/>
+      <w:bookmarkEnd w:id="30"/>
     </w:tbl>
     <w:p>
       <w:pPr>
@@ -8023,15 +8685,23 @@
           <w:ilvl w:val="0"/>
           <w:numId w:val="0"/>
         </w:numPr>
+        <w:rPr>
+          <w:ins w:id="64" w:author="Comparison" w:date="2012-03-20T12:58:00Z"/>
+        </w:rPr>
       </w:pPr>
     </w:p>
     <w:p>
       <w:pPr>
         <w:pStyle w:val="MyStyle1"/>
-      </w:pPr>
-      <w:r>
-        <w:t>Đổi mật khẩu:</w:t>
-      </w:r>
+        <w:rPr>
+          <w:ins w:id="65" w:author="Comparison" w:date="2012-03-20T12:58:00Z"/>
+        </w:rPr>
+      </w:pPr>
+      <w:ins w:id="66" w:author="Comparison" w:date="2012-03-20T12:58:00Z">
+        <w:r>
+          <w:t>Đổi mật khẩu:</w:t>
+        </w:r>
+      </w:ins>
     </w:p>
     <w:p>
       <w:pPr>
@@ -8040,13 +8710,18 @@
           <w:ilvl w:val="0"/>
           <w:numId w:val="0"/>
         </w:numPr>
-      </w:pPr>
-      <w:r>
-        <w:t>Bảng 8</w:t>
-      </w:r>
-      <w:r>
-        <w:t>: Use case đổi mật khẩu</w:t>
-      </w:r>
+        <w:rPr>
+          <w:ins w:id="67" w:author="Comparison" w:date="2012-03-20T12:58:00Z"/>
+        </w:rPr>
+      </w:pPr>
+      <w:ins w:id="68" w:author="Comparison" w:date="2012-03-20T12:58:00Z">
+        <w:r>
+          <w:t>Bảng 8</w:t>
+        </w:r>
+        <w:r>
+          <w:t>: Use case đổi mật khẩu</w:t>
+        </w:r>
+      </w:ins>
     </w:p>
     <w:tbl>
       <w:tblPr>
@@ -8090,17 +8765,19 @@
                 <w:szCs w:val="26"/>
               </w:rPr>
             </w:pPr>
-            <w:r>
-              <w:rPr>
-                <w:rFonts w:ascii="Times New Roman" w:eastAsia="Times New Roman" w:hAnsi="Times New Roman" w:cs="Times New Roman"/>
-                <w:i/>
-                <w:iCs/>
-                <w:color w:val="000000"/>
-                <w:sz w:val="26"/>
-                <w:szCs w:val="26"/>
-              </w:rPr>
-              <w:t>ID</w:t>
-            </w:r>
+            <w:ins w:id="69" w:author="Comparison" w:date="2012-03-20T12:58:00Z">
+              <w:r>
+                <w:rPr>
+                  <w:rFonts w:ascii="Times New Roman" w:eastAsia="Times New Roman" w:hAnsi="Times New Roman" w:cs="Times New Roman"/>
+                  <w:i/>
+                  <w:iCs/>
+                  <w:color w:val="000000"/>
+                  <w:sz w:val="26"/>
+                  <w:szCs w:val="26"/>
+                </w:rPr>
+                <w:t>ID</w:t>
+              </w:r>
+            </w:ins>
           </w:p>
         </w:tc>
         <w:tc>
@@ -8129,17 +8806,19 @@
                 <w:szCs w:val="26"/>
               </w:rPr>
             </w:pPr>
-            <w:r>
-              <w:rPr>
-                <w:rFonts w:ascii="Times New Roman" w:eastAsia="Times New Roman" w:hAnsi="Times New Roman" w:cs="Times New Roman"/>
-                <w:b/>
-                <w:bCs/>
-                <w:color w:val="000000"/>
-                <w:sz w:val="26"/>
-                <w:szCs w:val="26"/>
-              </w:rPr>
-              <w:t>UC3</w:t>
-            </w:r>
+            <w:ins w:id="70" w:author="Comparison" w:date="2012-03-20T12:58:00Z">
+              <w:r>
+                <w:rPr>
+                  <w:rFonts w:ascii="Times New Roman" w:eastAsia="Times New Roman" w:hAnsi="Times New Roman" w:cs="Times New Roman"/>
+                  <w:b/>
+                  <w:bCs/>
+                  <w:color w:val="000000"/>
+                  <w:sz w:val="26"/>
+                  <w:szCs w:val="26"/>
+                </w:rPr>
+                <w:t>UC3</w:t>
+              </w:r>
+            </w:ins>
           </w:p>
         </w:tc>
         <w:tc>
@@ -8168,17 +8847,19 @@
                 <w:szCs w:val="26"/>
               </w:rPr>
             </w:pPr>
-            <w:r>
-              <w:rPr>
-                <w:rFonts w:ascii="Times New Roman" w:eastAsia="Times New Roman" w:hAnsi="Times New Roman" w:cs="Times New Roman"/>
-                <w:i/>
-                <w:iCs/>
-                <w:color w:val="000000"/>
-                <w:sz w:val="26"/>
-                <w:szCs w:val="26"/>
-              </w:rPr>
-              <w:t xml:space="preserve">Use-case name </w:t>
-            </w:r>
+            <w:ins w:id="71" w:author="Comparison" w:date="2012-03-20T12:58:00Z">
+              <w:r>
+                <w:rPr>
+                  <w:rFonts w:ascii="Times New Roman" w:eastAsia="Times New Roman" w:hAnsi="Times New Roman" w:cs="Times New Roman"/>
+                  <w:i/>
+                  <w:iCs/>
+                  <w:color w:val="000000"/>
+                  <w:sz w:val="26"/>
+                  <w:szCs w:val="26"/>
+                </w:rPr>
+                <w:t xml:space="preserve">Use-case name </w:t>
+              </w:r>
+            </w:ins>
           </w:p>
         </w:tc>
         <w:tc>
@@ -8207,17 +8888,19 @@
                 <w:szCs w:val="26"/>
               </w:rPr>
             </w:pPr>
-            <w:r>
-              <w:rPr>
-                <w:rFonts w:ascii="Times New Roman" w:eastAsia="Times New Roman" w:hAnsi="Times New Roman" w:cs="Times New Roman"/>
-                <w:b/>
-                <w:bCs/>
-                <w:color w:val="000000"/>
-                <w:sz w:val="26"/>
-                <w:szCs w:val="26"/>
-              </w:rPr>
-              <w:t>Đổi mật khẩu</w:t>
-            </w:r>
+            <w:ins w:id="72" w:author="Comparison" w:date="2012-03-20T12:58:00Z">
+              <w:r>
+                <w:rPr>
+                  <w:rFonts w:ascii="Times New Roman" w:eastAsia="Times New Roman" w:hAnsi="Times New Roman" w:cs="Times New Roman"/>
+                  <w:b/>
+                  <w:bCs/>
+                  <w:color w:val="000000"/>
+                  <w:sz w:val="26"/>
+                  <w:szCs w:val="26"/>
+                </w:rPr>
+                <w:t>Đổi mật khẩu</w:t>
+              </w:r>
+            </w:ins>
           </w:p>
         </w:tc>
       </w:tr>
@@ -8251,17 +8934,19 @@
                 <w:szCs w:val="26"/>
               </w:rPr>
             </w:pPr>
-            <w:r>
-              <w:rPr>
-                <w:rFonts w:ascii="Times New Roman" w:eastAsia="Times New Roman" w:hAnsi="Times New Roman" w:cs="Times New Roman"/>
-                <w:i/>
-                <w:iCs/>
-                <w:color w:val="000000"/>
-                <w:sz w:val="26"/>
-                <w:szCs w:val="26"/>
-              </w:rPr>
-              <w:t>Author</w:t>
-            </w:r>
+            <w:ins w:id="73" w:author="Comparison" w:date="2012-03-20T12:58:00Z">
+              <w:r>
+                <w:rPr>
+                  <w:rFonts w:ascii="Times New Roman" w:eastAsia="Times New Roman" w:hAnsi="Times New Roman" w:cs="Times New Roman"/>
+                  <w:i/>
+                  <w:iCs/>
+                  <w:color w:val="000000"/>
+                  <w:sz w:val="26"/>
+                  <w:szCs w:val="26"/>
+                </w:rPr>
+                <w:t>Author</w:t>
+              </w:r>
+            </w:ins>
           </w:p>
         </w:tc>
         <w:tc>
@@ -8290,17 +8975,19 @@
                 <w:szCs w:val="26"/>
               </w:rPr>
             </w:pPr>
-            <w:r>
-              <w:rPr>
-                <w:rFonts w:ascii="Times New Roman" w:eastAsia="Times New Roman" w:hAnsi="Times New Roman" w:cs="Times New Roman"/>
-                <w:b/>
-                <w:bCs/>
-                <w:color w:val="000000"/>
-                <w:sz w:val="26"/>
-                <w:szCs w:val="26"/>
-              </w:rPr>
-              <w:t>Dinh Hong An</w:t>
-            </w:r>
+            <w:ins w:id="74" w:author="Comparison" w:date="2012-03-20T12:58:00Z">
+              <w:r>
+                <w:rPr>
+                  <w:rFonts w:ascii="Times New Roman" w:eastAsia="Times New Roman" w:hAnsi="Times New Roman" w:cs="Times New Roman"/>
+                  <w:b/>
+                  <w:bCs/>
+                  <w:color w:val="000000"/>
+                  <w:sz w:val="26"/>
+                  <w:szCs w:val="26"/>
+                </w:rPr>
+                <w:t>Dinh Hong An</w:t>
+              </w:r>
+            </w:ins>
           </w:p>
         </w:tc>
         <w:tc>
@@ -8329,17 +9016,19 @@
                 <w:szCs w:val="26"/>
               </w:rPr>
             </w:pPr>
-            <w:r>
-              <w:rPr>
-                <w:rFonts w:ascii="Times New Roman" w:eastAsia="Times New Roman" w:hAnsi="Times New Roman" w:cs="Times New Roman"/>
-                <w:i/>
-                <w:iCs/>
-                <w:color w:val="000000"/>
-                <w:sz w:val="26"/>
-                <w:szCs w:val="26"/>
-              </w:rPr>
-              <w:t xml:space="preserve">Updater </w:t>
-            </w:r>
+            <w:ins w:id="75" w:author="Comparison" w:date="2012-03-20T12:58:00Z">
+              <w:r>
+                <w:rPr>
+                  <w:rFonts w:ascii="Times New Roman" w:eastAsia="Times New Roman" w:hAnsi="Times New Roman" w:cs="Times New Roman"/>
+                  <w:i/>
+                  <w:iCs/>
+                  <w:color w:val="000000"/>
+                  <w:sz w:val="26"/>
+                  <w:szCs w:val="26"/>
+                </w:rPr>
+                <w:t xml:space="preserve">Updater </w:t>
+              </w:r>
+            </w:ins>
           </w:p>
         </w:tc>
         <w:tc>
@@ -8368,17 +9057,19 @@
                 <w:szCs w:val="26"/>
               </w:rPr>
             </w:pPr>
-            <w:r>
-              <w:rPr>
-                <w:rFonts w:ascii="Times New Roman" w:eastAsia="Times New Roman" w:hAnsi="Times New Roman" w:cs="Times New Roman"/>
-                <w:b/>
-                <w:bCs/>
-                <w:color w:val="000000"/>
-                <w:sz w:val="26"/>
-                <w:szCs w:val="26"/>
-              </w:rPr>
-              <w:t>Bui Thi Anh Hoa</w:t>
-            </w:r>
+            <w:ins w:id="76" w:author="Comparison" w:date="2012-03-20T12:58:00Z">
+              <w:r>
+                <w:rPr>
+                  <w:rFonts w:ascii="Times New Roman" w:eastAsia="Times New Roman" w:hAnsi="Times New Roman" w:cs="Times New Roman"/>
+                  <w:b/>
+                  <w:bCs/>
+                  <w:color w:val="000000"/>
+                  <w:sz w:val="26"/>
+                  <w:szCs w:val="26"/>
+                </w:rPr>
+                <w:t>Bui Thi Anh Hoa</w:t>
+              </w:r>
+            </w:ins>
           </w:p>
         </w:tc>
       </w:tr>
@@ -8412,17 +9103,19 @@
                 <w:szCs w:val="26"/>
               </w:rPr>
             </w:pPr>
-            <w:r>
-              <w:rPr>
-                <w:rFonts w:ascii="Times New Roman" w:eastAsia="Times New Roman" w:hAnsi="Times New Roman" w:cs="Times New Roman"/>
-                <w:i/>
-                <w:iCs/>
-                <w:color w:val="000000"/>
-                <w:sz w:val="26"/>
-                <w:szCs w:val="26"/>
-              </w:rPr>
-              <w:t>Create day</w:t>
-            </w:r>
+            <w:ins w:id="77" w:author="Comparison" w:date="2012-03-20T12:58:00Z">
+              <w:r>
+                <w:rPr>
+                  <w:rFonts w:ascii="Times New Roman" w:eastAsia="Times New Roman" w:hAnsi="Times New Roman" w:cs="Times New Roman"/>
+                  <w:i/>
+                  <w:iCs/>
+                  <w:color w:val="000000"/>
+                  <w:sz w:val="26"/>
+                  <w:szCs w:val="26"/>
+                </w:rPr>
+                <w:t>Create day</w:t>
+              </w:r>
+            </w:ins>
           </w:p>
         </w:tc>
         <w:tc>
@@ -8452,17 +9145,19 @@
                 <w:szCs w:val="26"/>
               </w:rPr>
             </w:pPr>
-            <w:r>
-              <w:rPr>
-                <w:rFonts w:ascii="Times New Roman" w:eastAsia="Times New Roman" w:hAnsi="Times New Roman" w:cs="Times New Roman"/>
-                <w:b/>
-                <w:bCs/>
-                <w:color w:val="000000"/>
-                <w:sz w:val="26"/>
-                <w:szCs w:val="26"/>
-              </w:rPr>
-              <w:t>10/3/2012</w:t>
-            </w:r>
+            <w:ins w:id="78" w:author="Comparison" w:date="2012-03-20T12:58:00Z">
+              <w:r>
+                <w:rPr>
+                  <w:rFonts w:ascii="Times New Roman" w:eastAsia="Times New Roman" w:hAnsi="Times New Roman" w:cs="Times New Roman"/>
+                  <w:b/>
+                  <w:bCs/>
+                  <w:color w:val="000000"/>
+                  <w:sz w:val="26"/>
+                  <w:szCs w:val="26"/>
+                </w:rPr>
+                <w:t>10/3/2012</w:t>
+              </w:r>
+            </w:ins>
           </w:p>
         </w:tc>
         <w:tc>
@@ -8491,17 +9186,19 @@
                 <w:szCs w:val="26"/>
               </w:rPr>
             </w:pPr>
-            <w:r>
-              <w:rPr>
-                <w:rFonts w:ascii="Times New Roman" w:eastAsia="Times New Roman" w:hAnsi="Times New Roman" w:cs="Times New Roman"/>
-                <w:i/>
-                <w:iCs/>
-                <w:color w:val="000000"/>
-                <w:sz w:val="26"/>
-                <w:szCs w:val="26"/>
-              </w:rPr>
-              <w:t xml:space="preserve">Update day </w:t>
-            </w:r>
+            <w:ins w:id="79" w:author="Comparison" w:date="2012-03-20T12:58:00Z">
+              <w:r>
+                <w:rPr>
+                  <w:rFonts w:ascii="Times New Roman" w:eastAsia="Times New Roman" w:hAnsi="Times New Roman" w:cs="Times New Roman"/>
+                  <w:i/>
+                  <w:iCs/>
+                  <w:color w:val="000000"/>
+                  <w:sz w:val="26"/>
+                  <w:szCs w:val="26"/>
+                </w:rPr>
+                <w:t xml:space="preserve">Update day </w:t>
+              </w:r>
+            </w:ins>
           </w:p>
         </w:tc>
         <w:tc>
@@ -8530,17 +9227,19 @@
                 <w:szCs w:val="26"/>
               </w:rPr>
             </w:pPr>
-            <w:r>
-              <w:rPr>
-                <w:rFonts w:ascii="Times New Roman" w:eastAsia="Times New Roman" w:hAnsi="Times New Roman" w:cs="Times New Roman"/>
-                <w:b/>
-                <w:bCs/>
-                <w:color w:val="000000"/>
-                <w:sz w:val="26"/>
-                <w:szCs w:val="26"/>
-              </w:rPr>
-              <w:t> </w:t>
-            </w:r>
+            <w:ins w:id="80" w:author="Comparison" w:date="2012-03-20T12:58:00Z">
+              <w:r>
+                <w:rPr>
+                  <w:rFonts w:ascii="Times New Roman" w:eastAsia="Times New Roman" w:hAnsi="Times New Roman" w:cs="Times New Roman"/>
+                  <w:b/>
+                  <w:bCs/>
+                  <w:color w:val="000000"/>
+                  <w:sz w:val="26"/>
+                  <w:szCs w:val="26"/>
+                </w:rPr>
+                <w:t> </w:t>
+              </w:r>
+            </w:ins>
           </w:p>
         </w:tc>
       </w:tr>
@@ -8574,17 +9273,19 @@
                 <w:szCs w:val="26"/>
               </w:rPr>
             </w:pPr>
-            <w:r>
-              <w:rPr>
-                <w:rFonts w:ascii="Times New Roman" w:eastAsia="Times New Roman" w:hAnsi="Times New Roman" w:cs="Times New Roman"/>
-                <w:b/>
-                <w:bCs/>
-                <w:color w:val="000000"/>
-                <w:sz w:val="26"/>
-                <w:szCs w:val="26"/>
-              </w:rPr>
-              <w:t>Describe</w:t>
-            </w:r>
+            <w:ins w:id="81" w:author="Comparison" w:date="2012-03-20T12:58:00Z">
+              <w:r>
+                <w:rPr>
+                  <w:rFonts w:ascii="Times New Roman" w:eastAsia="Times New Roman" w:hAnsi="Times New Roman" w:cs="Times New Roman"/>
+                  <w:b/>
+                  <w:bCs/>
+                  <w:color w:val="000000"/>
+                  <w:sz w:val="26"/>
+                  <w:szCs w:val="26"/>
+                </w:rPr>
+                <w:t>Describe</w:t>
+              </w:r>
+            </w:ins>
           </w:p>
         </w:tc>
         <w:tc>
@@ -8612,15 +9313,17 @@
                 <w:szCs w:val="26"/>
               </w:rPr>
             </w:pPr>
-            <w:r>
-              <w:rPr>
-                <w:rFonts w:ascii="Times New Roman" w:eastAsia="Times New Roman" w:hAnsi="Times New Roman" w:cs="Times New Roman"/>
-                <w:color w:val="000000"/>
-                <w:sz w:val="26"/>
-                <w:szCs w:val="26"/>
-              </w:rPr>
-              <w:t>Chức năng giúp người sử dụng thay đổi mật khẩu mới nếu muốn.</w:t>
-            </w:r>
+            <w:ins w:id="82" w:author="Comparison" w:date="2012-03-20T12:58:00Z">
+              <w:r>
+                <w:rPr>
+                  <w:rFonts w:ascii="Times New Roman" w:eastAsia="Times New Roman" w:hAnsi="Times New Roman" w:cs="Times New Roman"/>
+                  <w:color w:val="000000"/>
+                  <w:sz w:val="26"/>
+                  <w:szCs w:val="26"/>
+                </w:rPr>
+                <w:t>Chức năng giúp người sử dụng thay đổi mật khẩu mới nếu muốn.</w:t>
+              </w:r>
+            </w:ins>
           </w:p>
         </w:tc>
       </w:tr>
@@ -8654,17 +9357,19 @@
                 <w:szCs w:val="26"/>
               </w:rPr>
             </w:pPr>
-            <w:r>
-              <w:rPr>
-                <w:rFonts w:ascii="Times New Roman" w:eastAsia="Times New Roman" w:hAnsi="Times New Roman" w:cs="Times New Roman"/>
-                <w:b/>
-                <w:bCs/>
-                <w:color w:val="000000"/>
-                <w:sz w:val="26"/>
-                <w:szCs w:val="26"/>
-              </w:rPr>
-              <w:t>Actor</w:t>
-            </w:r>
+            <w:ins w:id="83" w:author="Comparison" w:date="2012-03-20T12:58:00Z">
+              <w:r>
+                <w:rPr>
+                  <w:rFonts w:ascii="Times New Roman" w:eastAsia="Times New Roman" w:hAnsi="Times New Roman" w:cs="Times New Roman"/>
+                  <w:b/>
+                  <w:bCs/>
+                  <w:color w:val="000000"/>
+                  <w:sz w:val="26"/>
+                  <w:szCs w:val="26"/>
+                </w:rPr>
+                <w:t>Actor</w:t>
+              </w:r>
+            </w:ins>
           </w:p>
         </w:tc>
         <w:tc>
@@ -8693,15 +9398,17 @@
                 <w:szCs w:val="26"/>
               </w:rPr>
             </w:pPr>
-            <w:r>
-              <w:rPr>
-                <w:rFonts w:ascii="Times New Roman" w:eastAsia="Times New Roman" w:hAnsi="Times New Roman" w:cs="Times New Roman"/>
-                <w:color w:val="000000"/>
-                <w:sz w:val="26"/>
-                <w:szCs w:val="26"/>
-              </w:rPr>
-              <w:t xml:space="preserve">Reception, Scanner, Administrator </w:t>
-            </w:r>
+            <w:ins w:id="84" w:author="Comparison" w:date="2012-03-20T12:58:00Z">
+              <w:r>
+                <w:rPr>
+                  <w:rFonts w:ascii="Times New Roman" w:eastAsia="Times New Roman" w:hAnsi="Times New Roman" w:cs="Times New Roman"/>
+                  <w:color w:val="000000"/>
+                  <w:sz w:val="26"/>
+                  <w:szCs w:val="26"/>
+                </w:rPr>
+                <w:t xml:space="preserve">Reception, Scanner, Administrator </w:t>
+              </w:r>
+            </w:ins>
           </w:p>
         </w:tc>
       </w:tr>
@@ -8735,17 +9442,19 @@
                 <w:szCs w:val="26"/>
               </w:rPr>
             </w:pPr>
-            <w:r>
-              <w:rPr>
-                <w:rFonts w:ascii="Times New Roman" w:eastAsia="Times New Roman" w:hAnsi="Times New Roman" w:cs="Times New Roman"/>
-                <w:b/>
-                <w:bCs/>
-                <w:color w:val="000000"/>
-                <w:sz w:val="26"/>
-                <w:szCs w:val="26"/>
-              </w:rPr>
-              <w:t>Assumption</w:t>
-            </w:r>
+            <w:ins w:id="85" w:author="Comparison" w:date="2012-03-20T12:58:00Z">
+              <w:r>
+                <w:rPr>
+                  <w:rFonts w:ascii="Times New Roman" w:eastAsia="Times New Roman" w:hAnsi="Times New Roman" w:cs="Times New Roman"/>
+                  <w:b/>
+                  <w:bCs/>
+                  <w:color w:val="000000"/>
+                  <w:sz w:val="26"/>
+                  <w:szCs w:val="26"/>
+                </w:rPr>
+                <w:t>Assumption</w:t>
+              </w:r>
+            </w:ins>
           </w:p>
         </w:tc>
         <w:tc>
@@ -8776,17 +9485,19 @@
                 <w:szCs w:val="26"/>
               </w:rPr>
             </w:pPr>
-            <w:r>
-              <w:rPr>
-                <w:rFonts w:ascii="Times New Roman" w:eastAsia="Times New Roman" w:hAnsi="Times New Roman" w:cs="Times New Roman"/>
-                <w:b/>
-                <w:bCs/>
-                <w:color w:val="000000"/>
-                <w:sz w:val="26"/>
-                <w:szCs w:val="26"/>
-              </w:rPr>
-              <w:t> </w:t>
-            </w:r>
+            <w:ins w:id="86" w:author="Comparison" w:date="2012-03-20T12:58:00Z">
+              <w:r>
+                <w:rPr>
+                  <w:rFonts w:ascii="Times New Roman" w:eastAsia="Times New Roman" w:hAnsi="Times New Roman" w:cs="Times New Roman"/>
+                  <w:b/>
+                  <w:bCs/>
+                  <w:color w:val="000000"/>
+                  <w:sz w:val="26"/>
+                  <w:szCs w:val="26"/>
+                </w:rPr>
+                <w:t> </w:t>
+              </w:r>
+            </w:ins>
           </w:p>
         </w:tc>
       </w:tr>
@@ -8820,17 +9531,19 @@
                 <w:szCs w:val="26"/>
               </w:rPr>
             </w:pPr>
-            <w:r>
-              <w:rPr>
-                <w:rFonts w:ascii="Times New Roman" w:eastAsia="Times New Roman" w:hAnsi="Times New Roman" w:cs="Times New Roman"/>
-                <w:b/>
-                <w:bCs/>
-                <w:color w:val="000000"/>
-                <w:sz w:val="26"/>
-                <w:szCs w:val="26"/>
-              </w:rPr>
-              <w:t xml:space="preserve">Scenario </w:t>
-            </w:r>
+            <w:ins w:id="87" w:author="Comparison" w:date="2012-03-20T12:58:00Z">
+              <w:r>
+                <w:rPr>
+                  <w:rFonts w:ascii="Times New Roman" w:eastAsia="Times New Roman" w:hAnsi="Times New Roman" w:cs="Times New Roman"/>
+                  <w:b/>
+                  <w:bCs/>
+                  <w:color w:val="000000"/>
+                  <w:sz w:val="26"/>
+                  <w:szCs w:val="26"/>
+                </w:rPr>
+                <w:t xml:space="preserve">Scenario </w:t>
+              </w:r>
+            </w:ins>
           </w:p>
         </w:tc>
         <w:tc>
@@ -8848,6 +9561,196 @@
             <w:vAlign w:val="bottom"/>
             <w:hideMark/>
           </w:tcPr>
+          <w:p>
+            <w:pPr>
+              <w:pStyle w:val="ListParagraph"/>
+              <w:numPr>
+                <w:ilvl w:val="0"/>
+                <w:numId w:val="20"/>
+              </w:numPr>
+              <w:spacing w:after="0" w:line="240" w:lineRule="auto"/>
+              <w:rPr>
+                <w:ins w:id="88" w:author="Comparison" w:date="2012-03-20T12:58:00Z"/>
+                <w:rFonts w:ascii="Times New Roman" w:eastAsia="Times New Roman" w:hAnsi="Times New Roman" w:cs="Times New Roman"/>
+                <w:bCs/>
+                <w:color w:val="000000"/>
+                <w:sz w:val="26"/>
+                <w:szCs w:val="26"/>
+              </w:rPr>
+            </w:pPr>
+            <w:ins w:id="89" w:author="Comparison" w:date="2012-03-20T12:58:00Z">
+              <w:r>
+                <w:rPr>
+                  <w:rFonts w:ascii="Times New Roman" w:eastAsia="Times New Roman" w:hAnsi="Times New Roman" w:cs="Times New Roman"/>
+                  <w:bCs/>
+                  <w:color w:val="000000"/>
+                  <w:sz w:val="26"/>
+                  <w:szCs w:val="26"/>
+                </w:rPr>
+                <w:t>Bước 1: Người dùng đăng nhập, kích chuột vào nút Đổi mật khẩu.</w:t>
+              </w:r>
+            </w:ins>
+          </w:p>
+          <w:p>
+            <w:pPr>
+              <w:pStyle w:val="ListParagraph"/>
+              <w:numPr>
+                <w:ilvl w:val="0"/>
+                <w:numId w:val="20"/>
+              </w:numPr>
+              <w:spacing w:after="0" w:line="240" w:lineRule="auto"/>
+              <w:rPr>
+                <w:ins w:id="90" w:author="Comparison" w:date="2012-03-20T12:58:00Z"/>
+                <w:rFonts w:ascii="Times New Roman" w:eastAsia="Times New Roman" w:hAnsi="Times New Roman" w:cs="Times New Roman"/>
+                <w:bCs/>
+                <w:color w:val="000000"/>
+                <w:sz w:val="26"/>
+                <w:szCs w:val="26"/>
+              </w:rPr>
+            </w:pPr>
+            <w:ins w:id="91" w:author="Comparison" w:date="2012-03-20T12:58:00Z">
+              <w:r>
+                <w:rPr>
+                  <w:rFonts w:ascii="Times New Roman" w:eastAsia="Times New Roman" w:hAnsi="Times New Roman" w:cs="Times New Roman"/>
+                  <w:bCs/>
+                  <w:color w:val="000000"/>
+                  <w:sz w:val="26"/>
+                  <w:szCs w:val="26"/>
+                </w:rPr>
+                <w:t>Bước 2: Hệ thống sẽ gọi form thay đổi mật khẩu.</w:t>
+              </w:r>
+            </w:ins>
+          </w:p>
+          <w:p>
+            <w:pPr>
+              <w:pStyle w:val="ListParagraph"/>
+              <w:numPr>
+                <w:ilvl w:val="0"/>
+                <w:numId w:val="20"/>
+              </w:numPr>
+              <w:spacing w:after="0" w:line="240" w:lineRule="auto"/>
+              <w:rPr>
+                <w:ins w:id="92" w:author="Comparison" w:date="2012-03-20T12:58:00Z"/>
+                <w:rFonts w:ascii="Times New Roman" w:eastAsia="Times New Roman" w:hAnsi="Times New Roman" w:cs="Times New Roman"/>
+                <w:bCs/>
+                <w:color w:val="000000"/>
+                <w:sz w:val="26"/>
+                <w:szCs w:val="26"/>
+              </w:rPr>
+            </w:pPr>
+            <w:ins w:id="93" w:author="Comparison" w:date="2012-03-20T12:58:00Z">
+              <w:r>
+                <w:rPr>
+                  <w:rFonts w:ascii="Times New Roman" w:eastAsia="Times New Roman" w:hAnsi="Times New Roman" w:cs="Times New Roman"/>
+                  <w:bCs/>
+                  <w:color w:val="000000"/>
+                  <w:sz w:val="26"/>
+                  <w:szCs w:val="26"/>
+                </w:rPr>
+                <w:t>Bước 3: Người dùng sẽ nhập lại mật khẩu cũ và nhập 2 lần mật khẩu mới.</w:t>
+              </w:r>
+            </w:ins>
+          </w:p>
+          <w:p>
+            <w:pPr>
+              <w:pStyle w:val="ListParagraph"/>
+              <w:numPr>
+                <w:ilvl w:val="0"/>
+                <w:numId w:val="20"/>
+              </w:numPr>
+              <w:spacing w:after="0" w:line="240" w:lineRule="auto"/>
+              <w:rPr>
+                <w:ins w:id="94" w:author="Comparison" w:date="2012-03-20T12:58:00Z"/>
+                <w:rFonts w:ascii="Times New Roman" w:eastAsia="Times New Roman" w:hAnsi="Times New Roman" w:cs="Times New Roman"/>
+                <w:bCs/>
+                <w:color w:val="000000"/>
+                <w:sz w:val="26"/>
+                <w:szCs w:val="26"/>
+              </w:rPr>
+            </w:pPr>
+            <w:ins w:id="95" w:author="Comparison" w:date="2012-03-20T12:58:00Z">
+              <w:r>
+                <w:rPr>
+                  <w:rFonts w:ascii="Times New Roman" w:eastAsia="Times New Roman" w:hAnsi="Times New Roman" w:cs="Times New Roman"/>
+                  <w:bCs/>
+                  <w:color w:val="000000"/>
+                  <w:sz w:val="26"/>
+                  <w:szCs w:val="26"/>
+                </w:rPr>
+                <w:t>Bước 4: Người dùng kích chuột vào nút Xác nhận.</w:t>
+              </w:r>
+            </w:ins>
+          </w:p>
+          <w:p>
+            <w:pPr>
+              <w:pStyle w:val="ListParagraph"/>
+              <w:numPr>
+                <w:ilvl w:val="0"/>
+                <w:numId w:val="20"/>
+              </w:numPr>
+              <w:spacing w:after="0" w:line="240" w:lineRule="auto"/>
+              <w:rPr>
+                <w:ins w:id="96" w:author="Comparison" w:date="2012-03-20T12:58:00Z"/>
+                <w:rFonts w:ascii="Times New Roman" w:eastAsia="Times New Roman" w:hAnsi="Times New Roman" w:cs="Times New Roman"/>
+                <w:bCs/>
+                <w:color w:val="000000"/>
+                <w:sz w:val="26"/>
+                <w:szCs w:val="26"/>
+              </w:rPr>
+            </w:pPr>
+            <w:ins w:id="97" w:author="Comparison" w:date="2012-03-20T12:58:00Z">
+              <w:r>
+                <w:rPr>
+                  <w:rFonts w:ascii="Times New Roman" w:eastAsia="Times New Roman" w:hAnsi="Times New Roman" w:cs="Times New Roman"/>
+                  <w:bCs/>
+                  <w:color w:val="000000"/>
+                  <w:sz w:val="26"/>
+                  <w:szCs w:val="26"/>
+                </w:rPr>
+                <w:t>Bước 5: Hệ thống kiểm tra mật khẩu cũ đã đúng chưa và mật khẩu mới đã hợp lệ chưa. Nếu đã thỏa mãn, thực hiện bước 6, nếu chưa thì thực hiện bước 7.</w:t>
+              </w:r>
+            </w:ins>
+          </w:p>
+          <w:p>
+            <w:pPr>
+              <w:pStyle w:val="ListParagraph"/>
+              <w:numPr>
+                <w:ilvl w:val="0"/>
+                <w:numId w:val="20"/>
+              </w:numPr>
+              <w:spacing w:after="0" w:line="240" w:lineRule="auto"/>
+              <w:rPr>
+                <w:ins w:id="98" w:author="Comparison" w:date="2012-03-20T12:58:00Z"/>
+                <w:rFonts w:ascii="Times New Roman" w:eastAsia="Times New Roman" w:hAnsi="Times New Roman" w:cs="Times New Roman"/>
+                <w:bCs/>
+                <w:color w:val="000000"/>
+                <w:sz w:val="26"/>
+                <w:szCs w:val="26"/>
+              </w:rPr>
+            </w:pPr>
+            <w:ins w:id="99" w:author="Comparison" w:date="2012-03-20T12:58:00Z">
+              <w:r>
+                <w:rPr>
+                  <w:rFonts w:ascii="Times New Roman" w:eastAsia="Times New Roman" w:hAnsi="Times New Roman" w:cs="Times New Roman"/>
+                  <w:bCs/>
+                  <w:color w:val="000000"/>
+                  <w:sz w:val="26"/>
+                  <w:szCs w:val="26"/>
+                </w:rPr>
+                <w:t>Bước 6: Hệ thống lưu mật khẩu mới và thông báo “Đổi mật khẩu thành công”</w:t>
+              </w:r>
+              <w:r>
+                <w:rPr>
+                  <w:rFonts w:ascii="Times New Roman" w:eastAsia="Times New Roman" w:hAnsi="Times New Roman" w:cs="Times New Roman"/>
+                  <w:bCs/>
+                  <w:color w:val="000000"/>
+                  <w:sz w:val="26"/>
+                  <w:szCs w:val="26"/>
+                </w:rPr>
+                <w:t>.</w:t>
+              </w:r>
+            </w:ins>
+          </w:p>
           <w:p>
             <w:pPr>
               <w:pStyle w:val="ListParagraph"/>
@@ -8864,189 +9767,40 @@
                 <w:szCs w:val="26"/>
               </w:rPr>
             </w:pPr>
-            <w:r>
-              <w:rPr>
-                <w:rFonts w:ascii="Times New Roman" w:eastAsia="Times New Roman" w:hAnsi="Times New Roman" w:cs="Times New Roman"/>
-                <w:bCs/>
-                <w:color w:val="000000"/>
-                <w:sz w:val="26"/>
-                <w:szCs w:val="26"/>
-              </w:rPr>
-              <w:t>Bước 1: Người dùng đăng nhập, kích chuột vào nút Đổi mật khẩu.</w:t>
-            </w:r>
-          </w:p>
-          <w:p>
-            <w:pPr>
-              <w:pStyle w:val="ListParagraph"/>
-              <w:numPr>
-                <w:ilvl w:val="0"/>
-                <w:numId w:val="20"/>
-              </w:numPr>
-              <w:spacing w:after="0" w:line="240" w:lineRule="auto"/>
-              <w:rPr>
-                <w:rFonts w:ascii="Times New Roman" w:eastAsia="Times New Roman" w:hAnsi="Times New Roman" w:cs="Times New Roman"/>
-                <w:bCs/>
-                <w:color w:val="000000"/>
-                <w:sz w:val="26"/>
-                <w:szCs w:val="26"/>
-              </w:rPr>
-            </w:pPr>
-            <w:r>
-              <w:rPr>
-                <w:rFonts w:ascii="Times New Roman" w:eastAsia="Times New Roman" w:hAnsi="Times New Roman" w:cs="Times New Roman"/>
-                <w:bCs/>
-                <w:color w:val="000000"/>
-                <w:sz w:val="26"/>
-                <w:szCs w:val="26"/>
-              </w:rPr>
-              <w:t>Bước 2: Hệ thống sẽ gọi form thay đổi mật khẩu.</w:t>
-            </w:r>
-          </w:p>
-          <w:p>
-            <w:pPr>
-              <w:pStyle w:val="ListParagraph"/>
-              <w:numPr>
-                <w:ilvl w:val="0"/>
-                <w:numId w:val="20"/>
-              </w:numPr>
-              <w:spacing w:after="0" w:line="240" w:lineRule="auto"/>
-              <w:rPr>
-                <w:rFonts w:ascii="Times New Roman" w:eastAsia="Times New Roman" w:hAnsi="Times New Roman" w:cs="Times New Roman"/>
-                <w:bCs/>
-                <w:color w:val="000000"/>
-                <w:sz w:val="26"/>
-                <w:szCs w:val="26"/>
-              </w:rPr>
-            </w:pPr>
-            <w:r>
-              <w:rPr>
-                <w:rFonts w:ascii="Times New Roman" w:eastAsia="Times New Roman" w:hAnsi="Times New Roman" w:cs="Times New Roman"/>
-                <w:bCs/>
-                <w:color w:val="000000"/>
-                <w:sz w:val="26"/>
-                <w:szCs w:val="26"/>
-              </w:rPr>
-              <w:lastRenderedPageBreak/>
-              <w:t>Bước 3: Người dùng sẽ nhập lại mật khẩu cũ và nhập 2 lần mật khẩu mới.</w:t>
-            </w:r>
-          </w:p>
-          <w:p>
-            <w:pPr>
-              <w:pStyle w:val="ListParagraph"/>
-              <w:numPr>
-                <w:ilvl w:val="0"/>
-                <w:numId w:val="20"/>
-              </w:numPr>
-              <w:spacing w:after="0" w:line="240" w:lineRule="auto"/>
-              <w:rPr>
-                <w:rFonts w:ascii="Times New Roman" w:eastAsia="Times New Roman" w:hAnsi="Times New Roman" w:cs="Times New Roman"/>
-                <w:bCs/>
-                <w:color w:val="000000"/>
-                <w:sz w:val="26"/>
-                <w:szCs w:val="26"/>
-              </w:rPr>
-            </w:pPr>
-            <w:r>
-              <w:rPr>
-                <w:rFonts w:ascii="Times New Roman" w:eastAsia="Times New Roman" w:hAnsi="Times New Roman" w:cs="Times New Roman"/>
-                <w:bCs/>
-                <w:color w:val="000000"/>
-                <w:sz w:val="26"/>
-                <w:szCs w:val="26"/>
-              </w:rPr>
-              <w:t>Bước 4: Người dùng kích chuột vào nút Xác nhận.</w:t>
-            </w:r>
-          </w:p>
-          <w:p>
-            <w:pPr>
-              <w:pStyle w:val="ListParagraph"/>
-              <w:numPr>
-                <w:ilvl w:val="0"/>
-                <w:numId w:val="20"/>
-              </w:numPr>
-              <w:spacing w:after="0" w:line="240" w:lineRule="auto"/>
-              <w:rPr>
-                <w:rFonts w:ascii="Times New Roman" w:eastAsia="Times New Roman" w:hAnsi="Times New Roman" w:cs="Times New Roman"/>
-                <w:bCs/>
-                <w:color w:val="000000"/>
-                <w:sz w:val="26"/>
-                <w:szCs w:val="26"/>
-              </w:rPr>
-            </w:pPr>
-            <w:r>
-              <w:rPr>
-                <w:rFonts w:ascii="Times New Roman" w:eastAsia="Times New Roman" w:hAnsi="Times New Roman" w:cs="Times New Roman"/>
-                <w:bCs/>
-                <w:color w:val="000000"/>
-                <w:sz w:val="26"/>
-                <w:szCs w:val="26"/>
-              </w:rPr>
-              <w:t>Bước 5: Hệ thống kiểm tra mật khẩu cũ đã đúng chưa và mật khẩu mới đã hợp lệ chưa. Nếu đã thỏa mãn, thực hiện bước 6, nếu chưa thì thực hiện bước 7.</w:t>
-            </w:r>
-          </w:p>
-          <w:p>
-            <w:pPr>
-              <w:pStyle w:val="ListParagraph"/>
-              <w:numPr>
-                <w:ilvl w:val="0"/>
-                <w:numId w:val="20"/>
-              </w:numPr>
-              <w:spacing w:after="0" w:line="240" w:lineRule="auto"/>
-              <w:rPr>
-                <w:rFonts w:ascii="Times New Roman" w:eastAsia="Times New Roman" w:hAnsi="Times New Roman" w:cs="Times New Roman"/>
-                <w:bCs/>
-                <w:color w:val="000000"/>
-                <w:sz w:val="26"/>
-                <w:szCs w:val="26"/>
-              </w:rPr>
-            </w:pPr>
-            <w:r>
-              <w:rPr>
-                <w:rFonts w:ascii="Times New Roman" w:eastAsia="Times New Roman" w:hAnsi="Times New Roman" w:cs="Times New Roman"/>
-                <w:bCs/>
-                <w:color w:val="000000"/>
-                <w:sz w:val="26"/>
-                <w:szCs w:val="26"/>
-              </w:rPr>
-              <w:t>Bước 6: Hệ thống lưu mật khẩu mới và thông báo “Đổi mật khẩu thành công”</w:t>
-            </w:r>
-            <w:r>
-              <w:rPr>
-                <w:rFonts w:ascii="Times New Roman" w:eastAsia="Times New Roman" w:hAnsi="Times New Roman" w:cs="Times New Roman"/>
-                <w:bCs/>
-                <w:color w:val="000000"/>
-                <w:sz w:val="26"/>
-                <w:szCs w:val="26"/>
-              </w:rPr>
-              <w:t>.</w:t>
-            </w:r>
-          </w:p>
-          <w:p>
-            <w:pPr>
-              <w:pStyle w:val="ListParagraph"/>
-              <w:numPr>
-                <w:ilvl w:val="0"/>
-                <w:numId w:val="20"/>
-              </w:numPr>
-              <w:spacing w:after="0" w:line="240" w:lineRule="auto"/>
-              <w:rPr>
-                <w:rFonts w:ascii="Times New Roman" w:eastAsia="Times New Roman" w:hAnsi="Times New Roman" w:cs="Times New Roman"/>
-                <w:bCs/>
-                <w:color w:val="000000"/>
-                <w:sz w:val="26"/>
-                <w:szCs w:val="26"/>
-              </w:rPr>
-            </w:pPr>
-            <w:r>
-              <w:rPr>
-                <w:rFonts w:ascii="Times New Roman" w:eastAsia="Times New Roman" w:hAnsi="Times New Roman" w:cs="Times New Roman"/>
-                <w:bCs/>
-                <w:color w:val="000000"/>
-                <w:sz w:val="26"/>
-                <w:szCs w:val="26"/>
-              </w:rPr>
-              <w:t>Bước 7: Hệ thống hiện cảnh báo: “Mật khẩu cũ chưa đúng, xin vui lòng nhập lại” nếu nhập sai mật khẩu cũ, hoặc thông báo “Mật khẩu mới chưa hợp lệ, vui lòng nhập lại. Lưu ý mật khẩu gồm các kí tự: a …z, 0…9 và có phân biệt chữ hoa chữ thường và lớn hơn hoặc bằng 6 kí tự!”. Sau đó quay lại bước 2.</w:t>
-            </w:r>
+            <w:ins w:id="100" w:author="Comparison" w:date="2012-03-20T12:58:00Z">
+              <w:r>
+                <w:rPr>
+                  <w:rFonts w:ascii="Times New Roman" w:eastAsia="Times New Roman" w:hAnsi="Times New Roman" w:cs="Times New Roman"/>
+                  <w:bCs/>
+                  <w:color w:val="000000"/>
+                  <w:sz w:val="26"/>
+                  <w:szCs w:val="26"/>
+                </w:rPr>
+                <w:t>Bước 7: Hệ thống hiện cảnh báo: “Mật khẩu cũ chưa đúng, xin vui lòng nhập lại” nếu nhập sai mật khẩu cũ, hoặc thông báo “Mật khẩu mới chưa hợp lệ, vui lòng nhập lại. Lưu ý mật khẩu gồm các kí tự: a …z, 0…9 và có phân biệt chữ hoa chữ thường và lớn hơn hoặc bằng 6 kí tự!</w:t>
+              </w:r>
+              <w:proofErr w:type="gramStart"/>
+              <w:r>
+                <w:rPr>
+                  <w:rFonts w:ascii="Times New Roman" w:eastAsia="Times New Roman" w:hAnsi="Times New Roman" w:cs="Times New Roman"/>
+                  <w:bCs/>
+                  <w:color w:val="000000"/>
+                  <w:sz w:val="26"/>
+                  <w:szCs w:val="26"/>
+                </w:rPr>
+                <w:t>”.</w:t>
+              </w:r>
+              <w:proofErr w:type="gramEnd"/>
+              <w:r>
+                <w:rPr>
+                  <w:rFonts w:ascii="Times New Roman" w:eastAsia="Times New Roman" w:hAnsi="Times New Roman" w:cs="Times New Roman"/>
+                  <w:bCs/>
+                  <w:color w:val="000000"/>
+                  <w:sz w:val="26"/>
+                  <w:szCs w:val="26"/>
+                </w:rPr>
+                <w:t xml:space="preserve"> Sau đó quay lại bước 2.</w:t>
+              </w:r>
+            </w:ins>
           </w:p>
         </w:tc>
       </w:tr>
@@ -9080,18 +9834,19 @@
                 <w:szCs w:val="26"/>
               </w:rPr>
             </w:pPr>
-            <w:r>
-              <w:rPr>
-                <w:rFonts w:ascii="Times New Roman" w:eastAsia="Times New Roman" w:hAnsi="Times New Roman" w:cs="Times New Roman"/>
-                <w:b/>
-                <w:bCs/>
-                <w:color w:val="000000"/>
-                <w:sz w:val="26"/>
-                <w:szCs w:val="26"/>
-              </w:rPr>
-              <w:lastRenderedPageBreak/>
-              <w:t>The Customization</w:t>
-            </w:r>
+            <w:ins w:id="101" w:author="Comparison" w:date="2012-03-20T12:58:00Z">
+              <w:r>
+                <w:rPr>
+                  <w:rFonts w:ascii="Times New Roman" w:eastAsia="Times New Roman" w:hAnsi="Times New Roman" w:cs="Times New Roman"/>
+                  <w:b/>
+                  <w:bCs/>
+                  <w:color w:val="000000"/>
+                  <w:sz w:val="26"/>
+                  <w:szCs w:val="26"/>
+                </w:rPr>
+                <w:t>The Customization</w:t>
+              </w:r>
+            </w:ins>
           </w:p>
         </w:tc>
         <w:tc>
@@ -9122,17 +9877,19 @@
                 <w:szCs w:val="26"/>
               </w:rPr>
             </w:pPr>
-            <w:r>
-              <w:rPr>
-                <w:rFonts w:ascii="Times New Roman" w:eastAsia="Times New Roman" w:hAnsi="Times New Roman" w:cs="Times New Roman"/>
-                <w:b/>
-                <w:bCs/>
-                <w:color w:val="000000"/>
-                <w:sz w:val="26"/>
-                <w:szCs w:val="26"/>
-              </w:rPr>
-              <w:t> </w:t>
-            </w:r>
+            <w:ins w:id="102" w:author="Comparison" w:date="2012-03-20T12:58:00Z">
+              <w:r>
+                <w:rPr>
+                  <w:rFonts w:ascii="Times New Roman" w:eastAsia="Times New Roman" w:hAnsi="Times New Roman" w:cs="Times New Roman"/>
+                  <w:b/>
+                  <w:bCs/>
+                  <w:color w:val="000000"/>
+                  <w:sz w:val="26"/>
+                  <w:szCs w:val="26"/>
+                </w:rPr>
+                <w:t> </w:t>
+              </w:r>
+            </w:ins>
           </w:p>
         </w:tc>
       </w:tr>
@@ -9165,29 +9922,31 @@
                 <w:szCs w:val="26"/>
               </w:rPr>
             </w:pPr>
-            <w:r>
-              <w:rPr>
-                <w:rFonts w:ascii="Times New Roman" w:eastAsia="Times New Roman" w:hAnsi="Times New Roman" w:cs="Times New Roman"/>
-                <w:b/>
-                <w:bCs/>
-                <w:color w:val="000000"/>
-                <w:sz w:val="26"/>
-                <w:szCs w:val="26"/>
-              </w:rPr>
-              <w:t>Non-functiona</w:t>
-            </w:r>
-            <w:r>
-              <w:rPr>
-                <w:rFonts w:ascii="Times New Roman" w:eastAsia="Times New Roman" w:hAnsi="Times New Roman" w:cs="Times New Roman"/>
-                <w:b/>
-                <w:bCs/>
-                <w:color w:val="000000"/>
-                <w:sz w:val="26"/>
-                <w:szCs w:val="26"/>
-              </w:rPr>
-              <w:br/>
-              <w:t xml:space="preserve">Requirement </w:t>
-            </w:r>
+            <w:ins w:id="103" w:author="Comparison" w:date="2012-03-20T12:58:00Z">
+              <w:r>
+                <w:rPr>
+                  <w:rFonts w:ascii="Times New Roman" w:eastAsia="Times New Roman" w:hAnsi="Times New Roman" w:cs="Times New Roman"/>
+                  <w:b/>
+                  <w:bCs/>
+                  <w:color w:val="000000"/>
+                  <w:sz w:val="26"/>
+                  <w:szCs w:val="26"/>
+                </w:rPr>
+                <w:t>Non-functiona</w:t>
+              </w:r>
+              <w:r>
+                <w:rPr>
+                  <w:rFonts w:ascii="Times New Roman" w:eastAsia="Times New Roman" w:hAnsi="Times New Roman" w:cs="Times New Roman"/>
+                  <w:b/>
+                  <w:bCs/>
+                  <w:color w:val="000000"/>
+                  <w:sz w:val="26"/>
+                  <w:szCs w:val="26"/>
+                </w:rPr>
+                <w:br/>
+                <w:t xml:space="preserve">Requirement </w:t>
+              </w:r>
+            </w:ins>
           </w:p>
         </w:tc>
         <w:tc>
@@ -9217,16 +9976,18 @@
                 <w:szCs w:val="26"/>
               </w:rPr>
             </w:pPr>
-            <w:r>
-              <w:rPr>
-                <w:rFonts w:ascii="Times New Roman" w:eastAsia="Times New Roman" w:hAnsi="Times New Roman" w:cs="Times New Roman"/>
-                <w:bCs/>
-                <w:color w:val="000000"/>
-                <w:sz w:val="26"/>
-                <w:szCs w:val="26"/>
-              </w:rPr>
-              <w:t>Thực hiện, bảo vệ.</w:t>
-            </w:r>
+            <w:ins w:id="104" w:author="Comparison" w:date="2012-03-20T12:58:00Z">
+              <w:r>
+                <w:rPr>
+                  <w:rFonts w:ascii="Times New Roman" w:eastAsia="Times New Roman" w:hAnsi="Times New Roman" w:cs="Times New Roman"/>
+                  <w:bCs/>
+                  <w:color w:val="000000"/>
+                  <w:sz w:val="26"/>
+                  <w:szCs w:val="26"/>
+                </w:rPr>
+                <w:t>Thực hiện, bảo vệ.</w:t>
+              </w:r>
+            </w:ins>
           </w:p>
         </w:tc>
       </w:tr>
@@ -9260,17 +10021,19 @@
                 <w:szCs w:val="26"/>
               </w:rPr>
             </w:pPr>
-            <w:r>
-              <w:rPr>
-                <w:rFonts w:ascii="Times New Roman" w:eastAsia="Times New Roman" w:hAnsi="Times New Roman" w:cs="Times New Roman"/>
-                <w:b/>
-                <w:bCs/>
-                <w:color w:val="000000"/>
-                <w:sz w:val="26"/>
-                <w:szCs w:val="26"/>
-              </w:rPr>
-              <w:t xml:space="preserve">Note </w:t>
-            </w:r>
+            <w:ins w:id="105" w:author="Comparison" w:date="2012-03-20T12:58:00Z">
+              <w:r>
+                <w:rPr>
+                  <w:rFonts w:ascii="Times New Roman" w:eastAsia="Times New Roman" w:hAnsi="Times New Roman" w:cs="Times New Roman"/>
+                  <w:b/>
+                  <w:bCs/>
+                  <w:color w:val="000000"/>
+                  <w:sz w:val="26"/>
+                  <w:szCs w:val="26"/>
+                </w:rPr>
+                <w:t xml:space="preserve">Note </w:t>
+              </w:r>
+            </w:ins>
           </w:p>
         </w:tc>
         <w:tc>
@@ -9301,17 +10064,19 @@
                 <w:szCs w:val="26"/>
               </w:rPr>
             </w:pPr>
-            <w:r>
-              <w:rPr>
-                <w:rFonts w:ascii="Times New Roman" w:eastAsia="Times New Roman" w:hAnsi="Times New Roman" w:cs="Times New Roman"/>
-                <w:b/>
-                <w:bCs/>
-                <w:color w:val="000000"/>
-                <w:sz w:val="26"/>
-                <w:szCs w:val="26"/>
-              </w:rPr>
-              <w:t> </w:t>
-            </w:r>
+            <w:ins w:id="106" w:author="Comparison" w:date="2012-03-20T12:58:00Z">
+              <w:r>
+                <w:rPr>
+                  <w:rFonts w:ascii="Times New Roman" w:eastAsia="Times New Roman" w:hAnsi="Times New Roman" w:cs="Times New Roman"/>
+                  <w:b/>
+                  <w:bCs/>
+                  <w:color w:val="000000"/>
+                  <w:sz w:val="26"/>
+                  <w:szCs w:val="26"/>
+                </w:rPr>
+                <w:t> </w:t>
+              </w:r>
+            </w:ins>
           </w:p>
         </w:tc>
       </w:tr>
@@ -9323,9 +10088,28 @@
           <w:ilvl w:val="0"/>
           <w:numId w:val="0"/>
         </w:numPr>
-      </w:pPr>
-      <w:bookmarkStart w:id="27" w:name="_GoBack"/>
-      <w:bookmarkEnd w:id="27"/>
+        <w:rPr>
+          <w:ins w:id="107" w:author="Comparison" w:date="2012-03-20T12:58:00Z"/>
+        </w:rPr>
+      </w:pPr>
+    </w:p>
+    <w:p>
+      <w:pPr>
+        <w:pStyle w:val="MyStyle1"/>
+        <w:numPr>
+          <w:ilvl w:val="1"/>
+          <w:numId w:val="2"/>
+        </w:numPr>
+        <w:rPr>
+          <w:del w:id="108" w:author="Comparison" w:date="2012-03-20T12:58:00Z"/>
+        </w:rPr>
+      </w:pPr>
+      <w:del w:id="109" w:author="Comparison" w:date="2012-03-20T12:58:00Z">
+        <w:r>
+          <w:delText>…</w:delText>
+        </w:r>
+        <w:bookmarkEnd w:id="27"/>
+      </w:del>
     </w:p>
     <w:p>
       <w:pPr>
@@ -9345,42 +10129,41 @@
       <w:pPr>
         <w:pStyle w:val="MyStyleI"/>
       </w:pPr>
-      <w:bookmarkStart w:id="28" w:name="_Toc319881468"/>
-      <w:r>
-        <w:lastRenderedPageBreak/>
+      <w:bookmarkStart w:id="110" w:name="_Toc319881468"/>
+      <w:r>
         <w:t>Các yêu cầu phi chức năng</w:t>
       </w:r>
-      <w:bookmarkEnd w:id="28"/>
+      <w:bookmarkEnd w:id="110"/>
     </w:p>
     <w:p>
       <w:pPr>
         <w:pStyle w:val="MyStyle1"/>
       </w:pPr>
-      <w:bookmarkStart w:id="29" w:name="_Toc319881469"/>
+      <w:bookmarkStart w:id="111" w:name="_Toc319881469"/>
       <w:r>
         <w:t>Yêu cầu về hiệu suất</w:t>
       </w:r>
-      <w:bookmarkEnd w:id="29"/>
+      <w:bookmarkEnd w:id="111"/>
     </w:p>
     <w:p>
       <w:pPr>
         <w:pStyle w:val="MyStyle1"/>
       </w:pPr>
-      <w:bookmarkStart w:id="30" w:name="_Toc319881470"/>
+      <w:bookmarkStart w:id="112" w:name="_Toc319881470"/>
       <w:r>
         <w:t>Yêu cầu về tính tiện dụng</w:t>
       </w:r>
-      <w:bookmarkEnd w:id="30"/>
+      <w:bookmarkEnd w:id="112"/>
     </w:p>
     <w:p>
       <w:pPr>
         <w:pStyle w:val="MyStyle1"/>
       </w:pPr>
-      <w:bookmarkStart w:id="31" w:name="_Toc319881471"/>
+      <w:bookmarkStart w:id="113" w:name="_Toc319881471"/>
       <w:r>
         <w:t>Yêu cầu về bảo mật</w:t>
       </w:r>
-      <w:bookmarkEnd w:id="31"/>
+      <w:bookmarkEnd w:id="113"/>
     </w:p>
     <w:sectPr>
       <w:pgSz w:w="11907" w:h="16839" w:code="9"/>
@@ -9415,6 +10198,13 @@
       </w:r>
     </w:p>
   </w:endnote>
+  <w:endnote w:type="continuationNotice" w:id="1">
+    <w:p>
+      <w:pPr>
+        <w:spacing w:after="0" w:line="240" w:lineRule="auto"/>
+      </w:pPr>
+    </w:p>
+  </w:endnote>
 </w:endnotes>
 </file>
 
@@ -9429,6 +10219,7 @@
         <w:i/>
       </w:rPr>
     </w:pPr>
+    <w:proofErr w:type="gramStart"/>
     <w:r>
       <w:rPr>
         <w:rFonts w:ascii="Times New Roman" w:hAnsi="Times New Roman" w:cs="Times New Roman"/>
@@ -9436,6 +10227,7 @@
       </w:rPr>
       <w:t>t</w:t>
     </w:r>
+    <w:proofErr w:type="gramEnd"/>
     <w:sdt>
       <w:sdtPr>
         <w:rPr>
@@ -9520,6 +10312,7 @@
         <w:i/>
       </w:rPr>
     </w:pPr>
+    <w:proofErr w:type="gramStart"/>
     <w:r>
       <w:rPr>
         <w:rFonts w:ascii="Times New Roman" w:hAnsi="Times New Roman" w:cs="Times New Roman"/>
@@ -9527,6 +10320,7 @@
       </w:rPr>
       <w:t>t</w:t>
     </w:r>
+    <w:proofErr w:type="gramEnd"/>
     <w:sdt>
       <w:sdtPr>
         <w:rPr>
@@ -9579,7 +10373,7 @@
             <w:i/>
             <w:noProof/>
           </w:rPr>
-          <w:t>11</w:t>
+          <w:t>i</w:t>
         </w:r>
         <w:r>
           <w:rPr>
@@ -9620,6 +10414,13 @@
       <w:r>
         <w:continuationSeparator/>
       </w:r>
+    </w:p>
+  </w:footnote>
+  <w:footnote w:type="continuationNotice" w:id="1">
+    <w:p>
+      <w:pPr>
+        <w:spacing w:after="0" w:line="240" w:lineRule="auto"/>
+      </w:pPr>
     </w:p>
   </w:footnote>
 </w:footnotes>
@@ -9775,6 +10576,119 @@
     </w:lvl>
   </w:abstractNum>
   <w:abstractNum w:abstractNumId="1">
+    <w:nsid w:val="02B22702"/>
+    <w:multiLevelType w:val="hybridMultilevel"/>
+    <w:tmpl w:val="44C492D4"/>
+    <w:lvl w:ilvl="0" w:tplc="04090001">
+      <w:start w:val="1"/>
+      <w:numFmt w:val="bullet"/>
+      <w:lvlText w:val=""/>
+      <w:lvlJc w:val="left"/>
+      <w:pPr>
+        <w:ind w:left="720" w:hanging="360"/>
+      </w:pPr>
+      <w:rPr>
+        <w:rFonts w:ascii="Symbol" w:hAnsi="Symbol" w:hint="default"/>
+      </w:rPr>
+    </w:lvl>
+    <w:lvl w:ilvl="1" w:tplc="04090003" w:tentative="1">
+      <w:start w:val="1"/>
+      <w:numFmt w:val="bullet"/>
+      <w:lvlText w:val="o"/>
+      <w:lvlJc w:val="left"/>
+      <w:pPr>
+        <w:ind w:left="1440" w:hanging="360"/>
+      </w:pPr>
+      <w:rPr>
+        <w:rFonts w:ascii="Courier New" w:hAnsi="Courier New" w:cs="Courier New" w:hint="default"/>
+      </w:rPr>
+    </w:lvl>
+    <w:lvl w:ilvl="2" w:tplc="04090005" w:tentative="1">
+      <w:start w:val="1"/>
+      <w:numFmt w:val="bullet"/>
+      <w:lvlText w:val=""/>
+      <w:lvlJc w:val="left"/>
+      <w:pPr>
+        <w:ind w:left="2160" w:hanging="360"/>
+      </w:pPr>
+      <w:rPr>
+        <w:rFonts w:ascii="Wingdings" w:hAnsi="Wingdings" w:hint="default"/>
+      </w:rPr>
+    </w:lvl>
+    <w:lvl w:ilvl="3" w:tplc="04090001" w:tentative="1">
+      <w:start w:val="1"/>
+      <w:numFmt w:val="bullet"/>
+      <w:lvlText w:val=""/>
+      <w:lvlJc w:val="left"/>
+      <w:pPr>
+        <w:ind w:left="2880" w:hanging="360"/>
+      </w:pPr>
+      <w:rPr>
+        <w:rFonts w:ascii="Symbol" w:hAnsi="Symbol" w:hint="default"/>
+      </w:rPr>
+    </w:lvl>
+    <w:lvl w:ilvl="4" w:tplc="04090003" w:tentative="1">
+      <w:start w:val="1"/>
+      <w:numFmt w:val="bullet"/>
+      <w:lvlText w:val="o"/>
+      <w:lvlJc w:val="left"/>
+      <w:pPr>
+        <w:ind w:left="3600" w:hanging="360"/>
+      </w:pPr>
+      <w:rPr>
+        <w:rFonts w:ascii="Courier New" w:hAnsi="Courier New" w:cs="Courier New" w:hint="default"/>
+      </w:rPr>
+    </w:lvl>
+    <w:lvl w:ilvl="5" w:tplc="04090005" w:tentative="1">
+      <w:start w:val="1"/>
+      <w:numFmt w:val="bullet"/>
+      <w:lvlText w:val=""/>
+      <w:lvlJc w:val="left"/>
+      <w:pPr>
+        <w:ind w:left="4320" w:hanging="360"/>
+      </w:pPr>
+      <w:rPr>
+        <w:rFonts w:ascii="Wingdings" w:hAnsi="Wingdings" w:hint="default"/>
+      </w:rPr>
+    </w:lvl>
+    <w:lvl w:ilvl="6" w:tplc="04090001" w:tentative="1">
+      <w:start w:val="1"/>
+      <w:numFmt w:val="bullet"/>
+      <w:lvlText w:val=""/>
+      <w:lvlJc w:val="left"/>
+      <w:pPr>
+        <w:ind w:left="5040" w:hanging="360"/>
+      </w:pPr>
+      <w:rPr>
+        <w:rFonts w:ascii="Symbol" w:hAnsi="Symbol" w:hint="default"/>
+      </w:rPr>
+    </w:lvl>
+    <w:lvl w:ilvl="7" w:tplc="04090003" w:tentative="1">
+      <w:start w:val="1"/>
+      <w:numFmt w:val="bullet"/>
+      <w:lvlText w:val="o"/>
+      <w:lvlJc w:val="left"/>
+      <w:pPr>
+        <w:ind w:left="5760" w:hanging="360"/>
+      </w:pPr>
+      <w:rPr>
+        <w:rFonts w:ascii="Courier New" w:hAnsi="Courier New" w:cs="Courier New" w:hint="default"/>
+      </w:rPr>
+    </w:lvl>
+    <w:lvl w:ilvl="8" w:tplc="04090005" w:tentative="1">
+      <w:start w:val="1"/>
+      <w:numFmt w:val="bullet"/>
+      <w:lvlText w:val=""/>
+      <w:lvlJc w:val="left"/>
+      <w:pPr>
+        <w:ind w:left="6480" w:hanging="360"/>
+      </w:pPr>
+      <w:rPr>
+        <w:rFonts w:ascii="Wingdings" w:hAnsi="Wingdings" w:hint="default"/>
+      </w:rPr>
+    </w:lvl>
+  </w:abstractNum>
+  <w:abstractNum w:abstractNumId="2">
     <w:nsid w:val="0FFD00CB"/>
     <w:multiLevelType w:val="hybridMultilevel"/>
     <w:tmpl w:val="4F865FEC"/>
@@ -9887,7 +10801,7 @@
       </w:rPr>
     </w:lvl>
   </w:abstractNum>
-  <w:abstractNum w:abstractNumId="2">
+  <w:abstractNum w:abstractNumId="3">
     <w:nsid w:val="107D50D6"/>
     <w:multiLevelType w:val="hybridMultilevel"/>
     <w:tmpl w:val="E00CDC1A"/>
@@ -10000,7 +10914,7 @@
       </w:rPr>
     </w:lvl>
   </w:abstractNum>
-  <w:abstractNum w:abstractNumId="3">
+  <w:abstractNum w:abstractNumId="4">
     <w:nsid w:val="12B42E4A"/>
     <w:multiLevelType w:val="hybridMultilevel"/>
     <w:tmpl w:val="1F5C82B4"/>
@@ -10113,7 +11027,7 @@
       </w:rPr>
     </w:lvl>
   </w:abstractNum>
-  <w:abstractNum w:abstractNumId="4">
+  <w:abstractNum w:abstractNumId="5">
     <w:nsid w:val="18BF105E"/>
     <w:multiLevelType w:val="hybridMultilevel"/>
     <w:tmpl w:val="831C37FC"/>
@@ -10202,7 +11116,7 @@
       </w:pPr>
     </w:lvl>
   </w:abstractNum>
-  <w:abstractNum w:abstractNumId="5">
+  <w:abstractNum w:abstractNumId="6">
     <w:nsid w:val="1EBB19B2"/>
     <w:multiLevelType w:val="hybridMultilevel"/>
     <w:tmpl w:val="00E246AA"/>
@@ -10292,7 +11206,7 @@
       </w:pPr>
     </w:lvl>
   </w:abstractNum>
-  <w:abstractNum w:abstractNumId="6">
+  <w:abstractNum w:abstractNumId="7">
     <w:nsid w:val="2B983260"/>
     <w:multiLevelType w:val="hybridMultilevel"/>
     <w:tmpl w:val="AEDA7EC4"/>
@@ -10405,7 +11319,7 @@
       </w:rPr>
     </w:lvl>
   </w:abstractNum>
-  <w:abstractNum w:abstractNumId="7">
+  <w:abstractNum w:abstractNumId="8">
     <w:nsid w:val="2CBC5CC5"/>
     <w:multiLevelType w:val="hybridMultilevel"/>
     <w:tmpl w:val="664AAF84"/>
@@ -10518,7 +11432,7 @@
       </w:rPr>
     </w:lvl>
   </w:abstractNum>
-  <w:abstractNum w:abstractNumId="8">
+  <w:abstractNum w:abstractNumId="9">
     <w:nsid w:val="3301729A"/>
     <w:multiLevelType w:val="hybridMultilevel"/>
     <w:tmpl w:val="0D0CD1E6"/>
@@ -10604,7 +11518,7 @@
       </w:pPr>
     </w:lvl>
   </w:abstractNum>
-  <w:abstractNum w:abstractNumId="9">
+  <w:abstractNum w:abstractNumId="10">
     <w:nsid w:val="367028B0"/>
     <w:multiLevelType w:val="hybridMultilevel"/>
     <w:tmpl w:val="1A720C34"/>
@@ -10717,7 +11631,7 @@
       </w:rPr>
     </w:lvl>
   </w:abstractNum>
-  <w:abstractNum w:abstractNumId="10">
+  <w:abstractNum w:abstractNumId="11">
     <w:nsid w:val="373C326A"/>
     <w:multiLevelType w:val="hybridMultilevel"/>
     <w:tmpl w:val="A23EB706"/>
@@ -10830,7 +11744,7 @@
       </w:rPr>
     </w:lvl>
   </w:abstractNum>
-  <w:abstractNum w:abstractNumId="11">
+  <w:abstractNum w:abstractNumId="12">
     <w:nsid w:val="446474E6"/>
     <w:multiLevelType w:val="hybridMultilevel"/>
     <w:tmpl w:val="CDE45DDE"/>
@@ -10943,7 +11857,7 @@
       </w:rPr>
     </w:lvl>
   </w:abstractNum>
-  <w:abstractNum w:abstractNumId="12">
+  <w:abstractNum w:abstractNumId="13">
     <w:nsid w:val="48081442"/>
     <w:multiLevelType w:val="hybridMultilevel"/>
     <w:tmpl w:val="B9B83842"/>
@@ -11056,7 +11970,7 @@
       </w:rPr>
     </w:lvl>
   </w:abstractNum>
-  <w:abstractNum w:abstractNumId="13">
+  <w:abstractNum w:abstractNumId="14">
     <w:nsid w:val="650A6DB1"/>
     <w:multiLevelType w:val="hybridMultilevel"/>
     <w:tmpl w:val="ED382766"/>
@@ -11169,7 +12083,7 @@
       </w:rPr>
     </w:lvl>
   </w:abstractNum>
-  <w:abstractNum w:abstractNumId="14">
+  <w:abstractNum w:abstractNumId="15">
     <w:nsid w:val="653310B5"/>
     <w:multiLevelType w:val="hybridMultilevel"/>
     <w:tmpl w:val="2E562972"/>
@@ -11282,7 +12196,7 @@
       </w:rPr>
     </w:lvl>
   </w:abstractNum>
-  <w:abstractNum w:abstractNumId="15">
+  <w:abstractNum w:abstractNumId="16">
     <w:nsid w:val="6CB23E39"/>
     <w:multiLevelType w:val="hybridMultilevel"/>
     <w:tmpl w:val="9CBC62A4"/>
@@ -11372,7 +12286,7 @@
       </w:pPr>
     </w:lvl>
   </w:abstractNum>
-  <w:abstractNum w:abstractNumId="16">
+  <w:abstractNum w:abstractNumId="17">
     <w:nsid w:val="7A0B50CD"/>
     <w:multiLevelType w:val="multilevel"/>
     <w:tmpl w:val="2CA4F308"/>
@@ -11490,64 +12404,67 @@
     </w:lvl>
   </w:abstractNum>
   <w:num w:numId="1">
-    <w:abstractNumId w:val="8"/>
+    <w:abstractNumId w:val="9"/>
   </w:num>
   <w:num w:numId="2">
-    <w:abstractNumId w:val="16"/>
+    <w:abstractNumId w:val="17"/>
   </w:num>
   <w:num w:numId="3">
-    <w:abstractNumId w:val="16"/>
+    <w:abstractNumId w:val="17"/>
   </w:num>
   <w:num w:numId="4">
-    <w:abstractNumId w:val="16"/>
+    <w:abstractNumId w:val="17"/>
   </w:num>
   <w:num w:numId="5">
-    <w:abstractNumId w:val="16"/>
+    <w:abstractNumId w:val="17"/>
   </w:num>
   <w:num w:numId="6">
-    <w:abstractNumId w:val="14"/>
+    <w:abstractNumId w:val="15"/>
   </w:num>
   <w:num w:numId="7">
-    <w:abstractNumId w:val="5"/>
+    <w:abstractNumId w:val="6"/>
   </w:num>
   <w:num w:numId="8">
-    <w:abstractNumId w:val="13"/>
+    <w:abstractNumId w:val="14"/>
   </w:num>
   <w:num w:numId="9">
     <w:abstractNumId w:val="0"/>
   </w:num>
   <w:num w:numId="10">
+    <w:abstractNumId w:val="11"/>
+  </w:num>
+  <w:num w:numId="11">
+    <w:abstractNumId w:val="7"/>
+  </w:num>
+  <w:num w:numId="12">
+    <w:abstractNumId w:val="13"/>
+  </w:num>
+  <w:num w:numId="13">
+    <w:abstractNumId w:val="4"/>
+  </w:num>
+  <w:num w:numId="14">
     <w:abstractNumId w:val="10"/>
   </w:num>
-  <w:num w:numId="11">
-    <w:abstractNumId w:val="6"/>
-  </w:num>
-  <w:num w:numId="12">
+  <w:num w:numId="15">
     <w:abstractNumId w:val="12"/>
   </w:num>
-  <w:num w:numId="13">
+  <w:num w:numId="16">
+    <w:abstractNumId w:val="2"/>
+  </w:num>
+  <w:num w:numId="17">
+    <w:abstractNumId w:val="16"/>
+  </w:num>
+  <w:num w:numId="18">
+    <w:abstractNumId w:val="5"/>
+  </w:num>
+  <w:num w:numId="19">
+    <w:abstractNumId w:val="8"/>
+  </w:num>
+  <w:num w:numId="20">
     <w:abstractNumId w:val="3"/>
   </w:num>
-  <w:num w:numId="14">
-    <w:abstractNumId w:val="9"/>
-  </w:num>
-  <w:num w:numId="15">
-    <w:abstractNumId w:val="11"/>
-  </w:num>
-  <w:num w:numId="16">
+  <w:num w:numId="21">
     <w:abstractNumId w:val="1"/>
-  </w:num>
-  <w:num w:numId="17">
-    <w:abstractNumId w:val="15"/>
-  </w:num>
-  <w:num w:numId="18">
-    <w:abstractNumId w:val="4"/>
-  </w:num>
-  <w:num w:numId="19">
-    <w:abstractNumId w:val="7"/>
-  </w:num>
-  <w:num w:numId="20">
-    <w:abstractNumId w:val="2"/>
   </w:num>
 </w:numbering>
 </file>
@@ -12339,6 +13256,16 @@
       <w:noProof/>
     </w:rPr>
   </w:style>
+  <w:style w:type="paragraph" w:styleId="Revision">
+    <w:name w:val="Revision"/>
+    <w:hidden/>
+    <w:uiPriority w:val="99"/>
+    <w:semiHidden/>
+    <w:rsid w:val="000E7E2B"/>
+    <w:pPr>
+      <w:spacing w:after="0" w:line="240" w:lineRule="auto"/>
+    </w:pPr>
+  </w:style>
 </w:styles>
 </file>
 
@@ -13129,6 +14056,16 @@
       <w:noProof/>
     </w:rPr>
   </w:style>
+  <w:style w:type="paragraph" w:styleId="Revision">
+    <w:name w:val="Revision"/>
+    <w:hidden/>
+    <w:uiPriority w:val="99"/>
+    <w:semiHidden/>
+    <w:rsid w:val="000E7E2B"/>
+    <w:pPr>
+      <w:spacing w:after="0" w:line="240" w:lineRule="auto"/>
+    </w:pPr>
+  </w:style>
 </w:styles>
 </file>
 
@@ -13421,8 +14358,32 @@
 <b:Sources xmlns:b="http://schemas.openxmlformats.org/officeDocument/2006/bibliography" xmlns="http://schemas.openxmlformats.org/officeDocument/2006/bibliography" SelectedStyle="\APA.XSL" StyleName="APA"/>
 </file>
 
+<file path=customXml/item2.xml><?xml version="1.0" encoding="utf-8"?>
+<b:Sources xmlns:b="http://schemas.openxmlformats.org/officeDocument/2006/bibliography" xmlns="http://schemas.openxmlformats.org/officeDocument/2006/bibliography" SelectedStyle="\APA.XSL" StyleName="APA"/>
+</file>
+
+<file path=customXml/item3.xml><?xml version="1.0" encoding="utf-8"?>
+<b:Sources xmlns:b="http://schemas.openxmlformats.org/officeDocument/2006/bibliography" xmlns="http://schemas.openxmlformats.org/officeDocument/2006/bibliography" SelectedStyle="\APA.XSL" StyleName="APA"/>
+</file>
+
 <file path=customXml/itemProps1.xml><?xml version="1.0" encoding="utf-8"?>
-<ds:datastoreItem xmlns:ds="http://schemas.openxmlformats.org/officeDocument/2006/customXml" ds:itemID="{6E553A43-155B-495C-80A7-08DDC850F7BE}">
+<ds:datastoreItem xmlns:ds="http://schemas.openxmlformats.org/officeDocument/2006/customXml" ds:itemID="{9979C8B1-2BFF-48DA-BE19-31D47823EE6C}">
+  <ds:schemaRefs>
+    <ds:schemaRef ds:uri="http://schemas.openxmlformats.org/officeDocument/2006/bibliography"/>
+  </ds:schemaRefs>
+</ds:datastoreItem>
+</file>
+
+<file path=customXml/itemProps2.xml><?xml version="1.0" encoding="utf-8"?>
+<ds:datastoreItem xmlns:ds="http://schemas.openxmlformats.org/officeDocument/2006/customXml" ds:itemID="{CFCACE4D-1892-4050-9BBD-31ADA03BC142}">
+  <ds:schemaRefs>
+    <ds:schemaRef ds:uri="http://schemas.openxmlformats.org/officeDocument/2006/bibliography"/>
+  </ds:schemaRefs>
+</ds:datastoreItem>
+</file>
+
+<file path=customXml/itemProps3.xml><?xml version="1.0" encoding="utf-8"?>
+<ds:datastoreItem xmlns:ds="http://schemas.openxmlformats.org/officeDocument/2006/customXml" ds:itemID="{ECF81A4E-5B12-4DB7-8E99-46DA8DCF6573}">
   <ds:schemaRefs>
     <ds:schemaRef ds:uri="http://schemas.openxmlformats.org/officeDocument/2006/bibliography"/>
   </ds:schemaRefs>

</xml_diff>